<commit_message>
updated new clients logo
added unlimited auto scroll for clients logo
</commit_message>
<xml_diff>
--- a/assets/LIST OF CLIENTS 2.docx
+++ b/assets/LIST OF CLIENTS 2.docx
@@ -1,6 +1,6 @@
 
 <file path=word/document.xml><?xml version="1.0" encoding="utf-8"?>
-<w:document xmlns:wpc="http://schemas.microsoft.com/office/word/2010/wordprocessingCanvas" xmlns:mc="http://schemas.openxmlformats.org/markup-compatibility/2006" xmlns:o="urn:schemas-microsoft-com:office:office" xmlns:r="http://schemas.openxmlformats.org/officeDocument/2006/relationships" xmlns:m="http://schemas.openxmlformats.org/officeDocument/2006/math" xmlns:v="urn:schemas-microsoft-com:vml" xmlns:wp14="http://schemas.microsoft.com/office/word/2010/wordprocessingDrawing" xmlns:wp="http://schemas.openxmlformats.org/drawingml/2006/wordprocessingDrawing" xmlns:w10="urn:schemas-microsoft-com:office:word" xmlns:w="http://schemas.openxmlformats.org/wordprocessingml/2006/main" xmlns:w14="http://schemas.microsoft.com/office/word/2010/wordml" xmlns:wpg="http://schemas.microsoft.com/office/word/2010/wordprocessingGroup" xmlns:wpi="http://schemas.microsoft.com/office/word/2010/wordprocessingInk" xmlns:wne="http://schemas.microsoft.com/office/word/2006/wordml" xmlns:wps="http://schemas.microsoft.com/office/word/2010/wordprocessingShape" mc:Ignorable="w14 wp14">
+<w:document xmlns:wpc="http://schemas.microsoft.com/office/word/2010/wordprocessingCanvas" xmlns:cx="http://schemas.microsoft.com/office/drawing/2014/chartex" xmlns:cx1="http://schemas.microsoft.com/office/drawing/2015/9/8/chartex" xmlns:cx2="http://schemas.microsoft.com/office/drawing/2015/10/21/chartex" xmlns:cx3="http://schemas.microsoft.com/office/drawing/2016/5/9/chartex" xmlns:cx4="http://schemas.microsoft.com/office/drawing/2016/5/10/chartex" xmlns:cx5="http://schemas.microsoft.com/office/drawing/2016/5/11/chartex" xmlns:cx6="http://schemas.microsoft.com/office/drawing/2016/5/12/chartex" xmlns:cx7="http://schemas.microsoft.com/office/drawing/2016/5/13/chartex" xmlns:cx8="http://schemas.microsoft.com/office/drawing/2016/5/14/chartex" xmlns:mc="http://schemas.openxmlformats.org/markup-compatibility/2006" xmlns:aink="http://schemas.microsoft.com/office/drawing/2016/ink" xmlns:am3d="http://schemas.microsoft.com/office/drawing/2017/model3d" xmlns:o="urn:schemas-microsoft-com:office:office" xmlns:oel="http://schemas.microsoft.com/office/2019/extlst" xmlns:r="http://schemas.openxmlformats.org/officeDocument/2006/relationships" xmlns:m="http://schemas.openxmlformats.org/officeDocument/2006/math" xmlns:v="urn:schemas-microsoft-com:vml" xmlns:wp14="http://schemas.microsoft.com/office/word/2010/wordprocessingDrawing" xmlns:wp="http://schemas.openxmlformats.org/drawingml/2006/wordprocessingDrawing" xmlns:w10="urn:schemas-microsoft-com:office:word" xmlns:w="http://schemas.openxmlformats.org/wordprocessingml/2006/main" xmlns:w14="http://schemas.microsoft.com/office/word/2010/wordml" xmlns:w15="http://schemas.microsoft.com/office/word/2012/wordml" xmlns:w16cex="http://schemas.microsoft.com/office/word/2018/wordml/cex" xmlns:w16cid="http://schemas.microsoft.com/office/word/2016/wordml/cid" xmlns:w16="http://schemas.microsoft.com/office/word/2018/wordml" xmlns:w16du="http://schemas.microsoft.com/office/word/2023/wordml/word16du" xmlns:w16sdtdh="http://schemas.microsoft.com/office/word/2020/wordml/sdtdatahash" xmlns:w16sdtfl="http://schemas.microsoft.com/office/word/2024/wordml/sdtformatlock" xmlns:w16se="http://schemas.microsoft.com/office/word/2015/wordml/symex" xmlns:wpg="http://schemas.microsoft.com/office/word/2010/wordprocessingGroup" xmlns:wpi="http://schemas.microsoft.com/office/word/2010/wordprocessingInk" xmlns:wne="http://schemas.microsoft.com/office/word/2006/wordml" xmlns:wps="http://schemas.microsoft.com/office/word/2010/wordprocessingShape" mc:Ignorable="w14 w15 w16se w16cid w16 w16cex w16sdtdh w16sdtfl w16du wp14">
   <w:body>
     <w:p>
       <w:pPr>
@@ -74,12 +74,14 @@
         <w:spacing w:after="0"/>
         <w:rPr>
           <w:b/>
-          <w:lang w:val="en-PH"/>
-        </w:rPr>
-      </w:pPr>
-      <w:r>
-        <w:rPr>
-          <w:b/>
+          <w:highlight w:val="green"/>
+          <w:lang w:val="en-PH"/>
+        </w:rPr>
+      </w:pPr>
+      <w:r>
+        <w:rPr>
+          <w:b/>
+          <w:highlight w:val="green"/>
           <w:lang w:val="en-PH"/>
         </w:rPr>
         <w:t>1.  SOUTHERN PHILIPPINE FRESH FRUITS INC.</w:t>
@@ -90,12 +92,14 @@
         <w:spacing w:after="0"/>
         <w:rPr>
           <w:b/>
-          <w:lang w:val="en-PH"/>
-        </w:rPr>
-      </w:pPr>
-      <w:r>
-        <w:rPr>
-          <w:b/>
+          <w:highlight w:val="green"/>
+          <w:lang w:val="en-PH"/>
+        </w:rPr>
+      </w:pPr>
+      <w:r>
+        <w:rPr>
+          <w:b/>
+          <w:highlight w:val="green"/>
           <w:lang w:val="en-PH"/>
         </w:rPr>
         <w:t xml:space="preserve">     </w:t>
@@ -103,6 +107,7 @@
       <w:r>
         <w:rPr>
           <w:b/>
+          <w:highlight w:val="green"/>
           <w:lang w:val="en-PH"/>
         </w:rPr>
         <w:t>Davao City –</w:t>
@@ -113,12 +118,14 @@
         <w:spacing w:after="0"/>
         <w:rPr>
           <w:b/>
-          <w:lang w:val="en-PH"/>
-        </w:rPr>
-      </w:pPr>
-      <w:r>
-        <w:rPr>
-          <w:b/>
+          <w:highlight w:val="green"/>
+          <w:lang w:val="en-PH"/>
+        </w:rPr>
+      </w:pPr>
+      <w:r>
+        <w:rPr>
+          <w:b/>
+          <w:highlight w:val="green"/>
           <w:lang w:val="en-PH"/>
         </w:rPr>
         <w:t>2.  SUMMIT STRAPPING CORP</w:t>
@@ -129,12 +136,14 @@
         <w:spacing w:after="0"/>
         <w:rPr>
           <w:b/>
-          <w:lang w:val="en-PH"/>
-        </w:rPr>
-      </w:pPr>
-      <w:r>
-        <w:rPr>
-          <w:b/>
+          <w:highlight w:val="green"/>
+          <w:lang w:val="en-PH"/>
+        </w:rPr>
+      </w:pPr>
+      <w:r>
+        <w:rPr>
+          <w:b/>
+          <w:highlight w:val="green"/>
           <w:lang w:val="en-PH"/>
         </w:rPr>
         <w:t xml:space="preserve">      </w:t>
@@ -143,6 +152,7 @@
       <w:r>
         <w:rPr>
           <w:b/>
+          <w:highlight w:val="green"/>
           <w:lang w:val="en-PH"/>
         </w:rPr>
         <w:t>Canlubang</w:t>
@@ -151,6 +161,7 @@
       <w:r>
         <w:rPr>
           <w:b/>
+          <w:highlight w:val="green"/>
           <w:lang w:val="en-PH"/>
         </w:rPr>
         <w:t xml:space="preserve"> Laguna </w:t>
@@ -161,12 +172,14 @@
         <w:spacing w:after="0"/>
         <w:rPr>
           <w:b/>
-          <w:lang w:val="en-PH"/>
-        </w:rPr>
-      </w:pPr>
-      <w:r>
-        <w:rPr>
-          <w:b/>
+          <w:highlight w:val="green"/>
+          <w:lang w:val="en-PH"/>
+        </w:rPr>
+      </w:pPr>
+      <w:r>
+        <w:rPr>
+          <w:b/>
+          <w:highlight w:val="green"/>
           <w:lang w:val="en-PH"/>
         </w:rPr>
         <w:t>3.  TOMS MANUFACTURING</w:t>
@@ -183,6 +196,7 @@
       <w:r>
         <w:rPr>
           <w:b/>
+          <w:highlight w:val="green"/>
           <w:lang w:val="en-PH"/>
         </w:rPr>
         <w:t xml:space="preserve">      </w:t>
@@ -191,6 +205,7 @@
       <w:r>
         <w:rPr>
           <w:b/>
+          <w:highlight w:val="green"/>
           <w:lang w:val="en-PH"/>
         </w:rPr>
         <w:t>Maguyam</w:t>
@@ -199,38 +214,32 @@
       <w:r>
         <w:rPr>
           <w:b/>
+          <w:highlight w:val="green"/>
+          <w:lang w:val="en-PH"/>
+        </w:rPr>
+        <w:t xml:space="preserve"> Silang Cavite</w:t>
+      </w:r>
+      <w:r>
+        <w:rPr>
+          <w:b/>
           <w:lang w:val="en-PH"/>
         </w:rPr>
         <w:t xml:space="preserve"> </w:t>
       </w:r>
-      <w:proofErr w:type="spellStart"/>
-      <w:r>
-        <w:rPr>
-          <w:b/>
-          <w:lang w:val="en-PH"/>
-        </w:rPr>
-        <w:t>Silang</w:t>
-      </w:r>
-      <w:proofErr w:type="spellEnd"/>
-      <w:r>
-        <w:rPr>
-          <w:b/>
-          <w:lang w:val="en-PH"/>
-        </w:rPr>
-        <w:t xml:space="preserve"> Cavite </w:t>
-      </w:r>
-    </w:p>
-    <w:p>
-      <w:pPr>
-        <w:spacing w:after="0"/>
-        <w:rPr>
-          <w:b/>
-          <w:lang w:val="en-PH"/>
-        </w:rPr>
-      </w:pPr>
-      <w:r>
-        <w:rPr>
-          <w:b/>
+    </w:p>
+    <w:p>
+      <w:pPr>
+        <w:spacing w:after="0"/>
+        <w:rPr>
+          <w:b/>
+          <w:highlight w:val="green"/>
+          <w:lang w:val="en-PH"/>
+        </w:rPr>
+      </w:pPr>
+      <w:r>
+        <w:rPr>
+          <w:b/>
+          <w:highlight w:val="green"/>
           <w:lang w:val="en-PH"/>
         </w:rPr>
         <w:t xml:space="preserve">4. </w:t>
@@ -238,6 +247,7 @@
       <w:r>
         <w:rPr>
           <w:b/>
+          <w:highlight w:val="green"/>
           <w:lang w:val="en-PH"/>
         </w:rPr>
         <w:t xml:space="preserve"> </w:t>
@@ -245,6 +255,7 @@
       <w:r>
         <w:rPr>
           <w:b/>
+          <w:highlight w:val="green"/>
           <w:lang w:val="en-PH"/>
         </w:rPr>
         <w:t xml:space="preserve"> </w:t>
@@ -252,6 +263,7 @@
       <w:r>
         <w:rPr>
           <w:b/>
+          <w:highlight w:val="green"/>
           <w:lang w:val="en-PH"/>
         </w:rPr>
         <w:t xml:space="preserve">IK </w:t>
@@ -259,6 +271,7 @@
       <w:r>
         <w:rPr>
           <w:b/>
+          <w:highlight w:val="green"/>
           <w:lang w:val="en-PH"/>
         </w:rPr>
         <w:t>INABATA PHILS</w:t>
@@ -269,12 +282,14 @@
         <w:spacing w:after="0"/>
         <w:rPr>
           <w:b/>
-          <w:lang w:val="en-PH"/>
-        </w:rPr>
-      </w:pPr>
-      <w:r>
-        <w:rPr>
-          <w:b/>
+          <w:highlight w:val="green"/>
+          <w:lang w:val="en-PH"/>
+        </w:rPr>
+      </w:pPr>
+      <w:r>
+        <w:rPr>
+          <w:b/>
+          <w:highlight w:val="green"/>
           <w:lang w:val="en-PH"/>
         </w:rPr>
         <w:t xml:space="preserve">      Laguna  </w:t>
@@ -285,12 +300,14 @@
         <w:spacing w:after="0"/>
         <w:rPr>
           <w:b/>
-          <w:lang w:val="en-PH"/>
-        </w:rPr>
-      </w:pPr>
-      <w:r>
-        <w:rPr>
-          <w:b/>
+          <w:highlight w:val="green"/>
+          <w:lang w:val="en-PH"/>
+        </w:rPr>
+      </w:pPr>
+      <w:r>
+        <w:rPr>
+          <w:b/>
+          <w:highlight w:val="green"/>
           <w:lang w:val="en-PH"/>
         </w:rPr>
         <w:t>5.  YKK ZIPPER PHILS</w:t>
@@ -301,51 +318,40 @@
         <w:spacing w:after="0"/>
         <w:rPr>
           <w:b/>
-          <w:lang w:val="en-PH"/>
-        </w:rPr>
-      </w:pPr>
-      <w:r>
-        <w:rPr>
-          <w:b/>
-          <w:lang w:val="en-PH"/>
-        </w:rPr>
-        <w:t xml:space="preserve">      </w:t>
-      </w:r>
-      <w:proofErr w:type="spellStart"/>
-      <w:r>
-        <w:rPr>
-          <w:b/>
-          <w:lang w:val="en-PH"/>
-        </w:rPr>
-        <w:t>Batangas</w:t>
-      </w:r>
-      <w:proofErr w:type="spellEnd"/>
-      <w:r>
-        <w:rPr>
-          <w:b/>
+          <w:highlight w:val="green"/>
+          <w:lang w:val="en-PH"/>
+        </w:rPr>
+      </w:pPr>
+      <w:r>
+        <w:rPr>
+          <w:b/>
+          <w:highlight w:val="green"/>
+          <w:lang w:val="en-PH"/>
+        </w:rPr>
+        <w:t xml:space="preserve">      Batangas </w:t>
+      </w:r>
+      <w:r>
+        <w:rPr>
+          <w:b/>
+          <w:highlight w:val="green"/>
           <w:lang w:val="en-PH"/>
         </w:rPr>
         <w:t xml:space="preserve"> </w:t>
       </w:r>
-      <w:r>
-        <w:rPr>
-          <w:b/>
-          <w:lang w:val="en-PH"/>
-        </w:rPr>
-        <w:t xml:space="preserve"> </w:t>
-      </w:r>
-    </w:p>
-    <w:p>
-      <w:pPr>
-        <w:spacing w:after="0"/>
-        <w:rPr>
-          <w:b/>
-          <w:lang w:val="en-PH"/>
-        </w:rPr>
-      </w:pPr>
-      <w:r>
-        <w:rPr>
-          <w:b/>
+    </w:p>
+    <w:p>
+      <w:pPr>
+        <w:spacing w:after="0"/>
+        <w:rPr>
+          <w:b/>
+          <w:highlight w:val="green"/>
+          <w:lang w:val="en-PH"/>
+        </w:rPr>
+      </w:pPr>
+      <w:r>
+        <w:rPr>
+          <w:b/>
+          <w:highlight w:val="green"/>
           <w:lang w:val="en-PH"/>
         </w:rPr>
         <w:t>6.   OFFICE OF THE VICE PRESIDENT</w:t>
@@ -360,24 +366,17 @@
       </w:pPr>
       <w:r>
         <w:rPr>
+          <w:highlight w:val="green"/>
+          <w:lang w:val="en-PH"/>
+        </w:rPr>
+        <w:t xml:space="preserve">       EDSA  Shaw, Manila</w:t>
+      </w:r>
+      <w:r>
+        <w:rPr>
           <w:lang w:val="en-PH"/>
         </w:rPr>
         <w:t xml:space="preserve">       </w:t>
       </w:r>
-      <w:proofErr w:type="gramStart"/>
-      <w:r>
-        <w:rPr>
-          <w:lang w:val="en-PH"/>
-        </w:rPr>
-        <w:t>EDSA  Shaw</w:t>
-      </w:r>
-      <w:proofErr w:type="gramEnd"/>
-      <w:r>
-        <w:rPr>
-          <w:lang w:val="en-PH"/>
-        </w:rPr>
-        <w:t xml:space="preserve">, Manila       </w:t>
-      </w:r>
       <w:r>
         <w:rPr>
           <w:b/>
@@ -391,12 +390,14 @@
         <w:spacing w:after="0"/>
         <w:rPr>
           <w:b/>
-          <w:lang w:val="en-PH"/>
-        </w:rPr>
-      </w:pPr>
-      <w:r>
-        <w:rPr>
-          <w:b/>
+          <w:highlight w:val="green"/>
+          <w:lang w:val="en-PH"/>
+        </w:rPr>
+      </w:pPr>
+      <w:r>
+        <w:rPr>
+          <w:b/>
+          <w:highlight w:val="green"/>
           <w:lang w:val="en-PH"/>
         </w:rPr>
         <w:t>7.   SAN MIGUEL CORP.</w:t>
@@ -407,37 +408,32 @@
         <w:spacing w:after="0"/>
         <w:rPr>
           <w:b/>
-          <w:lang w:val="en-PH"/>
-        </w:rPr>
-      </w:pPr>
-      <w:r>
-        <w:rPr>
-          <w:b/>
-          <w:lang w:val="en-PH"/>
-        </w:rPr>
-        <w:t xml:space="preserve">       San Miguel Ave., </w:t>
-      </w:r>
-      <w:proofErr w:type="spellStart"/>
-      <w:r>
-        <w:rPr>
-          <w:b/>
-          <w:lang w:val="en-PH"/>
-        </w:rPr>
-        <w:t>Ortigas</w:t>
-      </w:r>
-      <w:proofErr w:type="spellEnd"/>
-    </w:p>
-    <w:p>
-      <w:pPr>
-        <w:spacing w:after="0"/>
-        <w:rPr>
-          <w:b/>
-          <w:lang w:val="en-PH"/>
-        </w:rPr>
-      </w:pPr>
-      <w:r>
-        <w:rPr>
-          <w:b/>
+          <w:highlight w:val="green"/>
+          <w:lang w:val="en-PH"/>
+        </w:rPr>
+      </w:pPr>
+      <w:r>
+        <w:rPr>
+          <w:b/>
+          <w:highlight w:val="green"/>
+          <w:lang w:val="en-PH"/>
+        </w:rPr>
+        <w:t xml:space="preserve">       San Miguel Ave., Ortigas</w:t>
+      </w:r>
+    </w:p>
+    <w:p>
+      <w:pPr>
+        <w:spacing w:after="0"/>
+        <w:rPr>
+          <w:b/>
+          <w:highlight w:val="green"/>
+          <w:lang w:val="en-PH"/>
+        </w:rPr>
+      </w:pPr>
+      <w:r>
+        <w:rPr>
+          <w:b/>
+          <w:highlight w:val="green"/>
           <w:lang w:val="en-PH"/>
         </w:rPr>
         <w:t>8.    MEGAWORLD CORP.</w:t>
@@ -448,37 +444,31 @@
         <w:spacing w:after="0"/>
         <w:rPr>
           <w:b/>
-          <w:lang w:val="en-PH"/>
-        </w:rPr>
-      </w:pPr>
-      <w:r>
-        <w:rPr>
-          <w:b/>
-          <w:lang w:val="en-PH"/>
-        </w:rPr>
-        <w:t xml:space="preserve">       BGC, </w:t>
-      </w:r>
-      <w:proofErr w:type="spellStart"/>
-      <w:r>
-        <w:rPr>
-          <w:b/>
-          <w:lang w:val="en-PH"/>
-        </w:rPr>
-        <w:t>Taguig</w:t>
-      </w:r>
-      <w:proofErr w:type="spellEnd"/>
-    </w:p>
-    <w:p>
-      <w:pPr>
-        <w:spacing w:after="0"/>
-        <w:rPr>
-          <w:b/>
-          <w:lang w:val="en-PH"/>
-        </w:rPr>
-      </w:pPr>
-      <w:r>
-        <w:rPr>
-          <w:b/>
+          <w:highlight w:val="green"/>
+          <w:lang w:val="en-PH"/>
+        </w:rPr>
+      </w:pPr>
+      <w:r>
+        <w:rPr>
+          <w:b/>
+          <w:highlight w:val="green"/>
+          <w:lang w:val="en-PH"/>
+        </w:rPr>
+        <w:t xml:space="preserve">       BGC, Taguig</w:t>
+      </w:r>
+    </w:p>
+    <w:p>
+      <w:pPr>
+        <w:spacing w:after="0"/>
+        <w:rPr>
+          <w:b/>
+          <w:lang w:val="en-PH"/>
+        </w:rPr>
+      </w:pPr>
+      <w:r>
+        <w:rPr>
+          <w:b/>
+          <w:highlight w:val="green"/>
           <w:lang w:val="en-PH"/>
         </w:rPr>
         <w:t>9.   FIGARO</w:t>
@@ -489,12 +479,14 @@
         <w:spacing w:after="0"/>
         <w:rPr>
           <w:b/>
-          <w:lang w:val="en-PH"/>
-        </w:rPr>
-      </w:pPr>
-      <w:r>
-        <w:rPr>
-          <w:b/>
+          <w:highlight w:val="green"/>
+          <w:lang w:val="en-PH"/>
+        </w:rPr>
+      </w:pPr>
+      <w:r>
+        <w:rPr>
+          <w:b/>
+          <w:highlight w:val="green"/>
           <w:lang w:val="en-PH"/>
         </w:rPr>
         <w:t>10. IONICS</w:t>
@@ -502,6 +494,7 @@
       <w:r>
         <w:rPr>
           <w:b/>
+          <w:highlight w:val="green"/>
           <w:lang w:val="en-PH"/>
         </w:rPr>
         <w:t xml:space="preserve"> EMS, INC</w:t>
@@ -512,12 +505,14 @@
         <w:spacing w:after="0"/>
         <w:rPr>
           <w:b/>
-          <w:lang w:val="en-PH"/>
-        </w:rPr>
-      </w:pPr>
-      <w:r>
-        <w:rPr>
-          <w:b/>
+          <w:highlight w:val="green"/>
+          <w:lang w:val="en-PH"/>
+        </w:rPr>
+      </w:pPr>
+      <w:r>
+        <w:rPr>
+          <w:b/>
+          <w:highlight w:val="green"/>
           <w:lang w:val="en-PH"/>
         </w:rPr>
         <w:t>11. TIMEX</w:t>
@@ -525,6 +520,7 @@
       <w:r>
         <w:rPr>
           <w:b/>
+          <w:highlight w:val="green"/>
           <w:lang w:val="en-PH"/>
         </w:rPr>
         <w:t xml:space="preserve"> PHILS INC.</w:t>
@@ -541,6 +537,7 @@
       <w:r>
         <w:rPr>
           <w:b/>
+          <w:highlight w:val="green"/>
           <w:lang w:val="en-PH"/>
         </w:rPr>
         <w:t>12</w:t>
@@ -548,6 +545,7 @@
       <w:r>
         <w:rPr>
           <w:b/>
+          <w:highlight w:val="green"/>
           <w:lang w:val="en-PH"/>
         </w:rPr>
         <w:t xml:space="preserve">.  </w:t>
@@ -555,6 +553,7 @@
       <w:r>
         <w:rPr>
           <w:b/>
+          <w:highlight w:val="green"/>
           <w:lang w:val="en-PH"/>
         </w:rPr>
         <w:t>STARLANES PHILS INC. (DIAMOND STAR AGRO)</w:t>
@@ -565,12 +564,14 @@
         <w:spacing w:after="0"/>
         <w:rPr>
           <w:b/>
-          <w:lang w:val="en-PH"/>
-        </w:rPr>
-      </w:pPr>
-      <w:r>
-        <w:rPr>
-          <w:b/>
+          <w:highlight w:val="green"/>
+          <w:lang w:val="en-PH"/>
+        </w:rPr>
+      </w:pPr>
+      <w:r>
+        <w:rPr>
+          <w:b/>
+          <w:highlight w:val="green"/>
           <w:lang w:val="en-PH"/>
         </w:rPr>
         <w:t>13</w:t>
@@ -578,6 +579,7 @@
       <w:r>
         <w:rPr>
           <w:b/>
+          <w:highlight w:val="green"/>
           <w:lang w:val="en-PH"/>
         </w:rPr>
         <w:t>. KOLON</w:t>
@@ -585,6 +587,7 @@
       <w:r>
         <w:rPr>
           <w:b/>
+          <w:highlight w:val="green"/>
           <w:lang w:val="en-PH"/>
         </w:rPr>
         <w:t xml:space="preserve"> GLOTECH PHILS INC.</w:t>
@@ -595,12 +598,14 @@
         <w:spacing w:after="0"/>
         <w:rPr>
           <w:b/>
-          <w:lang w:val="en-PH"/>
-        </w:rPr>
-      </w:pPr>
-      <w:r>
-        <w:rPr>
-          <w:b/>
+          <w:highlight w:val="green"/>
+          <w:lang w:val="en-PH"/>
+        </w:rPr>
+      </w:pPr>
+      <w:r>
+        <w:rPr>
+          <w:b/>
+          <w:highlight w:val="green"/>
           <w:lang w:val="en-PH"/>
         </w:rPr>
         <w:t>14</w:t>
@@ -608,6 +613,7 @@
       <w:r>
         <w:rPr>
           <w:b/>
+          <w:highlight w:val="green"/>
           <w:lang w:val="en-PH"/>
         </w:rPr>
         <w:t>. VEER-O</w:t>
@@ -615,6 +621,7 @@
       <w:r>
         <w:rPr>
           <w:b/>
+          <w:highlight w:val="green"/>
           <w:lang w:val="en-PH"/>
         </w:rPr>
         <w:t>- METALS (PHILS) INC</w:t>
@@ -631,6 +638,7 @@
       <w:r>
         <w:rPr>
           <w:b/>
+          <w:highlight w:val="green"/>
           <w:lang w:val="en-PH"/>
         </w:rPr>
         <w:t>15. SANTECHNOLOGY</w:t>
@@ -659,8 +667,6 @@
         </w:rPr>
         <w:br w:type="page"/>
       </w:r>
-      <w:bookmarkStart w:id="0" w:name="_GoBack"/>
-      <w:bookmarkEnd w:id="0"/>
     </w:p>
     <w:p>
       <w:pPr>
@@ -705,12 +711,14 @@
         <w:spacing w:after="0"/>
         <w:rPr>
           <w:b/>
-          <w:lang w:val="en-PH"/>
-        </w:rPr>
-      </w:pPr>
-      <w:r>
-        <w:rPr>
-          <w:b/>
+          <w:highlight w:val="green"/>
+          <w:lang w:val="en-PH"/>
+        </w:rPr>
+      </w:pPr>
+      <w:r>
+        <w:rPr>
+          <w:b/>
+          <w:highlight w:val="green"/>
           <w:lang w:val="en-PH"/>
         </w:rPr>
         <w:t>JOLLIBEE FOODS CORPORATION</w:t>
@@ -726,12 +734,14 @@
         <w:spacing w:after="0"/>
         <w:rPr>
           <w:b/>
-          <w:lang w:val="en-PH"/>
-        </w:rPr>
-      </w:pPr>
-      <w:r>
-        <w:rPr>
-          <w:b/>
+          <w:highlight w:val="green"/>
+          <w:lang w:val="en-PH"/>
+        </w:rPr>
+      </w:pPr>
+      <w:r>
+        <w:rPr>
+          <w:b/>
+          <w:highlight w:val="green"/>
           <w:lang w:val="en-PH"/>
         </w:rPr>
         <w:t>MANG INASAL</w:t>
@@ -747,12 +757,14 @@
         <w:spacing w:after="0"/>
         <w:rPr>
           <w:b/>
-          <w:lang w:val="en-PH"/>
-        </w:rPr>
-      </w:pPr>
-      <w:r>
-        <w:rPr>
-          <w:b/>
+          <w:highlight w:val="green"/>
+          <w:lang w:val="en-PH"/>
+        </w:rPr>
+      </w:pPr>
+      <w:r>
+        <w:rPr>
+          <w:b/>
+          <w:highlight w:val="green"/>
           <w:lang w:val="en-PH"/>
         </w:rPr>
         <w:t>ZENITH FOODS CORPORATION</w:t>
@@ -768,12 +780,14 @@
         <w:spacing w:after="0"/>
         <w:rPr>
           <w:b/>
-          <w:lang w:val="en-PH"/>
-        </w:rPr>
-      </w:pPr>
-      <w:r>
-        <w:rPr>
-          <w:b/>
+          <w:highlight w:val="green"/>
+          <w:lang w:val="en-PH"/>
+        </w:rPr>
+      </w:pPr>
+      <w:r>
+        <w:rPr>
+          <w:b/>
+          <w:highlight w:val="green"/>
           <w:lang w:val="en-PH"/>
         </w:rPr>
         <w:t>RED RIBBON</w:t>
@@ -789,12 +803,14 @@
         <w:spacing w:after="0"/>
         <w:rPr>
           <w:b/>
-          <w:lang w:val="en-PH"/>
-        </w:rPr>
-      </w:pPr>
-      <w:r>
-        <w:rPr>
-          <w:b/>
+          <w:highlight w:val="green"/>
+          <w:lang w:val="en-PH"/>
+        </w:rPr>
+      </w:pPr>
+      <w:r>
+        <w:rPr>
+          <w:b/>
+          <w:highlight w:val="green"/>
           <w:lang w:val="en-PH"/>
         </w:rPr>
         <w:t>SAN MIGUEL CORP</w:t>
@@ -810,12 +826,14 @@
         <w:spacing w:after="0"/>
         <w:rPr>
           <w:b/>
-          <w:lang w:val="en-PH"/>
-        </w:rPr>
-      </w:pPr>
-      <w:r>
-        <w:rPr>
-          <w:b/>
+          <w:highlight w:val="green"/>
+          <w:lang w:val="en-PH"/>
+        </w:rPr>
+      </w:pPr>
+      <w:r>
+        <w:rPr>
+          <w:b/>
+          <w:highlight w:val="green"/>
           <w:lang w:val="en-PH"/>
         </w:rPr>
         <w:t>NESTLE PHILS INC</w:t>
@@ -831,12 +849,14 @@
         <w:spacing w:after="0"/>
         <w:rPr>
           <w:b/>
-          <w:lang w:val="en-PH"/>
-        </w:rPr>
-      </w:pPr>
-      <w:r>
-        <w:rPr>
-          <w:b/>
+          <w:highlight w:val="green"/>
+          <w:lang w:val="en-PH"/>
+        </w:rPr>
+      </w:pPr>
+      <w:r>
+        <w:rPr>
+          <w:b/>
+          <w:highlight w:val="green"/>
           <w:lang w:val="en-PH"/>
         </w:rPr>
         <w:t>G.E. PHILS</w:t>
@@ -852,12 +872,14 @@
         <w:spacing w:after="0"/>
         <w:rPr>
           <w:b/>
-          <w:lang w:val="en-PH"/>
-        </w:rPr>
-      </w:pPr>
-      <w:r>
-        <w:rPr>
-          <w:b/>
+          <w:highlight w:val="green"/>
+          <w:lang w:val="en-PH"/>
+        </w:rPr>
+      </w:pPr>
+      <w:r>
+        <w:rPr>
+          <w:b/>
+          <w:highlight w:val="green"/>
           <w:lang w:val="en-PH"/>
         </w:rPr>
         <w:t>RFM CORP/SWIFT FOODS</w:t>
@@ -937,12 +959,14 @@
         <w:spacing w:after="0"/>
         <w:rPr>
           <w:b/>
-          <w:lang w:val="en-PH"/>
-        </w:rPr>
-      </w:pPr>
-      <w:r>
-        <w:rPr>
-          <w:b/>
+          <w:highlight w:val="green"/>
+          <w:lang w:val="en-PH"/>
+        </w:rPr>
+      </w:pPr>
+      <w:r>
+        <w:rPr>
+          <w:b/>
+          <w:highlight w:val="green"/>
           <w:lang w:val="en-PH"/>
         </w:rPr>
         <w:t>6.  SAN TECHNOLOGY</w:t>
@@ -953,12 +977,14 @@
         <w:spacing w:after="0"/>
         <w:rPr>
           <w:b/>
-          <w:lang w:val="en-PH"/>
-        </w:rPr>
-      </w:pPr>
-      <w:r>
-        <w:rPr>
-          <w:b/>
+          <w:highlight w:val="green"/>
+          <w:lang w:val="en-PH"/>
+        </w:rPr>
+      </w:pPr>
+      <w:r>
+        <w:rPr>
+          <w:b/>
+          <w:highlight w:val="green"/>
           <w:lang w:val="en-PH"/>
         </w:rPr>
         <w:t xml:space="preserve">  </w:t>
@@ -966,29 +992,15 @@
       <w:r>
         <w:rPr>
           <w:b/>
-          <w:lang w:val="en-PH"/>
-        </w:rPr>
-        <w:t xml:space="preserve">   Rosario </w:t>
-      </w:r>
-      <w:proofErr w:type="gramStart"/>
-      <w:r>
-        <w:rPr>
-          <w:b/>
-          <w:lang w:val="en-PH"/>
-        </w:rPr>
-        <w:t>Cavite :</w:t>
-      </w:r>
-      <w:proofErr w:type="gramEnd"/>
-      <w:r>
-        <w:rPr>
-          <w:b/>
-          <w:lang w:val="en-PH"/>
-        </w:rPr>
-        <w:t xml:space="preserve"> Phone No (046) 437-0623</w:t>
-      </w:r>
-      <w:r>
-        <w:rPr>
-          <w:b/>
+          <w:highlight w:val="green"/>
+          <w:lang w:val="en-PH"/>
+        </w:rPr>
+        <w:t xml:space="preserve">   Rosario Cavite : Phone No (046) 437-0623</w:t>
+      </w:r>
+      <w:r>
+        <w:rPr>
+          <w:b/>
+          <w:highlight w:val="green"/>
           <w:lang w:val="en-PH"/>
         </w:rPr>
         <w:t xml:space="preserve">  </w:t>
@@ -1005,11 +1017,13 @@
           <w:color w:val="222222"/>
           <w:sz w:val="20"/>
           <w:szCs w:val="20"/>
-        </w:rPr>
-      </w:pPr>
-      <w:r>
-        <w:rPr>
-          <w:b/>
+          <w:highlight w:val="green"/>
+        </w:rPr>
+      </w:pPr>
+      <w:r>
+        <w:rPr>
+          <w:b/>
+          <w:highlight w:val="green"/>
           <w:lang w:val="en-PH"/>
         </w:rPr>
         <w:t xml:space="preserve">   </w:t>
@@ -1022,6 +1036,7 @@
           <w:color w:val="222222"/>
           <w:sz w:val="20"/>
           <w:szCs w:val="20"/>
+          <w:highlight w:val="green"/>
         </w:rPr>
         <w:t xml:space="preserve">  Contact </w:t>
       </w:r>
@@ -1034,6 +1049,7 @@
           <w:color w:val="222222"/>
           <w:sz w:val="20"/>
           <w:szCs w:val="20"/>
+          <w:highlight w:val="green"/>
         </w:rPr>
         <w:t>Person :</w:t>
       </w:r>
@@ -1046,6 +1062,7 @@
           <w:color w:val="222222"/>
           <w:sz w:val="20"/>
           <w:szCs w:val="20"/>
+          <w:highlight w:val="green"/>
         </w:rPr>
         <w:t xml:space="preserve">  Camille</w:t>
       </w:r>
@@ -1071,6 +1088,7 @@
           <w:color w:val="222222"/>
           <w:sz w:val="20"/>
           <w:szCs w:val="20"/>
+          <w:highlight w:val="green"/>
         </w:rPr>
         <w:t xml:space="preserve">     </w:t>
       </w:r>
@@ -1082,6 +1100,7 @@
           <w:color w:val="222222"/>
           <w:sz w:val="20"/>
           <w:szCs w:val="20"/>
+          <w:highlight w:val="green"/>
         </w:rPr>
         <w:t xml:space="preserve">Import and </w:t>
       </w:r>
@@ -1094,6 +1113,7 @@
           <w:color w:val="222222"/>
           <w:sz w:val="20"/>
           <w:szCs w:val="20"/>
+          <w:highlight w:val="green"/>
         </w:rPr>
         <w:t>Domestic  shipment</w:t>
       </w:r>
@@ -1106,6 +1126,7 @@
           <w:color w:val="222222"/>
           <w:sz w:val="20"/>
           <w:szCs w:val="20"/>
+          <w:highlight w:val="green"/>
         </w:rPr>
         <w:t xml:space="preserve"> of Magnet for cars, Electronics computer</w:t>
       </w:r>
@@ -1143,6 +1164,7 @@
           <w:color w:val="222222"/>
           <w:sz w:val="20"/>
           <w:szCs w:val="20"/>
+          <w:highlight w:val="green"/>
         </w:rPr>
       </w:pPr>
       <w:r>
@@ -1153,6 +1175,7 @@
           <w:color w:val="222222"/>
           <w:sz w:val="20"/>
           <w:szCs w:val="20"/>
+          <w:highlight w:val="green"/>
         </w:rPr>
         <w:t>7</w:t>
       </w:r>
@@ -1164,6 +1187,7 @@
           <w:color w:val="222222"/>
           <w:sz w:val="24"/>
           <w:szCs w:val="24"/>
+          <w:highlight w:val="green"/>
         </w:rPr>
         <w:t xml:space="preserve">.  </w:t>
       </w:r>
@@ -1175,6 +1199,7 @@
           <w:color w:val="222222"/>
           <w:sz w:val="24"/>
           <w:szCs w:val="24"/>
+          <w:highlight w:val="green"/>
         </w:rPr>
         <w:t>MASS POWER</w:t>
       </w:r>
@@ -1186,6 +1211,7 @@
           <w:color w:val="222222"/>
           <w:sz w:val="24"/>
           <w:szCs w:val="24"/>
+          <w:highlight w:val="green"/>
         </w:rPr>
         <w:t xml:space="preserve"> PHILIPPINES ELECTRONICS INC</w:t>
       </w:r>
@@ -1201,6 +1227,7 @@
           <w:color w:val="000000"/>
           <w:sz w:val="24"/>
           <w:szCs w:val="24"/>
+          <w:highlight w:val="green"/>
         </w:rPr>
       </w:pPr>
       <w:r>
@@ -1211,6 +1238,7 @@
           <w:color w:val="222222"/>
           <w:sz w:val="24"/>
           <w:szCs w:val="24"/>
+          <w:highlight w:val="green"/>
         </w:rPr>
         <w:t xml:space="preserve"> </w:t>
       </w:r>
@@ -1222,6 +1250,7 @@
           <w:color w:val="222222"/>
           <w:sz w:val="24"/>
           <w:szCs w:val="24"/>
+          <w:highlight w:val="green"/>
         </w:rPr>
         <w:t xml:space="preserve"> </w:t>
       </w:r>
@@ -1233,6 +1262,7 @@
           <w:color w:val="222222"/>
           <w:sz w:val="24"/>
           <w:szCs w:val="24"/>
+          <w:highlight w:val="green"/>
         </w:rPr>
         <w:t xml:space="preserve">    </w:t>
       </w:r>
@@ -1245,6 +1275,7 @@
           <w:color w:val="000000"/>
           <w:sz w:val="24"/>
           <w:szCs w:val="24"/>
+          <w:highlight w:val="green"/>
         </w:rPr>
         <w:t>Dasmariñas</w:t>
       </w:r>
@@ -1257,6 +1288,7 @@
           <w:color w:val="000000"/>
           <w:sz w:val="24"/>
           <w:szCs w:val="24"/>
+          <w:highlight w:val="green"/>
         </w:rPr>
         <w:t xml:space="preserve"> </w:t>
       </w:r>
@@ -1269,6 +1301,7 @@
           <w:color w:val="000000"/>
           <w:sz w:val="24"/>
           <w:szCs w:val="24"/>
+          <w:highlight w:val="green"/>
         </w:rPr>
         <w:t>Cavite</w:t>
       </w:r>
@@ -1280,6 +1313,7 @@
           <w:color w:val="000000"/>
           <w:sz w:val="24"/>
           <w:szCs w:val="24"/>
+          <w:highlight w:val="green"/>
         </w:rPr>
         <w:t xml:space="preserve"> :</w:t>
       </w:r>
@@ -1292,6 +1326,7 @@
           <w:color w:val="000000"/>
           <w:sz w:val="24"/>
           <w:szCs w:val="24"/>
+          <w:highlight w:val="green"/>
         </w:rPr>
         <w:t xml:space="preserve"> Phone No (046) 487 8241</w:t>
       </w:r>
@@ -1304,6 +1339,7 @@
           <w:rFonts w:cstheme="minorHAnsi"/>
           <w:b/>
           <w:bCs/>
+          <w:highlight w:val="green"/>
           <w:shd w:val="clear" w:color="auto" w:fill="F3F3F3"/>
         </w:rPr>
       </w:pPr>
@@ -1315,6 +1351,7 @@
           <w:color w:val="000000"/>
           <w:sz w:val="24"/>
           <w:szCs w:val="24"/>
+          <w:highlight w:val="green"/>
         </w:rPr>
         <w:t xml:space="preserve">      Contact </w:t>
       </w:r>
@@ -1327,6 +1364,7 @@
           <w:color w:val="000000"/>
           <w:sz w:val="24"/>
           <w:szCs w:val="24"/>
+          <w:highlight w:val="green"/>
         </w:rPr>
         <w:t xml:space="preserve">Person </w:t>
       </w:r>
@@ -1337,6 +1375,7 @@
           <w:bCs/>
           <w:sz w:val="24"/>
           <w:szCs w:val="24"/>
+          <w:highlight w:val="green"/>
         </w:rPr>
         <w:t>:</w:t>
       </w:r>
@@ -1348,6 +1387,7 @@
           <w:bCs/>
           <w:sz w:val="24"/>
           <w:szCs w:val="24"/>
+          <w:highlight w:val="green"/>
         </w:rPr>
         <w:t xml:space="preserve">  </w:t>
       </w:r>
@@ -1356,6 +1396,7 @@
           <w:rFonts w:cstheme="minorHAnsi"/>
           <w:b/>
           <w:bCs/>
+          <w:highlight w:val="green"/>
           <w:shd w:val="clear" w:color="auto" w:fill="F3F3F3"/>
         </w:rPr>
         <w:t>Arlene T. Mendoza (</w:t>
@@ -1366,6 +1407,7 @@
           <w:rFonts w:cstheme="minorHAnsi"/>
           <w:b/>
           <w:bCs/>
+          <w:highlight w:val="green"/>
           <w:shd w:val="clear" w:color="auto" w:fill="F3F3F3"/>
         </w:rPr>
         <w:t>Lhen</w:t>
@@ -1376,6 +1418,7 @@
           <w:rFonts w:cstheme="minorHAnsi"/>
           <w:b/>
           <w:bCs/>
+          <w:highlight w:val="green"/>
           <w:shd w:val="clear" w:color="auto" w:fill="F3F3F3"/>
         </w:rPr>
         <w:t>)</w:t>
@@ -1397,6 +1440,7 @@
           <w:rFonts w:cstheme="minorHAnsi"/>
           <w:b/>
           <w:bCs/>
+          <w:highlight w:val="green"/>
           <w:shd w:val="clear" w:color="auto" w:fill="F3F3F3"/>
         </w:rPr>
         <w:t xml:space="preserve">       Export of </w:t>
@@ -1407,6 +1451,7 @@
           <w:rFonts w:cstheme="minorHAnsi"/>
           <w:b/>
           <w:bCs/>
+          <w:highlight w:val="green"/>
           <w:shd w:val="clear" w:color="auto" w:fill="F3F3F3"/>
         </w:rPr>
         <w:t>jumpstarter</w:t>
@@ -1417,6 +1462,7 @@
           <w:rFonts w:cstheme="minorHAnsi"/>
           <w:b/>
           <w:bCs/>
+          <w:highlight w:val="green"/>
           <w:shd w:val="clear" w:color="auto" w:fill="F3F3F3"/>
         </w:rPr>
         <w:t>/ AC Adapter</w:t>
@@ -1472,6 +1518,7 @@
           <w:color w:val="222222"/>
           <w:sz w:val="20"/>
           <w:szCs w:val="20"/>
+          <w:highlight w:val="green"/>
         </w:rPr>
       </w:pPr>
       <w:r>
@@ -1482,6 +1529,7 @@
           <w:color w:val="222222"/>
           <w:sz w:val="20"/>
           <w:szCs w:val="20"/>
+          <w:highlight w:val="green"/>
         </w:rPr>
         <w:t>8.  SAN ANTONIO MARKETING</w:t>
       </w:r>
@@ -1493,6 +1541,7 @@
         <w:rPr>
           <w:rFonts w:ascii="Arial" w:hAnsi="Arial" w:cs="Arial"/>
           <w:b/>
+          <w:highlight w:val="green"/>
           <w:shd w:val="clear" w:color="auto" w:fill="FFFFFF"/>
         </w:rPr>
       </w:pPr>
@@ -1504,10 +1553,11 @@
           <w:color w:val="222222"/>
           <w:sz w:val="20"/>
           <w:szCs w:val="20"/>
-        </w:rPr>
-        <w:t xml:space="preserve">     Las </w:t>
-      </w:r>
-      <w:proofErr w:type="spellStart"/>
+          <w:highlight w:val="green"/>
+        </w:rPr>
+        <w:t xml:space="preserve">     Las Pinas City: Phone </w:t>
+      </w:r>
+      <w:proofErr w:type="gramStart"/>
       <w:r>
         <w:rPr>
           <w:rFonts w:ascii="Arial" w:eastAsia="Times New Roman" w:hAnsi="Arial" w:cs="Arial"/>
@@ -1516,10 +1566,11 @@
           <w:color w:val="222222"/>
           <w:sz w:val="20"/>
           <w:szCs w:val="20"/>
-        </w:rPr>
-        <w:t>Pinas</w:t>
-      </w:r>
-      <w:proofErr w:type="spellEnd"/>
+          <w:highlight w:val="green"/>
+        </w:rPr>
+        <w:t>No :</w:t>
+      </w:r>
+      <w:proofErr w:type="gramEnd"/>
       <w:r>
         <w:rPr>
           <w:rFonts w:ascii="Arial" w:eastAsia="Times New Roman" w:hAnsi="Arial" w:cs="Arial"/>
@@ -1528,360 +1579,369 @@
           <w:color w:val="222222"/>
           <w:sz w:val="20"/>
           <w:szCs w:val="20"/>
-        </w:rPr>
-        <w:t xml:space="preserve"> City: Phone </w:t>
+          <w:highlight w:val="green"/>
+        </w:rPr>
+        <w:t xml:space="preserve"> </w:t>
+      </w:r>
+      <w:r>
+        <w:rPr>
+          <w:rFonts w:ascii="Arial" w:hAnsi="Arial" w:cs="Arial"/>
+          <w:b/>
+          <w:highlight w:val="green"/>
+          <w:shd w:val="clear" w:color="auto" w:fill="FFFFFF"/>
+        </w:rPr>
+        <w:t>550 25 66</w:t>
+      </w:r>
+    </w:p>
+    <w:p>
+      <w:pPr>
+        <w:shd w:val="clear" w:color="auto" w:fill="FFFFFF"/>
+        <w:spacing w:after="0"/>
+        <w:rPr>
+          <w:rFonts w:ascii="Arial" w:hAnsi="Arial" w:cs="Arial"/>
+          <w:b/>
+          <w:highlight w:val="green"/>
+          <w:shd w:val="clear" w:color="auto" w:fill="FFFFFF"/>
+        </w:rPr>
+      </w:pPr>
+      <w:r>
+        <w:rPr>
+          <w:rFonts w:ascii="Arial" w:hAnsi="Arial" w:cs="Arial"/>
+          <w:b/>
+          <w:highlight w:val="green"/>
+          <w:shd w:val="clear" w:color="auto" w:fill="FFFFFF"/>
+        </w:rPr>
+        <w:t xml:space="preserve">     Contact </w:t>
       </w:r>
       <w:proofErr w:type="gramStart"/>
       <w:r>
         <w:rPr>
-          <w:rFonts w:ascii="Arial" w:eastAsia="Times New Roman" w:hAnsi="Arial" w:cs="Arial"/>
-          <w:b/>
-          <w:bCs/>
-          <w:color w:val="222222"/>
+          <w:rFonts w:ascii="Arial" w:hAnsi="Arial" w:cs="Arial"/>
+          <w:b/>
+          <w:highlight w:val="green"/>
+          <w:shd w:val="clear" w:color="auto" w:fill="FFFFFF"/>
+        </w:rPr>
+        <w:t>Person  :</w:t>
+      </w:r>
+      <w:proofErr w:type="gramEnd"/>
+      <w:r>
+        <w:rPr>
+          <w:rFonts w:ascii="Arial" w:hAnsi="Arial" w:cs="Arial"/>
+          <w:b/>
+          <w:highlight w:val="green"/>
+          <w:shd w:val="clear" w:color="auto" w:fill="FFFFFF"/>
+        </w:rPr>
+        <w:t xml:space="preserve">  Diana </w:t>
+      </w:r>
+      <w:proofErr w:type="spellStart"/>
+      <w:r>
+        <w:rPr>
+          <w:rFonts w:ascii="Arial" w:hAnsi="Arial" w:cs="Arial"/>
+          <w:b/>
+          <w:highlight w:val="green"/>
+          <w:shd w:val="clear" w:color="auto" w:fill="FFFFFF"/>
+        </w:rPr>
+        <w:t>Lonzaga</w:t>
+      </w:r>
+      <w:proofErr w:type="spellEnd"/>
+    </w:p>
+    <w:p>
+      <w:pPr>
+        <w:shd w:val="clear" w:color="auto" w:fill="FFFFFF"/>
+        <w:spacing w:after="0"/>
+        <w:rPr>
+          <w:rFonts w:ascii="Arial" w:hAnsi="Arial" w:cs="Arial"/>
+          <w:b/>
+          <w:shd w:val="clear" w:color="auto" w:fill="FFFFFF"/>
+        </w:rPr>
+      </w:pPr>
+      <w:r>
+        <w:rPr>
+          <w:rFonts w:ascii="Arial" w:hAnsi="Arial" w:cs="Arial"/>
+          <w:b/>
+          <w:highlight w:val="green"/>
+          <w:shd w:val="clear" w:color="auto" w:fill="FFFFFF"/>
+        </w:rPr>
+        <w:t xml:space="preserve">     Domestic shipment of Food Stuffed</w:t>
+      </w:r>
+    </w:p>
+    <w:p>
+      <w:pPr>
+        <w:shd w:val="clear" w:color="auto" w:fill="FFFFFF"/>
+        <w:spacing w:after="0"/>
+        <w:rPr>
+          <w:rFonts w:ascii="Arial" w:hAnsi="Arial" w:cs="Arial"/>
+          <w:b/>
+          <w:shd w:val="clear" w:color="auto" w:fill="FFFFFF"/>
+        </w:rPr>
+      </w:pPr>
+    </w:p>
+    <w:p>
+      <w:pPr>
+        <w:shd w:val="clear" w:color="auto" w:fill="FFFFFF"/>
+        <w:spacing w:after="0"/>
+        <w:rPr>
+          <w:rFonts w:ascii="Arial" w:hAnsi="Arial" w:cs="Arial"/>
+          <w:b/>
+          <w:highlight w:val="green"/>
+          <w:shd w:val="clear" w:color="auto" w:fill="FFFFFF"/>
+        </w:rPr>
+      </w:pPr>
+      <w:r>
+        <w:rPr>
+          <w:rFonts w:ascii="Arial" w:hAnsi="Arial" w:cs="Arial"/>
+          <w:b/>
+          <w:highlight w:val="green"/>
+          <w:shd w:val="clear" w:color="auto" w:fill="FFFFFF"/>
+        </w:rPr>
+        <w:t xml:space="preserve">9.  Philippines </w:t>
+      </w:r>
+      <w:proofErr w:type="spellStart"/>
+      <w:r>
+        <w:rPr>
+          <w:rFonts w:ascii="Arial" w:hAnsi="Arial" w:cs="Arial"/>
+          <w:b/>
+          <w:highlight w:val="green"/>
+          <w:shd w:val="clear" w:color="auto" w:fill="FFFFFF"/>
+        </w:rPr>
+        <w:t>Mansho</w:t>
+      </w:r>
+      <w:proofErr w:type="spellEnd"/>
+      <w:r>
+        <w:rPr>
+          <w:rFonts w:ascii="Arial" w:hAnsi="Arial" w:cs="Arial"/>
+          <w:b/>
+          <w:highlight w:val="green"/>
+          <w:shd w:val="clear" w:color="auto" w:fill="FFFFFF"/>
+        </w:rPr>
+        <w:t xml:space="preserve"> Inc.</w:t>
+      </w:r>
+    </w:p>
+    <w:p>
+      <w:pPr>
+        <w:shd w:val="clear" w:color="auto" w:fill="FFFFFF"/>
+        <w:spacing w:after="0"/>
+        <w:rPr>
+          <w:rFonts w:ascii="Arial" w:hAnsi="Arial" w:cs="Arial"/>
+          <w:b/>
+          <w:highlight w:val="green"/>
+          <w:shd w:val="clear" w:color="auto" w:fill="FFFFFF"/>
+        </w:rPr>
+      </w:pPr>
+      <w:r>
+        <w:rPr>
+          <w:rFonts w:ascii="Arial" w:hAnsi="Arial" w:cs="Arial"/>
+          <w:b/>
+          <w:highlight w:val="green"/>
+          <w:shd w:val="clear" w:color="auto" w:fill="FFFFFF"/>
+        </w:rPr>
+        <w:t xml:space="preserve">     Dasmarinas </w:t>
+      </w:r>
+      <w:proofErr w:type="gramStart"/>
+      <w:r>
+        <w:rPr>
+          <w:rFonts w:ascii="Arial" w:hAnsi="Arial" w:cs="Arial"/>
+          <w:b/>
+          <w:highlight w:val="green"/>
+          <w:shd w:val="clear" w:color="auto" w:fill="FFFFFF"/>
+        </w:rPr>
+        <w:t>Cavite :</w:t>
+      </w:r>
+      <w:proofErr w:type="gramEnd"/>
+      <w:r>
+        <w:rPr>
+          <w:rFonts w:ascii="Arial" w:hAnsi="Arial" w:cs="Arial"/>
+          <w:b/>
+          <w:highlight w:val="green"/>
+          <w:shd w:val="clear" w:color="auto" w:fill="FFFFFF"/>
+        </w:rPr>
+        <w:t xml:space="preserve"> Phone No (046) 402-0681</w:t>
+      </w:r>
+    </w:p>
+    <w:p>
+      <w:pPr>
+        <w:shd w:val="clear" w:color="auto" w:fill="FFFFFF"/>
+        <w:spacing w:after="0"/>
+        <w:rPr>
+          <w:rFonts w:ascii="Arial" w:hAnsi="Arial" w:cs="Arial"/>
+          <w:b/>
+          <w:highlight w:val="green"/>
+          <w:shd w:val="clear" w:color="auto" w:fill="FFFFFF"/>
+        </w:rPr>
+      </w:pPr>
+      <w:r>
+        <w:rPr>
+          <w:rFonts w:ascii="Arial" w:hAnsi="Arial" w:cs="Arial"/>
+          <w:b/>
+          <w:highlight w:val="green"/>
+          <w:shd w:val="clear" w:color="auto" w:fill="FFFFFF"/>
+        </w:rPr>
+        <w:t xml:space="preserve">     Contact </w:t>
+      </w:r>
+      <w:proofErr w:type="gramStart"/>
+      <w:r>
+        <w:rPr>
+          <w:rFonts w:ascii="Arial" w:hAnsi="Arial" w:cs="Arial"/>
+          <w:b/>
+          <w:highlight w:val="green"/>
+          <w:shd w:val="clear" w:color="auto" w:fill="FFFFFF"/>
+        </w:rPr>
+        <w:t>Person :</w:t>
+      </w:r>
+      <w:proofErr w:type="gramEnd"/>
+      <w:r>
+        <w:rPr>
+          <w:rFonts w:ascii="Arial" w:hAnsi="Arial" w:cs="Arial"/>
+          <w:b/>
+          <w:highlight w:val="green"/>
+          <w:shd w:val="clear" w:color="auto" w:fill="FFFFFF"/>
+        </w:rPr>
+        <w:t xml:space="preserve"> Alva Gamil</w:t>
+      </w:r>
+    </w:p>
+    <w:p>
+      <w:pPr>
+        <w:shd w:val="clear" w:color="auto" w:fill="FFFFFF"/>
+        <w:spacing w:after="0"/>
+        <w:rPr>
+          <w:rFonts w:ascii="Arial" w:hAnsi="Arial" w:cs="Arial"/>
+          <w:b/>
+          <w:shd w:val="clear" w:color="auto" w:fill="FFFFFF"/>
+        </w:rPr>
+      </w:pPr>
+      <w:r>
+        <w:rPr>
+          <w:rFonts w:ascii="Arial" w:hAnsi="Arial" w:cs="Arial"/>
+          <w:b/>
+          <w:highlight w:val="green"/>
+          <w:shd w:val="clear" w:color="auto" w:fill="FFFFFF"/>
+        </w:rPr>
+        <w:t xml:space="preserve">     Import Chemicals for plastic</w:t>
+      </w:r>
+    </w:p>
+    <w:p>
+      <w:pPr>
+        <w:shd w:val="clear" w:color="auto" w:fill="FFFFFF"/>
+        <w:spacing w:after="0"/>
+        <w:rPr>
+          <w:rFonts w:ascii="Arial" w:hAnsi="Arial" w:cs="Arial"/>
+          <w:b/>
+          <w:shd w:val="clear" w:color="auto" w:fill="FFFFFF"/>
+        </w:rPr>
+      </w:pPr>
+    </w:p>
+    <w:p>
+      <w:pPr>
+        <w:shd w:val="clear" w:color="auto" w:fill="FFFFFF"/>
+        <w:spacing w:after="0"/>
+        <w:rPr>
+          <w:rFonts w:ascii="Arial" w:hAnsi="Arial" w:cs="Arial"/>
+          <w:b/>
+          <w:highlight w:val="green"/>
+          <w:shd w:val="clear" w:color="auto" w:fill="FFFFFF"/>
+        </w:rPr>
+      </w:pPr>
+      <w:r>
+        <w:rPr>
+          <w:rFonts w:ascii="Arial" w:hAnsi="Arial" w:cs="Arial"/>
+          <w:b/>
+          <w:highlight w:val="green"/>
+          <w:shd w:val="clear" w:color="auto" w:fill="FFFFFF"/>
+        </w:rPr>
+        <w:t>10. PREMIER CREATIVE</w:t>
+      </w:r>
+    </w:p>
+    <w:p>
+      <w:pPr>
+        <w:shd w:val="clear" w:color="auto" w:fill="FFFFFF"/>
+        <w:spacing w:after="0"/>
+        <w:rPr>
+          <w:rFonts w:ascii="Arial" w:hAnsi="Arial" w:cs="Arial"/>
+          <w:b/>
+          <w:highlight w:val="green"/>
+          <w:shd w:val="clear" w:color="auto" w:fill="FFFFFF"/>
+        </w:rPr>
+      </w:pPr>
+      <w:r>
+        <w:rPr>
+          <w:rFonts w:ascii="Arial" w:hAnsi="Arial" w:cs="Arial"/>
+          <w:b/>
+          <w:highlight w:val="green"/>
+          <w:shd w:val="clear" w:color="auto" w:fill="FFFFFF"/>
+        </w:rPr>
+        <w:t xml:space="preserve">     Dasmarinas </w:t>
+      </w:r>
+      <w:proofErr w:type="gramStart"/>
+      <w:r>
+        <w:rPr>
+          <w:rFonts w:ascii="Arial" w:hAnsi="Arial" w:cs="Arial"/>
+          <w:b/>
+          <w:highlight w:val="green"/>
+          <w:shd w:val="clear" w:color="auto" w:fill="FFFFFF"/>
+        </w:rPr>
+        <w:t>Cavite :</w:t>
+      </w:r>
+      <w:proofErr w:type="gramEnd"/>
+      <w:r>
+        <w:rPr>
+          <w:rFonts w:ascii="Arial" w:hAnsi="Arial" w:cs="Arial"/>
+          <w:b/>
+          <w:highlight w:val="green"/>
+          <w:shd w:val="clear" w:color="auto" w:fill="FFFFFF"/>
+        </w:rPr>
+        <w:t xml:space="preserve"> Phone :  (046) 402-1467</w:t>
+      </w:r>
+    </w:p>
+    <w:p>
+      <w:pPr>
+        <w:shd w:val="clear" w:color="auto" w:fill="FFFFFF"/>
+        <w:spacing w:after="0"/>
+        <w:rPr>
+          <w:rFonts w:ascii="Arial" w:hAnsi="Arial" w:cs="Arial"/>
+          <w:b/>
           <w:sz w:val="20"/>
           <w:szCs w:val="20"/>
-        </w:rPr>
-        <w:t>No :</w:t>
+          <w:highlight w:val="green"/>
+          <w:shd w:val="clear" w:color="auto" w:fill="FFFFFF"/>
+        </w:rPr>
+      </w:pPr>
+      <w:r>
+        <w:rPr>
+          <w:rFonts w:ascii="Arial" w:hAnsi="Arial" w:cs="Arial"/>
+          <w:b/>
+          <w:highlight w:val="green"/>
+          <w:shd w:val="clear" w:color="auto" w:fill="FFFFFF"/>
+        </w:rPr>
+        <w:t xml:space="preserve">     Contact </w:t>
+      </w:r>
+      <w:proofErr w:type="gramStart"/>
+      <w:r>
+        <w:rPr>
+          <w:rFonts w:ascii="Arial" w:hAnsi="Arial" w:cs="Arial"/>
+          <w:b/>
+          <w:highlight w:val="green"/>
+          <w:shd w:val="clear" w:color="auto" w:fill="FFFFFF"/>
+        </w:rPr>
+        <w:t>Person  :</w:t>
       </w:r>
       <w:proofErr w:type="gramEnd"/>
       <w:r>
         <w:rPr>
-          <w:rFonts w:ascii="Arial" w:eastAsia="Times New Roman" w:hAnsi="Arial" w:cs="Arial"/>
-          <w:b/>
-          <w:bCs/>
-          <w:color w:val="222222"/>
+          <w:b/>
+          <w:highlight w:val="green"/>
+        </w:rPr>
+        <w:t xml:space="preserve"> </w:t>
+      </w:r>
+      <w:r>
+        <w:rPr>
+          <w:rFonts w:ascii="Arial" w:hAnsi="Arial" w:cs="Arial"/>
+          <w:b/>
           <w:sz w:val="20"/>
           <w:szCs w:val="20"/>
-        </w:rPr>
-        <w:t xml:space="preserve"> </w:t>
-      </w:r>
-      <w:r>
-        <w:rPr>
-          <w:rFonts w:ascii="Arial" w:hAnsi="Arial" w:cs="Arial"/>
-          <w:b/>
-          <w:shd w:val="clear" w:color="auto" w:fill="FFFFFF"/>
-        </w:rPr>
-        <w:t>550 25 66</w:t>
-      </w:r>
-    </w:p>
-    <w:p>
-      <w:pPr>
-        <w:shd w:val="clear" w:color="auto" w:fill="FFFFFF"/>
-        <w:spacing w:after="0"/>
-        <w:rPr>
-          <w:rFonts w:ascii="Arial" w:hAnsi="Arial" w:cs="Arial"/>
-          <w:b/>
-          <w:shd w:val="clear" w:color="auto" w:fill="FFFFFF"/>
-        </w:rPr>
-      </w:pPr>
-      <w:r>
-        <w:rPr>
-          <w:rFonts w:ascii="Arial" w:hAnsi="Arial" w:cs="Arial"/>
-          <w:b/>
-          <w:shd w:val="clear" w:color="auto" w:fill="FFFFFF"/>
-        </w:rPr>
-        <w:t xml:space="preserve">     Contact </w:t>
-      </w:r>
-      <w:proofErr w:type="gramStart"/>
-      <w:r>
-        <w:rPr>
-          <w:rFonts w:ascii="Arial" w:hAnsi="Arial" w:cs="Arial"/>
-          <w:b/>
-          <w:shd w:val="clear" w:color="auto" w:fill="FFFFFF"/>
-        </w:rPr>
-        <w:t>Person  :</w:t>
-      </w:r>
-      <w:proofErr w:type="gramEnd"/>
-      <w:r>
-        <w:rPr>
-          <w:rFonts w:ascii="Arial" w:hAnsi="Arial" w:cs="Arial"/>
-          <w:b/>
-          <w:shd w:val="clear" w:color="auto" w:fill="FFFFFF"/>
-        </w:rPr>
-        <w:t xml:space="preserve">  Diana </w:t>
-      </w:r>
-      <w:proofErr w:type="spellStart"/>
-      <w:r>
-        <w:rPr>
-          <w:rFonts w:ascii="Arial" w:hAnsi="Arial" w:cs="Arial"/>
-          <w:b/>
-          <w:shd w:val="clear" w:color="auto" w:fill="FFFFFF"/>
-        </w:rPr>
-        <w:t>Lonzaga</w:t>
-      </w:r>
-      <w:proofErr w:type="spellEnd"/>
-    </w:p>
-    <w:p>
-      <w:pPr>
-        <w:shd w:val="clear" w:color="auto" w:fill="FFFFFF"/>
-        <w:spacing w:after="0"/>
-        <w:rPr>
-          <w:rFonts w:ascii="Arial" w:hAnsi="Arial" w:cs="Arial"/>
-          <w:b/>
-          <w:shd w:val="clear" w:color="auto" w:fill="FFFFFF"/>
-        </w:rPr>
-      </w:pPr>
-      <w:r>
-        <w:rPr>
-          <w:rFonts w:ascii="Arial" w:hAnsi="Arial" w:cs="Arial"/>
-          <w:b/>
-          <w:shd w:val="clear" w:color="auto" w:fill="FFFFFF"/>
-        </w:rPr>
-        <w:t xml:space="preserve">     Domestic shipment of Food Stuffed</w:t>
-      </w:r>
-    </w:p>
-    <w:p>
-      <w:pPr>
-        <w:shd w:val="clear" w:color="auto" w:fill="FFFFFF"/>
-        <w:spacing w:after="0"/>
-        <w:rPr>
-          <w:rFonts w:ascii="Arial" w:hAnsi="Arial" w:cs="Arial"/>
-          <w:b/>
-          <w:shd w:val="clear" w:color="auto" w:fill="FFFFFF"/>
-        </w:rPr>
-      </w:pPr>
-    </w:p>
-    <w:p>
-      <w:pPr>
-        <w:shd w:val="clear" w:color="auto" w:fill="FFFFFF"/>
-        <w:spacing w:after="0"/>
-        <w:rPr>
-          <w:rFonts w:ascii="Arial" w:hAnsi="Arial" w:cs="Arial"/>
-          <w:b/>
-          <w:shd w:val="clear" w:color="auto" w:fill="FFFFFF"/>
-        </w:rPr>
-      </w:pPr>
-      <w:r>
-        <w:rPr>
-          <w:rFonts w:ascii="Arial" w:hAnsi="Arial" w:cs="Arial"/>
-          <w:b/>
-          <w:shd w:val="clear" w:color="auto" w:fill="FFFFFF"/>
-        </w:rPr>
-        <w:t xml:space="preserve">9.  Philippines </w:t>
-      </w:r>
-      <w:proofErr w:type="spellStart"/>
-      <w:r>
-        <w:rPr>
-          <w:rFonts w:ascii="Arial" w:hAnsi="Arial" w:cs="Arial"/>
-          <w:b/>
-          <w:shd w:val="clear" w:color="auto" w:fill="FFFFFF"/>
-        </w:rPr>
-        <w:t>Mansho</w:t>
-      </w:r>
-      <w:proofErr w:type="spellEnd"/>
-      <w:r>
-        <w:rPr>
-          <w:rFonts w:ascii="Arial" w:hAnsi="Arial" w:cs="Arial"/>
-          <w:b/>
-          <w:shd w:val="clear" w:color="auto" w:fill="FFFFFF"/>
-        </w:rPr>
-        <w:t xml:space="preserve"> Inc.</w:t>
-      </w:r>
-    </w:p>
-    <w:p>
-      <w:pPr>
-        <w:shd w:val="clear" w:color="auto" w:fill="FFFFFF"/>
-        <w:spacing w:after="0"/>
-        <w:rPr>
-          <w:rFonts w:ascii="Arial" w:hAnsi="Arial" w:cs="Arial"/>
-          <w:b/>
-          <w:shd w:val="clear" w:color="auto" w:fill="FFFFFF"/>
-        </w:rPr>
-      </w:pPr>
-      <w:r>
-        <w:rPr>
-          <w:rFonts w:ascii="Arial" w:hAnsi="Arial" w:cs="Arial"/>
-          <w:b/>
-          <w:shd w:val="clear" w:color="auto" w:fill="FFFFFF"/>
-        </w:rPr>
-        <w:t xml:space="preserve">     </w:t>
-      </w:r>
-      <w:proofErr w:type="spellStart"/>
-      <w:r>
-        <w:rPr>
-          <w:rFonts w:ascii="Arial" w:hAnsi="Arial" w:cs="Arial"/>
-          <w:b/>
-          <w:shd w:val="clear" w:color="auto" w:fill="FFFFFF"/>
-        </w:rPr>
-        <w:t>Dasmarinas</w:t>
-      </w:r>
-      <w:proofErr w:type="spellEnd"/>
-      <w:r>
-        <w:rPr>
-          <w:rFonts w:ascii="Arial" w:hAnsi="Arial" w:cs="Arial"/>
-          <w:b/>
-          <w:shd w:val="clear" w:color="auto" w:fill="FFFFFF"/>
-        </w:rPr>
-        <w:t xml:space="preserve"> </w:t>
-      </w:r>
-      <w:proofErr w:type="gramStart"/>
-      <w:r>
-        <w:rPr>
-          <w:rFonts w:ascii="Arial" w:hAnsi="Arial" w:cs="Arial"/>
-          <w:b/>
-          <w:shd w:val="clear" w:color="auto" w:fill="FFFFFF"/>
-        </w:rPr>
-        <w:t>Cavite :</w:t>
-      </w:r>
-      <w:proofErr w:type="gramEnd"/>
-      <w:r>
-        <w:rPr>
-          <w:rFonts w:ascii="Arial" w:hAnsi="Arial" w:cs="Arial"/>
-          <w:b/>
-          <w:shd w:val="clear" w:color="auto" w:fill="FFFFFF"/>
-        </w:rPr>
-        <w:t xml:space="preserve"> Phone No (046) 402-0681</w:t>
-      </w:r>
-    </w:p>
-    <w:p>
-      <w:pPr>
-        <w:shd w:val="clear" w:color="auto" w:fill="FFFFFF"/>
-        <w:spacing w:after="0"/>
-        <w:rPr>
-          <w:rFonts w:ascii="Arial" w:hAnsi="Arial" w:cs="Arial"/>
-          <w:b/>
-          <w:shd w:val="clear" w:color="auto" w:fill="FFFFFF"/>
-        </w:rPr>
-      </w:pPr>
-      <w:r>
-        <w:rPr>
-          <w:rFonts w:ascii="Arial" w:hAnsi="Arial" w:cs="Arial"/>
-          <w:b/>
-          <w:shd w:val="clear" w:color="auto" w:fill="FFFFFF"/>
-        </w:rPr>
-        <w:t xml:space="preserve">     Contact </w:t>
-      </w:r>
-      <w:proofErr w:type="gramStart"/>
-      <w:r>
-        <w:rPr>
-          <w:rFonts w:ascii="Arial" w:hAnsi="Arial" w:cs="Arial"/>
-          <w:b/>
-          <w:shd w:val="clear" w:color="auto" w:fill="FFFFFF"/>
-        </w:rPr>
-        <w:t>Person :</w:t>
-      </w:r>
-      <w:proofErr w:type="gramEnd"/>
-      <w:r>
-        <w:rPr>
-          <w:rFonts w:ascii="Arial" w:hAnsi="Arial" w:cs="Arial"/>
-          <w:b/>
-          <w:shd w:val="clear" w:color="auto" w:fill="FFFFFF"/>
-        </w:rPr>
-        <w:t xml:space="preserve"> Alva </w:t>
-      </w:r>
-      <w:proofErr w:type="spellStart"/>
-      <w:r>
-        <w:rPr>
-          <w:rFonts w:ascii="Arial" w:hAnsi="Arial" w:cs="Arial"/>
-          <w:b/>
-          <w:shd w:val="clear" w:color="auto" w:fill="FFFFFF"/>
-        </w:rPr>
-        <w:t>Gamil</w:t>
-      </w:r>
-      <w:proofErr w:type="spellEnd"/>
-    </w:p>
-    <w:p>
-      <w:pPr>
-        <w:shd w:val="clear" w:color="auto" w:fill="FFFFFF"/>
-        <w:spacing w:after="0"/>
-        <w:rPr>
-          <w:rFonts w:ascii="Arial" w:hAnsi="Arial" w:cs="Arial"/>
-          <w:b/>
-          <w:shd w:val="clear" w:color="auto" w:fill="FFFFFF"/>
-        </w:rPr>
-      </w:pPr>
-      <w:r>
-        <w:rPr>
-          <w:rFonts w:ascii="Arial" w:hAnsi="Arial" w:cs="Arial"/>
-          <w:b/>
-          <w:shd w:val="clear" w:color="auto" w:fill="FFFFFF"/>
-        </w:rPr>
-        <w:t xml:space="preserve">     Import Chemicals for plastic</w:t>
-      </w:r>
-    </w:p>
-    <w:p>
-      <w:pPr>
-        <w:shd w:val="clear" w:color="auto" w:fill="FFFFFF"/>
-        <w:spacing w:after="0"/>
-        <w:rPr>
-          <w:rFonts w:ascii="Arial" w:hAnsi="Arial" w:cs="Arial"/>
-          <w:b/>
-          <w:shd w:val="clear" w:color="auto" w:fill="FFFFFF"/>
-        </w:rPr>
-      </w:pPr>
-    </w:p>
-    <w:p>
-      <w:pPr>
-        <w:shd w:val="clear" w:color="auto" w:fill="FFFFFF"/>
-        <w:spacing w:after="0"/>
-        <w:rPr>
-          <w:rFonts w:ascii="Arial" w:hAnsi="Arial" w:cs="Arial"/>
-          <w:b/>
-          <w:shd w:val="clear" w:color="auto" w:fill="FFFFFF"/>
-        </w:rPr>
-      </w:pPr>
-      <w:r>
-        <w:rPr>
-          <w:rFonts w:ascii="Arial" w:hAnsi="Arial" w:cs="Arial"/>
-          <w:b/>
-          <w:shd w:val="clear" w:color="auto" w:fill="FFFFFF"/>
-        </w:rPr>
-        <w:t>10. PREMIER CREATIVE</w:t>
-      </w:r>
-    </w:p>
-    <w:p>
-      <w:pPr>
-        <w:shd w:val="clear" w:color="auto" w:fill="FFFFFF"/>
-        <w:spacing w:after="0"/>
-        <w:rPr>
-          <w:rFonts w:ascii="Arial" w:hAnsi="Arial" w:cs="Arial"/>
-          <w:b/>
-          <w:shd w:val="clear" w:color="auto" w:fill="FFFFFF"/>
-        </w:rPr>
-      </w:pPr>
-      <w:r>
-        <w:rPr>
-          <w:rFonts w:ascii="Arial" w:hAnsi="Arial" w:cs="Arial"/>
-          <w:b/>
-          <w:shd w:val="clear" w:color="auto" w:fill="FFFFFF"/>
-        </w:rPr>
-        <w:t xml:space="preserve">     </w:t>
-      </w:r>
-      <w:proofErr w:type="spellStart"/>
-      <w:r>
-        <w:rPr>
-          <w:rFonts w:ascii="Arial" w:hAnsi="Arial" w:cs="Arial"/>
-          <w:b/>
-          <w:shd w:val="clear" w:color="auto" w:fill="FFFFFF"/>
-        </w:rPr>
-        <w:t>Dasmarinas</w:t>
-      </w:r>
-      <w:proofErr w:type="spellEnd"/>
-      <w:r>
-        <w:rPr>
-          <w:rFonts w:ascii="Arial" w:hAnsi="Arial" w:cs="Arial"/>
-          <w:b/>
-          <w:shd w:val="clear" w:color="auto" w:fill="FFFFFF"/>
-        </w:rPr>
-        <w:t xml:space="preserve"> </w:t>
-      </w:r>
-      <w:proofErr w:type="gramStart"/>
-      <w:r>
-        <w:rPr>
-          <w:rFonts w:ascii="Arial" w:hAnsi="Arial" w:cs="Arial"/>
-          <w:b/>
-          <w:shd w:val="clear" w:color="auto" w:fill="FFFFFF"/>
-        </w:rPr>
-        <w:t>Cavite :</w:t>
-      </w:r>
-      <w:proofErr w:type="gramEnd"/>
-      <w:r>
-        <w:rPr>
-          <w:rFonts w:ascii="Arial" w:hAnsi="Arial" w:cs="Arial"/>
-          <w:b/>
-          <w:shd w:val="clear" w:color="auto" w:fill="FFFFFF"/>
-        </w:rPr>
-        <w:t xml:space="preserve"> Phone :  (046) 402-1467</w:t>
+          <w:highlight w:val="green"/>
+          <w:shd w:val="clear" w:color="auto" w:fill="FFFFFF"/>
+        </w:rPr>
+        <w:t>MARRY ANN MASANGYA</w:t>
       </w:r>
     </w:p>
     <w:p>
@@ -1900,35 +1960,12 @@
         <w:rPr>
           <w:rFonts w:ascii="Arial" w:hAnsi="Arial" w:cs="Arial"/>
           <w:b/>
-          <w:shd w:val="clear" w:color="auto" w:fill="FFFFFF"/>
-        </w:rPr>
-        <w:t xml:space="preserve">     Contact </w:t>
-      </w:r>
-      <w:proofErr w:type="gramStart"/>
-      <w:r>
-        <w:rPr>
-          <w:rFonts w:ascii="Arial" w:hAnsi="Arial" w:cs="Arial"/>
-          <w:b/>
-          <w:shd w:val="clear" w:color="auto" w:fill="FFFFFF"/>
-        </w:rPr>
-        <w:t>Person  :</w:t>
-      </w:r>
-      <w:proofErr w:type="gramEnd"/>
-      <w:r>
-        <w:rPr>
-          <w:b/>
-        </w:rPr>
-        <w:t xml:space="preserve"> </w:t>
-      </w:r>
-      <w:r>
-        <w:rPr>
-          <w:rFonts w:ascii="Arial" w:hAnsi="Arial" w:cs="Arial"/>
-          <w:b/>
           <w:sz w:val="20"/>
           <w:szCs w:val="20"/>
-          <w:shd w:val="clear" w:color="auto" w:fill="FFFFFF"/>
-        </w:rPr>
-        <w:t>MARRY ANN MASANGYA</w:t>
+          <w:highlight w:val="green"/>
+          <w:shd w:val="clear" w:color="auto" w:fill="FFFFFF"/>
+        </w:rPr>
+        <w:t xml:space="preserve">      Import Plastic Molds for Bottles</w:t>
       </w:r>
     </w:p>
     <w:p>
@@ -1951,7 +1988,7 @@
           <w:szCs w:val="20"/>
           <w:shd w:val="clear" w:color="auto" w:fill="FFFFFF"/>
         </w:rPr>
-        <w:t xml:space="preserve">      Import Plastic Molds for Bottles</w:t>
+        <w:t xml:space="preserve">     </w:t>
       </w:r>
     </w:p>
     <w:p>
@@ -1966,39 +2003,52 @@
           <w:shd w:val="clear" w:color="auto" w:fill="FFFFFF"/>
         </w:rPr>
       </w:pPr>
-      <w:r>
+    </w:p>
+    <w:p>
+      <w:pPr>
+        <w:shd w:val="clear" w:color="auto" w:fill="FFFFFF"/>
+        <w:spacing w:after="0"/>
         <w:rPr>
           <w:rFonts w:ascii="Arial" w:hAnsi="Arial" w:cs="Arial"/>
           <w:b/>
           <w:sz w:val="20"/>
           <w:szCs w:val="20"/>
-          <w:shd w:val="clear" w:color="auto" w:fill="FFFFFF"/>
-        </w:rPr>
-        <w:t xml:space="preserve">     </w:t>
-      </w:r>
-    </w:p>
-    <w:p>
-      <w:pPr>
-        <w:shd w:val="clear" w:color="auto" w:fill="FFFFFF"/>
-        <w:spacing w:after="0"/>
+          <w:highlight w:val="green"/>
+          <w:shd w:val="clear" w:color="auto" w:fill="FFFFFF"/>
+        </w:rPr>
+      </w:pPr>
+      <w:r>
         <w:rPr>
           <w:rFonts w:ascii="Arial" w:hAnsi="Arial" w:cs="Arial"/>
           <w:b/>
           <w:sz w:val="20"/>
           <w:szCs w:val="20"/>
-          <w:shd w:val="clear" w:color="auto" w:fill="FFFFFF"/>
-        </w:rPr>
-      </w:pPr>
-    </w:p>
-    <w:p>
-      <w:pPr>
-        <w:shd w:val="clear" w:color="auto" w:fill="FFFFFF"/>
-        <w:spacing w:after="0"/>
+          <w:highlight w:val="green"/>
+          <w:shd w:val="clear" w:color="auto" w:fill="FFFFFF"/>
+        </w:rPr>
+        <w:t xml:space="preserve">11.  </w:t>
+      </w:r>
+      <w:r>
         <w:rPr>
           <w:rFonts w:ascii="Arial" w:hAnsi="Arial" w:cs="Arial"/>
           <w:b/>
           <w:sz w:val="20"/>
           <w:szCs w:val="20"/>
+          <w:highlight w:val="green"/>
+          <w:shd w:val="clear" w:color="auto" w:fill="FFFFFF"/>
+        </w:rPr>
+        <w:t>ASIA RELOCATION</w:t>
+      </w:r>
+    </w:p>
+    <w:p>
+      <w:pPr>
+        <w:shd w:val="clear" w:color="auto" w:fill="FFFFFF"/>
+        <w:spacing w:after="0"/>
+        <w:rPr>
+          <w:rFonts w:ascii="Arial" w:hAnsi="Arial" w:cs="Arial"/>
+          <w:b/>
+          <w:color w:val="222222"/>
+          <w:highlight w:val="green"/>
           <w:shd w:val="clear" w:color="auto" w:fill="FFFFFF"/>
         </w:rPr>
       </w:pPr>
@@ -2008,142 +2058,108 @@
           <w:b/>
           <w:sz w:val="20"/>
           <w:szCs w:val="20"/>
-          <w:shd w:val="clear" w:color="auto" w:fill="FFFFFF"/>
-        </w:rPr>
-        <w:t xml:space="preserve">11.  </w:t>
-      </w:r>
+          <w:highlight w:val="green"/>
+          <w:shd w:val="clear" w:color="auto" w:fill="FFFFFF"/>
+        </w:rPr>
+        <w:t xml:space="preserve">       Paranaque/ Phone </w:t>
+      </w:r>
+      <w:proofErr w:type="gramStart"/>
       <w:r>
         <w:rPr>
           <w:rFonts w:ascii="Arial" w:hAnsi="Arial" w:cs="Arial"/>
           <w:b/>
           <w:sz w:val="20"/>
           <w:szCs w:val="20"/>
-          <w:shd w:val="clear" w:color="auto" w:fill="FFFFFF"/>
-        </w:rPr>
-        <w:t>ASIA RELOCATION</w:t>
-      </w:r>
-    </w:p>
-    <w:p>
-      <w:pPr>
-        <w:shd w:val="clear" w:color="auto" w:fill="FFFFFF"/>
-        <w:spacing w:after="0"/>
-        <w:rPr>
-          <w:rFonts w:ascii="Arial" w:hAnsi="Arial" w:cs="Arial"/>
-          <w:b/>
-          <w:color w:val="222222"/>
-          <w:shd w:val="clear" w:color="auto" w:fill="FFFFFF"/>
-        </w:rPr>
-      </w:pPr>
+          <w:highlight w:val="green"/>
+          <w:shd w:val="clear" w:color="auto" w:fill="FFFFFF"/>
+        </w:rPr>
+        <w:t>No :</w:t>
+      </w:r>
+      <w:proofErr w:type="gramEnd"/>
       <w:r>
         <w:rPr>
           <w:rFonts w:ascii="Arial" w:hAnsi="Arial" w:cs="Arial"/>
           <w:b/>
           <w:sz w:val="20"/>
           <w:szCs w:val="20"/>
-          <w:shd w:val="clear" w:color="auto" w:fill="FFFFFF"/>
-        </w:rPr>
-        <w:t xml:space="preserve">       Paranaque/ Phone </w:t>
+          <w:highlight w:val="green"/>
+          <w:shd w:val="clear" w:color="auto" w:fill="FFFFFF"/>
+        </w:rPr>
+        <w:t xml:space="preserve"> </w:t>
+      </w:r>
+      <w:r>
+        <w:rPr>
+          <w:rFonts w:ascii="Arial" w:hAnsi="Arial" w:cs="Arial"/>
+          <w:b/>
+          <w:color w:val="222222"/>
+          <w:highlight w:val="green"/>
+          <w:shd w:val="clear" w:color="auto" w:fill="FFFFFF"/>
+        </w:rPr>
+        <w:t> 8810 4977</w:t>
+      </w:r>
+    </w:p>
+    <w:p>
+      <w:pPr>
+        <w:shd w:val="clear" w:color="auto" w:fill="FFFFFF"/>
+        <w:spacing w:after="0"/>
+        <w:rPr>
+          <w:rFonts w:ascii="Arial" w:hAnsi="Arial" w:cs="Arial"/>
+          <w:b/>
+          <w:color w:val="222222"/>
+          <w:highlight w:val="green"/>
+          <w:shd w:val="clear" w:color="auto" w:fill="FFFFFF"/>
+        </w:rPr>
+      </w:pPr>
+      <w:r>
+        <w:rPr>
+          <w:rFonts w:ascii="Arial" w:hAnsi="Arial" w:cs="Arial"/>
+          <w:b/>
+          <w:color w:val="222222"/>
+          <w:highlight w:val="green"/>
+          <w:shd w:val="clear" w:color="auto" w:fill="FFFFFF"/>
+        </w:rPr>
+        <w:t xml:space="preserve">      Contact </w:t>
       </w:r>
       <w:proofErr w:type="gramStart"/>
       <w:r>
         <w:rPr>
           <w:rFonts w:ascii="Arial" w:hAnsi="Arial" w:cs="Arial"/>
           <w:b/>
-          <w:sz w:val="20"/>
-          <w:szCs w:val="20"/>
-          <w:shd w:val="clear" w:color="auto" w:fill="FFFFFF"/>
-        </w:rPr>
-        <w:t>No :</w:t>
+          <w:color w:val="222222"/>
+          <w:highlight w:val="green"/>
+          <w:shd w:val="clear" w:color="auto" w:fill="FFFFFF"/>
+        </w:rPr>
+        <w:t>Person :</w:t>
       </w:r>
       <w:proofErr w:type="gramEnd"/>
       <w:r>
         <w:rPr>
           <w:rFonts w:ascii="Arial" w:hAnsi="Arial" w:cs="Arial"/>
           <w:b/>
-          <w:sz w:val="20"/>
-          <w:szCs w:val="20"/>
-          <w:shd w:val="clear" w:color="auto" w:fill="FFFFFF"/>
-        </w:rPr>
-        <w:t xml:space="preserve"> </w:t>
-      </w:r>
-      <w:r>
-        <w:rPr>
-          <w:rFonts w:ascii="Arial" w:hAnsi="Arial" w:cs="Arial"/>
-          <w:b/>
-          <w:color w:val="222222"/>
-          <w:shd w:val="clear" w:color="auto" w:fill="FFFFFF"/>
-        </w:rPr>
-        <w:t> 8810 4977</w:t>
-      </w:r>
-    </w:p>
-    <w:p>
-      <w:pPr>
-        <w:shd w:val="clear" w:color="auto" w:fill="FFFFFF"/>
-        <w:spacing w:after="0"/>
-        <w:rPr>
-          <w:rFonts w:ascii="Arial" w:hAnsi="Arial" w:cs="Arial"/>
-          <w:b/>
-          <w:color w:val="222222"/>
-          <w:shd w:val="clear" w:color="auto" w:fill="FFFFFF"/>
-        </w:rPr>
-      </w:pPr>
-      <w:r>
-        <w:rPr>
-          <w:rFonts w:ascii="Arial" w:hAnsi="Arial" w:cs="Arial"/>
-          <w:b/>
-          <w:color w:val="222222"/>
-          <w:shd w:val="clear" w:color="auto" w:fill="FFFFFF"/>
-        </w:rPr>
-        <w:t xml:space="preserve">      Contact </w:t>
-      </w:r>
-      <w:proofErr w:type="gramStart"/>
-      <w:r>
-        <w:rPr>
-          <w:rFonts w:ascii="Arial" w:hAnsi="Arial" w:cs="Arial"/>
-          <w:b/>
-          <w:color w:val="222222"/>
-          <w:shd w:val="clear" w:color="auto" w:fill="FFFFFF"/>
-        </w:rPr>
-        <w:t>Person :</w:t>
-      </w:r>
-      <w:proofErr w:type="gramEnd"/>
-      <w:r>
-        <w:rPr>
-          <w:rFonts w:ascii="Arial" w:hAnsi="Arial" w:cs="Arial"/>
-          <w:b/>
-          <w:color w:val="222222"/>
-          <w:shd w:val="clear" w:color="auto" w:fill="FFFFFF"/>
-        </w:rPr>
-        <w:t xml:space="preserve">  Bing </w:t>
-      </w:r>
-      <w:proofErr w:type="spellStart"/>
-      <w:r>
-        <w:rPr>
-          <w:rFonts w:ascii="Arial" w:hAnsi="Arial" w:cs="Arial"/>
-          <w:b/>
-          <w:color w:val="222222"/>
-          <w:shd w:val="clear" w:color="auto" w:fill="FFFFFF"/>
-        </w:rPr>
-        <w:t>Arambulo</w:t>
-      </w:r>
-      <w:proofErr w:type="spellEnd"/>
-    </w:p>
-    <w:p>
-      <w:pPr>
-        <w:shd w:val="clear" w:color="auto" w:fill="FFFFFF"/>
-        <w:spacing w:after="0"/>
-        <w:rPr>
-          <w:rFonts w:ascii="Arial" w:hAnsi="Arial" w:cs="Arial"/>
-          <w:b/>
-          <w:color w:val="222222"/>
-          <w:shd w:val="clear" w:color="auto" w:fill="FFFFFF"/>
-        </w:rPr>
-      </w:pPr>
-      <w:r>
-        <w:rPr>
-          <w:rFonts w:ascii="Arial" w:hAnsi="Arial" w:cs="Arial"/>
-          <w:b/>
-          <w:color w:val="222222"/>
+          <w:color w:val="222222"/>
+          <w:highlight w:val="green"/>
+          <w:shd w:val="clear" w:color="auto" w:fill="FFFFFF"/>
+        </w:rPr>
+        <w:t xml:space="preserve">  Bing Arambulo</w:t>
+      </w:r>
+    </w:p>
+    <w:p>
+      <w:pPr>
+        <w:shd w:val="clear" w:color="auto" w:fill="FFFFFF"/>
+        <w:spacing w:after="0"/>
+        <w:rPr>
+          <w:rFonts w:ascii="Arial" w:hAnsi="Arial" w:cs="Arial"/>
+          <w:b/>
+          <w:color w:val="222222"/>
+          <w:shd w:val="clear" w:color="auto" w:fill="FFFFFF"/>
+        </w:rPr>
+      </w:pPr>
+      <w:r>
+        <w:rPr>
+          <w:rFonts w:ascii="Arial" w:hAnsi="Arial" w:cs="Arial"/>
+          <w:b/>
+          <w:color w:val="222222"/>
+          <w:highlight w:val="green"/>
           <w:shd w:val="clear" w:color="auto" w:fill="FFFFFF"/>
         </w:rPr>
         <w:t xml:space="preserve">      Personal Moving- Import/Export / Domestic</w:t>
@@ -2169,14 +2185,16 @@
           <w:rFonts w:ascii="Arial" w:hAnsi="Arial" w:cs="Arial"/>
           <w:b/>
           <w:color w:val="222222"/>
-          <w:shd w:val="clear" w:color="auto" w:fill="FFFFFF"/>
-        </w:rPr>
-      </w:pPr>
-      <w:r>
-        <w:rPr>
-          <w:rFonts w:ascii="Arial" w:hAnsi="Arial" w:cs="Arial"/>
-          <w:b/>
-          <w:color w:val="222222"/>
+          <w:highlight w:val="yellow"/>
+          <w:shd w:val="clear" w:color="auto" w:fill="FFFFFF"/>
+        </w:rPr>
+      </w:pPr>
+      <w:r>
+        <w:rPr>
+          <w:rFonts w:ascii="Arial" w:hAnsi="Arial" w:cs="Arial"/>
+          <w:b/>
+          <w:color w:val="222222"/>
+          <w:highlight w:val="yellow"/>
           <w:shd w:val="clear" w:color="auto" w:fill="FFFFFF"/>
         </w:rPr>
         <w:t>12. JARLA TRADING</w:t>
@@ -2190,14 +2208,16 @@
           <w:rFonts w:ascii="Arial" w:hAnsi="Arial" w:cs="Arial"/>
           <w:b/>
           <w:color w:val="222222"/>
-          <w:shd w:val="clear" w:color="auto" w:fill="FFFFFF"/>
-        </w:rPr>
-      </w:pPr>
-      <w:r>
-        <w:rPr>
-          <w:rFonts w:ascii="Arial" w:hAnsi="Arial" w:cs="Arial"/>
-          <w:b/>
-          <w:color w:val="222222"/>
+          <w:highlight w:val="yellow"/>
+          <w:shd w:val="clear" w:color="auto" w:fill="FFFFFF"/>
+        </w:rPr>
+      </w:pPr>
+      <w:r>
+        <w:rPr>
+          <w:rFonts w:ascii="Arial" w:hAnsi="Arial" w:cs="Arial"/>
+          <w:b/>
+          <w:color w:val="222222"/>
+          <w:highlight w:val="yellow"/>
           <w:shd w:val="clear" w:color="auto" w:fill="FFFFFF"/>
         </w:rPr>
         <w:t xml:space="preserve">      Paranaque</w:t>
@@ -2219,6 +2239,7 @@
           <w:rFonts w:ascii="Arial" w:hAnsi="Arial" w:cs="Arial"/>
           <w:b/>
           <w:color w:val="222222"/>
+          <w:highlight w:val="yellow"/>
           <w:shd w:val="clear" w:color="auto" w:fill="FFFFFF"/>
         </w:rPr>
         <w:t xml:space="preserve">      Exporter of Fresh tuna</w:t>
@@ -2244,14 +2265,16 @@
           <w:rFonts w:ascii="Arial" w:hAnsi="Arial" w:cs="Arial"/>
           <w:b/>
           <w:color w:val="222222"/>
-          <w:shd w:val="clear" w:color="auto" w:fill="FFFFFF"/>
-        </w:rPr>
-      </w:pPr>
-      <w:r>
-        <w:rPr>
-          <w:rFonts w:ascii="Arial" w:hAnsi="Arial" w:cs="Arial"/>
-          <w:b/>
-          <w:color w:val="222222"/>
+          <w:highlight w:val="green"/>
+          <w:shd w:val="clear" w:color="auto" w:fill="FFFFFF"/>
+        </w:rPr>
+      </w:pPr>
+      <w:r>
+        <w:rPr>
+          <w:rFonts w:ascii="Arial" w:hAnsi="Arial" w:cs="Arial"/>
+          <w:b/>
+          <w:color w:val="222222"/>
+          <w:highlight w:val="green"/>
           <w:shd w:val="clear" w:color="auto" w:fill="FFFFFF"/>
         </w:rPr>
         <w:t>13. FIGARO COFFEE</w:t>
@@ -2265,169 +2288,157 @@
           <w:rFonts w:ascii="Arial" w:hAnsi="Arial" w:cs="Arial"/>
           <w:b/>
           <w:color w:val="222222"/>
-          <w:shd w:val="clear" w:color="auto" w:fill="FFFFFF"/>
-        </w:rPr>
-      </w:pPr>
-      <w:r>
-        <w:rPr>
-          <w:rFonts w:ascii="Arial" w:hAnsi="Arial" w:cs="Arial"/>
-          <w:b/>
-          <w:color w:val="222222"/>
+          <w:highlight w:val="green"/>
+          <w:shd w:val="clear" w:color="auto" w:fill="FFFFFF"/>
+        </w:rPr>
+      </w:pPr>
+      <w:r>
+        <w:rPr>
+          <w:rFonts w:ascii="Arial" w:hAnsi="Arial" w:cs="Arial"/>
+          <w:b/>
+          <w:color w:val="222222"/>
+          <w:highlight w:val="green"/>
+          <w:shd w:val="clear" w:color="auto" w:fill="FFFFFF"/>
+        </w:rPr>
+        <w:t xml:space="preserve">      Mandaluyong</w:t>
+      </w:r>
+    </w:p>
+    <w:p>
+      <w:pPr>
+        <w:shd w:val="clear" w:color="auto" w:fill="FFFFFF"/>
+        <w:spacing w:after="0"/>
+        <w:rPr>
+          <w:rFonts w:ascii="Arial" w:hAnsi="Arial" w:cs="Arial"/>
+          <w:b/>
+          <w:color w:val="222222"/>
+          <w:shd w:val="clear" w:color="auto" w:fill="FFFFFF"/>
+        </w:rPr>
+      </w:pPr>
+      <w:r>
+        <w:rPr>
+          <w:rFonts w:ascii="Arial" w:hAnsi="Arial" w:cs="Arial"/>
+          <w:b/>
+          <w:color w:val="222222"/>
+          <w:highlight w:val="green"/>
+          <w:shd w:val="clear" w:color="auto" w:fill="FFFFFF"/>
+        </w:rPr>
+        <w:t xml:space="preserve">      Domestic shipment of </w:t>
+      </w:r>
+      <w:r>
+        <w:rPr>
+          <w:rFonts w:ascii="Arial" w:hAnsi="Arial" w:cs="Arial"/>
+          <w:b/>
+          <w:color w:val="222222"/>
+          <w:highlight w:val="green"/>
+          <w:shd w:val="clear" w:color="auto" w:fill="FFFFFF"/>
+        </w:rPr>
+        <w:t>coffee, confectionary, supplies</w:t>
+      </w:r>
+    </w:p>
+    <w:p>
+      <w:pPr>
+        <w:rPr>
+          <w:rFonts w:ascii="Arial" w:hAnsi="Arial" w:cs="Arial"/>
+          <w:b/>
+          <w:color w:val="222222"/>
+          <w:shd w:val="clear" w:color="auto" w:fill="FFFFFF"/>
+        </w:rPr>
+      </w:pPr>
+      <w:r>
+        <w:rPr>
+          <w:rFonts w:ascii="Arial" w:hAnsi="Arial" w:cs="Arial"/>
+          <w:b/>
+          <w:color w:val="222222"/>
+          <w:shd w:val="clear" w:color="auto" w:fill="FFFFFF"/>
+        </w:rPr>
+        <w:br w:type="page"/>
+      </w:r>
+    </w:p>
+    <w:p>
+      <w:pPr>
+        <w:shd w:val="clear" w:color="auto" w:fill="FFFFFF"/>
+        <w:spacing w:after="0"/>
+        <w:rPr>
+          <w:rFonts w:ascii="Arial" w:hAnsi="Arial" w:cs="Arial"/>
+          <w:b/>
+          <w:color w:val="222222"/>
+          <w:shd w:val="clear" w:color="auto" w:fill="FFFFFF"/>
+        </w:rPr>
+      </w:pPr>
+    </w:p>
+    <w:p>
+      <w:pPr>
+        <w:shd w:val="clear" w:color="auto" w:fill="FFFFFF"/>
+        <w:spacing w:after="0"/>
+        <w:rPr>
+          <w:rFonts w:ascii="Arial" w:hAnsi="Arial" w:cs="Arial"/>
+          <w:b/>
+          <w:color w:val="222222"/>
+          <w:highlight w:val="green"/>
+          <w:shd w:val="clear" w:color="auto" w:fill="FFFFFF"/>
+        </w:rPr>
+      </w:pPr>
+      <w:r>
+        <w:rPr>
+          <w:rFonts w:ascii="Arial" w:hAnsi="Arial" w:cs="Arial"/>
+          <w:b/>
+          <w:color w:val="222222"/>
+          <w:highlight w:val="green"/>
+          <w:shd w:val="clear" w:color="auto" w:fill="FFFFFF"/>
+        </w:rPr>
+        <w:t>14. BEST CHEMICALS CO LTD</w:t>
+      </w:r>
+    </w:p>
+    <w:p>
+      <w:pPr>
+        <w:shd w:val="clear" w:color="auto" w:fill="FFFFFF"/>
+        <w:spacing w:after="0"/>
+        <w:rPr>
+          <w:rFonts w:ascii="Arial" w:hAnsi="Arial" w:cs="Arial"/>
+          <w:b/>
+          <w:color w:val="222222"/>
+          <w:highlight w:val="green"/>
+          <w:shd w:val="clear" w:color="auto" w:fill="FFFFFF"/>
+        </w:rPr>
+      </w:pPr>
+      <w:r>
+        <w:rPr>
+          <w:rFonts w:ascii="Arial" w:hAnsi="Arial" w:cs="Arial"/>
+          <w:b/>
+          <w:color w:val="222222"/>
+          <w:highlight w:val="green"/>
+          <w:shd w:val="clear" w:color="auto" w:fill="FFFFFF"/>
+        </w:rPr>
+        <w:t xml:space="preserve">      Alabang</w:t>
+      </w:r>
+    </w:p>
+    <w:p>
+      <w:pPr>
+        <w:shd w:val="clear" w:color="auto" w:fill="FFFFFF"/>
+        <w:spacing w:after="0"/>
+        <w:rPr>
+          <w:rFonts w:ascii="Arial" w:hAnsi="Arial" w:cs="Arial"/>
+          <w:b/>
+          <w:color w:val="222222"/>
+          <w:shd w:val="clear" w:color="auto" w:fill="FFFFFF"/>
+        </w:rPr>
+      </w:pPr>
+      <w:r>
+        <w:rPr>
+          <w:rFonts w:ascii="Arial" w:hAnsi="Arial" w:cs="Arial"/>
+          <w:b/>
+          <w:color w:val="222222"/>
+          <w:highlight w:val="green"/>
           <w:shd w:val="clear" w:color="auto" w:fill="FFFFFF"/>
         </w:rPr>
         <w:t xml:space="preserve">      </w:t>
       </w:r>
-      <w:proofErr w:type="spellStart"/>
-      <w:r>
-        <w:rPr>
-          <w:rFonts w:ascii="Arial" w:hAnsi="Arial" w:cs="Arial"/>
-          <w:b/>
-          <w:color w:val="222222"/>
-          <w:shd w:val="clear" w:color="auto" w:fill="FFFFFF"/>
-        </w:rPr>
-        <w:t>Mandaluyong</w:t>
-      </w:r>
-      <w:proofErr w:type="spellEnd"/>
-    </w:p>
-    <w:p>
-      <w:pPr>
-        <w:shd w:val="clear" w:color="auto" w:fill="FFFFFF"/>
-        <w:spacing w:after="0"/>
-        <w:rPr>
-          <w:rFonts w:ascii="Arial" w:hAnsi="Arial" w:cs="Arial"/>
-          <w:b/>
-          <w:color w:val="222222"/>
-          <w:shd w:val="clear" w:color="auto" w:fill="FFFFFF"/>
-        </w:rPr>
-      </w:pPr>
-      <w:r>
-        <w:rPr>
-          <w:rFonts w:ascii="Arial" w:hAnsi="Arial" w:cs="Arial"/>
-          <w:b/>
-          <w:color w:val="222222"/>
-          <w:shd w:val="clear" w:color="auto" w:fill="FFFFFF"/>
-        </w:rPr>
-        <w:t xml:space="preserve">      Domestic shipment of </w:t>
-      </w:r>
-      <w:r>
-        <w:rPr>
-          <w:rFonts w:ascii="Arial" w:hAnsi="Arial" w:cs="Arial"/>
-          <w:b/>
-          <w:color w:val="222222"/>
-          <w:shd w:val="clear" w:color="auto" w:fill="FFFFFF"/>
-        </w:rPr>
-        <w:t>coffee, confectionary, supplies</w:t>
-      </w:r>
-    </w:p>
-    <w:p>
-      <w:pPr>
-        <w:rPr>
-          <w:rFonts w:ascii="Arial" w:hAnsi="Arial" w:cs="Arial"/>
-          <w:b/>
-          <w:color w:val="222222"/>
-          <w:shd w:val="clear" w:color="auto" w:fill="FFFFFF"/>
-        </w:rPr>
-      </w:pPr>
-      <w:r>
-        <w:rPr>
-          <w:rFonts w:ascii="Arial" w:hAnsi="Arial" w:cs="Arial"/>
-          <w:b/>
-          <w:color w:val="222222"/>
-          <w:shd w:val="clear" w:color="auto" w:fill="FFFFFF"/>
-        </w:rPr>
-        <w:br w:type="page"/>
-      </w:r>
-    </w:p>
-    <w:p>
-      <w:pPr>
-        <w:shd w:val="clear" w:color="auto" w:fill="FFFFFF"/>
-        <w:spacing w:after="0"/>
-        <w:rPr>
-          <w:rFonts w:ascii="Arial" w:hAnsi="Arial" w:cs="Arial"/>
-          <w:b/>
-          <w:color w:val="222222"/>
-          <w:shd w:val="clear" w:color="auto" w:fill="FFFFFF"/>
-        </w:rPr>
-      </w:pPr>
-    </w:p>
-    <w:p>
-      <w:pPr>
-        <w:shd w:val="clear" w:color="auto" w:fill="FFFFFF"/>
-        <w:spacing w:after="0"/>
-        <w:rPr>
-          <w:rFonts w:ascii="Arial" w:hAnsi="Arial" w:cs="Arial"/>
-          <w:b/>
-          <w:color w:val="222222"/>
-          <w:shd w:val="clear" w:color="auto" w:fill="FFFFFF"/>
-        </w:rPr>
-      </w:pPr>
-      <w:r>
-        <w:rPr>
-          <w:rFonts w:ascii="Arial" w:hAnsi="Arial" w:cs="Arial"/>
-          <w:b/>
-          <w:color w:val="222222"/>
-          <w:shd w:val="clear" w:color="auto" w:fill="FFFFFF"/>
-        </w:rPr>
-        <w:t>14. BEST CHEMICALS CO LTD</w:t>
-      </w:r>
-    </w:p>
-    <w:p>
-      <w:pPr>
-        <w:shd w:val="clear" w:color="auto" w:fill="FFFFFF"/>
-        <w:spacing w:after="0"/>
-        <w:rPr>
-          <w:rFonts w:ascii="Arial" w:hAnsi="Arial" w:cs="Arial"/>
-          <w:b/>
-          <w:color w:val="222222"/>
-          <w:shd w:val="clear" w:color="auto" w:fill="FFFFFF"/>
-        </w:rPr>
-      </w:pPr>
-      <w:r>
-        <w:rPr>
-          <w:rFonts w:ascii="Arial" w:hAnsi="Arial" w:cs="Arial"/>
-          <w:b/>
-          <w:color w:val="222222"/>
-          <w:shd w:val="clear" w:color="auto" w:fill="FFFFFF"/>
-        </w:rPr>
-        <w:t xml:space="preserve">      </w:t>
-      </w:r>
-      <w:proofErr w:type="spellStart"/>
-      <w:r>
-        <w:rPr>
-          <w:rFonts w:ascii="Arial" w:hAnsi="Arial" w:cs="Arial"/>
-          <w:b/>
-          <w:color w:val="222222"/>
-          <w:shd w:val="clear" w:color="auto" w:fill="FFFFFF"/>
-        </w:rPr>
-        <w:t>Alabang</w:t>
-      </w:r>
-      <w:proofErr w:type="spellEnd"/>
-    </w:p>
-    <w:p>
-      <w:pPr>
-        <w:shd w:val="clear" w:color="auto" w:fill="FFFFFF"/>
-        <w:spacing w:after="0"/>
-        <w:rPr>
-          <w:rFonts w:ascii="Arial" w:hAnsi="Arial" w:cs="Arial"/>
-          <w:b/>
-          <w:color w:val="222222"/>
-          <w:shd w:val="clear" w:color="auto" w:fill="FFFFFF"/>
-        </w:rPr>
-      </w:pPr>
-      <w:r>
-        <w:rPr>
-          <w:rFonts w:ascii="Arial" w:hAnsi="Arial" w:cs="Arial"/>
-          <w:b/>
-          <w:color w:val="222222"/>
-          <w:shd w:val="clear" w:color="auto" w:fill="FFFFFF"/>
-        </w:rPr>
-        <w:t xml:space="preserve">      </w:t>
-      </w:r>
-      <w:r>
-        <w:rPr>
-          <w:rFonts w:ascii="Arial" w:hAnsi="Arial" w:cs="Arial"/>
-          <w:b/>
-          <w:color w:val="222222"/>
+      <w:r>
+        <w:rPr>
+          <w:rFonts w:ascii="Arial" w:hAnsi="Arial" w:cs="Arial"/>
+          <w:b/>
+          <w:color w:val="222222"/>
+          <w:highlight w:val="green"/>
           <w:shd w:val="clear" w:color="auto" w:fill="FFFFFF"/>
         </w:rPr>
         <w:t>Importer of chemicals</w:t>
@@ -2453,14 +2464,16 @@
           <w:rFonts w:ascii="Arial" w:hAnsi="Arial" w:cs="Arial"/>
           <w:b/>
           <w:color w:val="222222"/>
-          <w:shd w:val="clear" w:color="auto" w:fill="FFFFFF"/>
-        </w:rPr>
-      </w:pPr>
-      <w:r>
-        <w:rPr>
-          <w:rFonts w:ascii="Arial" w:hAnsi="Arial" w:cs="Arial"/>
-          <w:b/>
-          <w:color w:val="222222"/>
+          <w:highlight w:val="green"/>
+          <w:shd w:val="clear" w:color="auto" w:fill="FFFFFF"/>
+        </w:rPr>
+      </w:pPr>
+      <w:r>
+        <w:rPr>
+          <w:rFonts w:ascii="Arial" w:hAnsi="Arial" w:cs="Arial"/>
+          <w:b/>
+          <w:color w:val="222222"/>
+          <w:highlight w:val="green"/>
           <w:shd w:val="clear" w:color="auto" w:fill="FFFFFF"/>
         </w:rPr>
         <w:t>15. ASIA CERAMICS</w:t>
@@ -2474,14 +2487,16 @@
           <w:rFonts w:ascii="Arial" w:hAnsi="Arial" w:cs="Arial"/>
           <w:b/>
           <w:color w:val="222222"/>
-          <w:shd w:val="clear" w:color="auto" w:fill="FFFFFF"/>
-        </w:rPr>
-      </w:pPr>
-      <w:r>
-        <w:rPr>
-          <w:rFonts w:ascii="Arial" w:hAnsi="Arial" w:cs="Arial"/>
-          <w:b/>
-          <w:color w:val="222222"/>
+          <w:highlight w:val="green"/>
+          <w:shd w:val="clear" w:color="auto" w:fill="FFFFFF"/>
+        </w:rPr>
+      </w:pPr>
+      <w:r>
+        <w:rPr>
+          <w:rFonts w:ascii="Arial" w:hAnsi="Arial" w:cs="Arial"/>
+          <w:b/>
+          <w:color w:val="222222"/>
+          <w:highlight w:val="green"/>
           <w:shd w:val="clear" w:color="auto" w:fill="FFFFFF"/>
         </w:rPr>
         <w:t xml:space="preserve">      Quezon City</w:t>
@@ -2503,6 +2518,7 @@
           <w:rFonts w:ascii="Arial" w:hAnsi="Arial" w:cs="Arial"/>
           <w:b/>
           <w:color w:val="222222"/>
+          <w:highlight w:val="green"/>
           <w:shd w:val="clear" w:color="auto" w:fill="FFFFFF"/>
         </w:rPr>
         <w:t xml:space="preserve">      Export of Ceramic Vase</w:t>
@@ -2528,14 +2544,16 @@
           <w:rFonts w:ascii="Arial" w:hAnsi="Arial" w:cs="Arial"/>
           <w:b/>
           <w:color w:val="222222"/>
-          <w:shd w:val="clear" w:color="auto" w:fill="FFFFFF"/>
-        </w:rPr>
-      </w:pPr>
-      <w:r>
-        <w:rPr>
-          <w:rFonts w:ascii="Arial" w:hAnsi="Arial" w:cs="Arial"/>
-          <w:b/>
-          <w:color w:val="222222"/>
+          <w:highlight w:val="green"/>
+          <w:shd w:val="clear" w:color="auto" w:fill="FFFFFF"/>
+        </w:rPr>
+      </w:pPr>
+      <w:r>
+        <w:rPr>
+          <w:rFonts w:ascii="Arial" w:hAnsi="Arial" w:cs="Arial"/>
+          <w:b/>
+          <w:color w:val="222222"/>
+          <w:highlight w:val="green"/>
           <w:shd w:val="clear" w:color="auto" w:fill="FFFFFF"/>
         </w:rPr>
         <w:t>16. CIRO COSMETICS</w:t>
@@ -2549,14 +2567,16 @@
           <w:rFonts w:ascii="Arial" w:hAnsi="Arial" w:cs="Arial"/>
           <w:b/>
           <w:color w:val="222222"/>
-          <w:shd w:val="clear" w:color="auto" w:fill="FFFFFF"/>
-        </w:rPr>
-      </w:pPr>
-      <w:r>
-        <w:rPr>
-          <w:rFonts w:ascii="Arial" w:hAnsi="Arial" w:cs="Arial"/>
-          <w:b/>
-          <w:color w:val="222222"/>
+          <w:highlight w:val="green"/>
+          <w:shd w:val="clear" w:color="auto" w:fill="FFFFFF"/>
+        </w:rPr>
+      </w:pPr>
+      <w:r>
+        <w:rPr>
+          <w:rFonts w:ascii="Arial" w:hAnsi="Arial" w:cs="Arial"/>
+          <w:b/>
+          <w:color w:val="222222"/>
+          <w:highlight w:val="green"/>
           <w:shd w:val="clear" w:color="auto" w:fill="FFFFFF"/>
         </w:rPr>
         <w:t xml:space="preserve">      Pampanga</w:t>
@@ -2578,6 +2598,7 @@
           <w:rFonts w:ascii="Arial" w:hAnsi="Arial" w:cs="Arial"/>
           <w:b/>
           <w:color w:val="222222"/>
+          <w:highlight w:val="green"/>
           <w:shd w:val="clear" w:color="auto" w:fill="FFFFFF"/>
         </w:rPr>
         <w:t xml:space="preserve">      Exporter of Assorted beauty products</w:t>
@@ -2603,14 +2624,16 @@
           <w:rFonts w:ascii="Arial" w:hAnsi="Arial" w:cs="Arial"/>
           <w:b/>
           <w:color w:val="222222"/>
-          <w:shd w:val="clear" w:color="auto" w:fill="FFFFFF"/>
-        </w:rPr>
-      </w:pPr>
-      <w:r>
-        <w:rPr>
-          <w:rFonts w:ascii="Arial" w:hAnsi="Arial" w:cs="Arial"/>
-          <w:b/>
-          <w:color w:val="222222"/>
+          <w:highlight w:val="green"/>
+          <w:shd w:val="clear" w:color="auto" w:fill="FFFFFF"/>
+        </w:rPr>
+      </w:pPr>
+      <w:r>
+        <w:rPr>
+          <w:rFonts w:ascii="Arial" w:hAnsi="Arial" w:cs="Arial"/>
+          <w:b/>
+          <w:color w:val="222222"/>
+          <w:highlight w:val="green"/>
           <w:shd w:val="clear" w:color="auto" w:fill="FFFFFF"/>
         </w:rPr>
         <w:t xml:space="preserve">17. BPS TRADING </w:t>
@@ -2624,14 +2647,16 @@
           <w:rFonts w:ascii="Arial" w:hAnsi="Arial" w:cs="Arial"/>
           <w:b/>
           <w:color w:val="222222"/>
-          <w:shd w:val="clear" w:color="auto" w:fill="FFFFFF"/>
-        </w:rPr>
-      </w:pPr>
-      <w:r>
-        <w:rPr>
-          <w:rFonts w:ascii="Arial" w:hAnsi="Arial" w:cs="Arial"/>
-          <w:b/>
-          <w:color w:val="222222"/>
+          <w:highlight w:val="green"/>
+          <w:shd w:val="clear" w:color="auto" w:fill="FFFFFF"/>
+        </w:rPr>
+      </w:pPr>
+      <w:r>
+        <w:rPr>
+          <w:rFonts w:ascii="Arial" w:hAnsi="Arial" w:cs="Arial"/>
+          <w:b/>
+          <w:color w:val="222222"/>
+          <w:highlight w:val="green"/>
           <w:shd w:val="clear" w:color="auto" w:fill="FFFFFF"/>
         </w:rPr>
         <w:t xml:space="preserve">      Bataan</w:t>
@@ -2653,6 +2678,7 @@
           <w:rFonts w:ascii="Arial" w:hAnsi="Arial" w:cs="Arial"/>
           <w:b/>
           <w:color w:val="222222"/>
+          <w:highlight w:val="green"/>
           <w:shd w:val="clear" w:color="auto" w:fill="FFFFFF"/>
         </w:rPr>
         <w:t xml:space="preserve">      Exporter of Assorted beauty products</w:t>
@@ -2788,8 +2814,8 @@
 </file>
 
 <file path=word/numbering.xml><?xml version="1.0" encoding="utf-8"?>
-<w:numbering xmlns:wpc="http://schemas.microsoft.com/office/word/2010/wordprocessingCanvas" xmlns:mc="http://schemas.openxmlformats.org/markup-compatibility/2006" xmlns:o="urn:schemas-microsoft-com:office:office" xmlns:r="http://schemas.openxmlformats.org/officeDocument/2006/relationships" xmlns:m="http://schemas.openxmlformats.org/officeDocument/2006/math" xmlns:v="urn:schemas-microsoft-com:vml" xmlns:wp14="http://schemas.microsoft.com/office/word/2010/wordprocessingDrawing" xmlns:wp="http://schemas.openxmlformats.org/drawingml/2006/wordprocessingDrawing" xmlns:w10="urn:schemas-microsoft-com:office:word" xmlns:w="http://schemas.openxmlformats.org/wordprocessingml/2006/main" xmlns:w14="http://schemas.microsoft.com/office/word/2010/wordml" xmlns:wpg="http://schemas.microsoft.com/office/word/2010/wordprocessingGroup" xmlns:wpi="http://schemas.microsoft.com/office/word/2010/wordprocessingInk" xmlns:wne="http://schemas.microsoft.com/office/word/2006/wordml" xmlns:wps="http://schemas.microsoft.com/office/word/2010/wordprocessingShape" mc:Ignorable="w14 wp14">
-  <w:abstractNum w:abstractNumId="0">
+<w:numbering xmlns:wpc="http://schemas.microsoft.com/office/word/2010/wordprocessingCanvas" xmlns:cx="http://schemas.microsoft.com/office/drawing/2014/chartex" xmlns:cx1="http://schemas.microsoft.com/office/drawing/2015/9/8/chartex" xmlns:cx2="http://schemas.microsoft.com/office/drawing/2015/10/21/chartex" xmlns:cx3="http://schemas.microsoft.com/office/drawing/2016/5/9/chartex" xmlns:cx4="http://schemas.microsoft.com/office/drawing/2016/5/10/chartex" xmlns:cx5="http://schemas.microsoft.com/office/drawing/2016/5/11/chartex" xmlns:cx6="http://schemas.microsoft.com/office/drawing/2016/5/12/chartex" xmlns:cx7="http://schemas.microsoft.com/office/drawing/2016/5/13/chartex" xmlns:cx8="http://schemas.microsoft.com/office/drawing/2016/5/14/chartex" xmlns:mc="http://schemas.openxmlformats.org/markup-compatibility/2006" xmlns:aink="http://schemas.microsoft.com/office/drawing/2016/ink" xmlns:am3d="http://schemas.microsoft.com/office/drawing/2017/model3d" xmlns:o="urn:schemas-microsoft-com:office:office" xmlns:oel="http://schemas.microsoft.com/office/2019/extlst" xmlns:r="http://schemas.openxmlformats.org/officeDocument/2006/relationships" xmlns:m="http://schemas.openxmlformats.org/officeDocument/2006/math" xmlns:v="urn:schemas-microsoft-com:vml" xmlns:wp14="http://schemas.microsoft.com/office/word/2010/wordprocessingDrawing" xmlns:wp="http://schemas.openxmlformats.org/drawingml/2006/wordprocessingDrawing" xmlns:w10="urn:schemas-microsoft-com:office:word" xmlns:w="http://schemas.openxmlformats.org/wordprocessingml/2006/main" xmlns:w14="http://schemas.microsoft.com/office/word/2010/wordml" xmlns:w15="http://schemas.microsoft.com/office/word/2012/wordml" xmlns:w16cex="http://schemas.microsoft.com/office/word/2018/wordml/cex" xmlns:w16cid="http://schemas.microsoft.com/office/word/2016/wordml/cid" xmlns:w16="http://schemas.microsoft.com/office/word/2018/wordml" xmlns:w16du="http://schemas.microsoft.com/office/word/2023/wordml/word16du" xmlns:w16sdtdh="http://schemas.microsoft.com/office/word/2020/wordml/sdtdatahash" xmlns:w16sdtfl="http://schemas.microsoft.com/office/word/2024/wordml/sdtformatlock" xmlns:w16se="http://schemas.microsoft.com/office/word/2015/wordml/symex" xmlns:wpg="http://schemas.microsoft.com/office/word/2010/wordprocessingGroup" xmlns:wpi="http://schemas.microsoft.com/office/word/2010/wordprocessingInk" xmlns:wne="http://schemas.microsoft.com/office/word/2006/wordml" xmlns:wps="http://schemas.microsoft.com/office/word/2010/wordprocessingShape" mc:Ignorable="w14 w15 w16se w16cid w16 w16cex w16sdtdh w16sdtfl w16du wp14">
+  <w:abstractNum w:abstractNumId="0" w15:restartNumberingAfterBreak="0">
     <w:nsid w:val="5965518B"/>
     <w:multiLevelType w:val="hybridMultilevel"/>
     <w:tmpl w:val="FD72AF3C"/>
@@ -2878,7 +2904,7 @@
       </w:pPr>
     </w:lvl>
   </w:abstractNum>
-  <w:abstractNum w:abstractNumId="1">
+  <w:abstractNum w:abstractNumId="1" w15:restartNumberingAfterBreak="0">
     <w:nsid w:val="6618780A"/>
     <w:multiLevelType w:val="hybridMultilevel"/>
     <w:tmpl w:val="8638A560"/>
@@ -2967,17 +2993,17 @@
       </w:pPr>
     </w:lvl>
   </w:abstractNum>
-  <w:num w:numId="1">
+  <w:num w:numId="1" w16cid:durableId="755055003">
     <w:abstractNumId w:val="1"/>
   </w:num>
-  <w:num w:numId="2">
+  <w:num w:numId="2" w16cid:durableId="1532954060">
     <w:abstractNumId w:val="0"/>
   </w:num>
 </w:numbering>
 </file>
 
 <file path=word/styles.xml><?xml version="1.0" encoding="utf-8"?>
-<w:styles xmlns:mc="http://schemas.openxmlformats.org/markup-compatibility/2006" xmlns:r="http://schemas.openxmlformats.org/officeDocument/2006/relationships" xmlns:w="http://schemas.openxmlformats.org/wordprocessingml/2006/main" xmlns:w14="http://schemas.microsoft.com/office/word/2010/wordml" mc:Ignorable="w14">
+<w:styles xmlns:mc="http://schemas.openxmlformats.org/markup-compatibility/2006" xmlns:r="http://schemas.openxmlformats.org/officeDocument/2006/relationships" xmlns:w="http://schemas.openxmlformats.org/wordprocessingml/2006/main" xmlns:w14="http://schemas.microsoft.com/office/word/2010/wordml" xmlns:w15="http://schemas.microsoft.com/office/word/2012/wordml" xmlns:w16cex="http://schemas.microsoft.com/office/word/2018/wordml/cex" xmlns:w16cid="http://schemas.microsoft.com/office/word/2016/wordml/cid" xmlns:w16="http://schemas.microsoft.com/office/word/2018/wordml" xmlns:w16du="http://schemas.microsoft.com/office/word/2023/wordml/word16du" xmlns:w16sdtdh="http://schemas.microsoft.com/office/word/2020/wordml/sdtdatahash" xmlns:w16sdtfl="http://schemas.microsoft.com/office/word/2024/wordml/sdtformatlock" xmlns:w16se="http://schemas.microsoft.com/office/word/2015/wordml/symex" mc:Ignorable="w14 w15 w16se w16cid w16 w16cex w16sdtdh w16sdtfl w16du">
   <w:docDefaults>
     <w:rPrDefault>
       <w:rPr>
@@ -2993,380 +3019,383 @@
       </w:pPr>
     </w:pPrDefault>
   </w:docDefaults>
-  <w:latentStyles w:defLockedState="0" w:defUIPriority="99" w:defSemiHidden="1" w:defUnhideWhenUsed="1" w:defQFormat="0" w:count="267">
-    <w:lsdException w:name="Normal" w:semiHidden="0" w:uiPriority="0" w:unhideWhenUsed="0" w:qFormat="1"/>
-    <w:lsdException w:name="heading 1" w:semiHidden="0" w:uiPriority="9" w:unhideWhenUsed="0" w:qFormat="1"/>
-    <w:lsdException w:name="heading 2" w:uiPriority="9" w:qFormat="1"/>
-    <w:lsdException w:name="heading 3" w:uiPriority="9" w:qFormat="1"/>
-    <w:lsdException w:name="heading 4" w:uiPriority="9" w:qFormat="1"/>
-    <w:lsdException w:name="heading 5" w:uiPriority="9" w:qFormat="1"/>
-    <w:lsdException w:name="heading 6" w:uiPriority="9" w:qFormat="1"/>
-    <w:lsdException w:name="heading 7" w:uiPriority="9" w:qFormat="1"/>
-    <w:lsdException w:name="heading 8" w:uiPriority="9" w:qFormat="1"/>
-    <w:lsdException w:name="heading 9" w:uiPriority="9" w:qFormat="1"/>
-    <w:lsdException w:name="toc 1" w:uiPriority="39"/>
-    <w:lsdException w:name="toc 2" w:uiPriority="39"/>
-    <w:lsdException w:name="toc 3" w:uiPriority="39"/>
-    <w:lsdException w:name="toc 4" w:uiPriority="39"/>
-    <w:lsdException w:name="toc 5" w:uiPriority="39"/>
-    <w:lsdException w:name="toc 6" w:uiPriority="39"/>
-    <w:lsdException w:name="toc 7" w:uiPriority="39"/>
-    <w:lsdException w:name="toc 8" w:uiPriority="39"/>
-    <w:lsdException w:name="toc 9" w:uiPriority="39"/>
-    <w:lsdException w:name="caption" w:uiPriority="35" w:qFormat="1"/>
-    <w:lsdException w:name="Title" w:semiHidden="0" w:uiPriority="10" w:unhideWhenUsed="0" w:qFormat="1"/>
-    <w:lsdException w:name="Default Paragraph Font" w:uiPriority="1"/>
-    <w:lsdException w:name="Subtitle" w:semiHidden="0" w:uiPriority="11" w:unhideWhenUsed="0" w:qFormat="1"/>
-    <w:lsdException w:name="Strong" w:semiHidden="0" w:uiPriority="22" w:unhideWhenUsed="0" w:qFormat="1"/>
-    <w:lsdException w:name="Emphasis" w:semiHidden="0" w:uiPriority="20" w:unhideWhenUsed="0" w:qFormat="1"/>
-    <w:lsdException w:name="Table Grid" w:semiHidden="0" w:uiPriority="59" w:unhideWhenUsed="0"/>
-    <w:lsdException w:name="Placeholder Text" w:unhideWhenUsed="0"/>
-    <w:lsdException w:name="No Spacing" w:semiHidden="0" w:uiPriority="1" w:unhideWhenUsed="0" w:qFormat="1"/>
-    <w:lsdException w:name="Light Shading" w:semiHidden="0" w:uiPriority="60" w:unhideWhenUsed="0"/>
-    <w:lsdException w:name="Light List" w:semiHidden="0" w:uiPriority="61" w:unhideWhenUsed="0"/>
-    <w:lsdException w:name="Light Grid" w:semiHidden="0" w:uiPriority="62" w:unhideWhenUsed="0"/>
-    <w:lsdException w:name="Medium Shading 1" w:semiHidden="0" w:uiPriority="63" w:unhideWhenUsed="0"/>
-    <w:lsdException w:name="Medium Shading 2" w:semiHidden="0" w:uiPriority="64" w:unhideWhenUsed="0"/>
-    <w:lsdException w:name="Medium List 1" w:semiHidden="0" w:uiPriority="65" w:unhideWhenUsed="0"/>
-    <w:lsdException w:name="Medium List 2" w:semiHidden="0" w:uiPriority="66" w:unhideWhenUsed="0"/>
-    <w:lsdException w:name="Medium Grid 1" w:semiHidden="0" w:uiPriority="67" w:unhideWhenUsed="0"/>
-    <w:lsdException w:name="Medium Grid 2" w:semiHidden="0" w:uiPriority="68" w:unhideWhenUsed="0"/>
-    <w:lsdException w:name="Medium Grid 3" w:semiHidden="0" w:uiPriority="69" w:unhideWhenUsed="0"/>
-    <w:lsdException w:name="Dark List" w:semiHidden="0" w:uiPriority="70" w:unhideWhenUsed="0"/>
-    <w:lsdException w:name="Colorful Shading" w:semiHidden="0" w:uiPriority="71" w:unhideWhenUsed="0"/>
-    <w:lsdException w:name="Colorful List" w:semiHidden="0" w:uiPriority="72" w:unhideWhenUsed="0"/>
-    <w:lsdException w:name="Colorful Grid" w:semiHidden="0" w:uiPriority="73" w:unhideWhenUsed="0"/>
-    <w:lsdException w:name="Light Shading Accent 1" w:semiHidden="0" w:uiPriority="60" w:unhideWhenUsed="0"/>
-    <w:lsdException w:name="Light List Accent 1" w:semiHidden="0" w:uiPriority="61" w:unhideWhenUsed="0"/>
-    <w:lsdException w:name="Light Grid Accent 1" w:semiHidden="0" w:uiPriority="62" w:unhideWhenUsed="0"/>
-    <w:lsdException w:name="Medium Shading 1 Accent 1" w:semiHidden="0" w:uiPriority="63" w:unhideWhenUsed="0"/>
-    <w:lsdException w:name="Medium Shading 2 Accent 1" w:semiHidden="0" w:uiPriority="64" w:unhideWhenUsed="0"/>
-    <w:lsdException w:name="Medium List 1 Accent 1" w:semiHidden="0" w:uiPriority="65" w:unhideWhenUsed="0"/>
-    <w:lsdException w:name="Revision" w:unhideWhenUsed="0"/>
-    <w:lsdException w:name="List Paragraph" w:semiHidden="0" w:uiPriority="34" w:unhideWhenUsed="0" w:qFormat="1"/>
-    <w:lsdException w:name="Quote" w:semiHidden="0" w:uiPriority="29" w:unhideWhenUsed="0" w:qFormat="1"/>
-    <w:lsdException w:name="Intense Quote" w:semiHidden="0" w:uiPriority="30" w:unhideWhenUsed="0" w:qFormat="1"/>
-    <w:lsdException w:name="Medium List 2 Accent 1" w:semiHidden="0" w:uiPriority="66" w:unhideWhenUsed="0"/>
-    <w:lsdException w:name="Medium Grid 1 Accent 1" w:semiHidden="0" w:uiPriority="67" w:unhideWhenUsed="0"/>
-    <w:lsdException w:name="Medium Grid 2 Accent 1" w:semiHidden="0" w:uiPriority="68" w:unhideWhenUsed="0"/>
-    <w:lsdException w:name="Medium Grid 3 Accent 1" w:semiHidden="0" w:uiPriority="69" w:unhideWhenUsed="0"/>
-    <w:lsdException w:name="Dark List Accent 1" w:semiHidden="0" w:uiPriority="70" w:unhideWhenUsed="0"/>
-    <w:lsdException w:name="Colorful Shading Accent 1" w:semiHidden="0" w:uiPriority="71" w:unhideWhenUsed="0"/>
-    <w:lsdException w:name="Colorful List Accent 1" w:semiHidden="0" w:uiPriority="72" w:unhideWhenUsed="0"/>
-    <w:lsdException w:name="Colorful Grid Accent 1" w:semiHidden="0" w:uiPriority="73" w:unhideWhenUsed="0"/>
-    <w:lsdException w:name="Light Shading Accent 2" w:semiHidden="0" w:uiPriority="60" w:unhideWhenUsed="0"/>
-    <w:lsdException w:name="Light List Accent 2" w:semiHidden="0" w:uiPriority="61" w:unhideWhenUsed="0"/>
-    <w:lsdException w:name="Light Grid Accent 2" w:semiHidden="0" w:uiPriority="62" w:unhideWhenUsed="0"/>
-    <w:lsdException w:name="Medium Shading 1 Accent 2" w:semiHidden="0" w:uiPriority="63" w:unhideWhenUsed="0"/>
-    <w:lsdException w:name="Medium Shading 2 Accent 2" w:semiHidden="0" w:uiPriority="64" w:unhideWhenUsed="0"/>
-    <w:lsdException w:name="Medium List 1 Accent 2" w:semiHidden="0" w:uiPriority="65" w:unhideWhenUsed="0"/>
-    <w:lsdException w:name="Medium List 2 Accent 2" w:semiHidden="0" w:uiPriority="66" w:unhideWhenUsed="0"/>
-    <w:lsdException w:name="Medium Grid 1 Accent 2" w:semiHidden="0" w:uiPriority="67" w:unhideWhenUsed="0"/>
-    <w:lsdException w:name="Medium Grid 2 Accent 2" w:semiHidden="0" w:uiPriority="68" w:unhideWhenUsed="0"/>
-    <w:lsdException w:name="Medium Grid 3 Accent 2" w:semiHidden="0" w:uiPriority="69" w:unhideWhenUsed="0"/>
-    <w:lsdException w:name="Dark List Accent 2" w:semiHidden="0" w:uiPriority="70" w:unhideWhenUsed="0"/>
-    <w:lsdException w:name="Colorful Shading Accent 2" w:semiHidden="0" w:uiPriority="71" w:unhideWhenUsed="0"/>
-    <w:lsdException w:name="Colorful List Accent 2" w:semiHidden="0" w:uiPriority="72" w:unhideWhenUsed="0"/>
-    <w:lsdException w:name="Colorful Grid Accent 2" w:semiHidden="0" w:uiPriority="73" w:unhideWhenUsed="0"/>
-    <w:lsdException w:name="Light Shading Accent 3" w:semiHidden="0" w:uiPriority="60" w:unhideWhenUsed="0"/>
-    <w:lsdException w:name="Light List Accent 3" w:semiHidden="0" w:uiPriority="61" w:unhideWhenUsed="0"/>
-    <w:lsdException w:name="Light Grid Accent 3" w:semiHidden="0" w:uiPriority="62" w:unhideWhenUsed="0"/>
-    <w:lsdException w:name="Medium Shading 1 Accent 3" w:semiHidden="0" w:uiPriority="63" w:unhideWhenUsed="0"/>
-    <w:lsdException w:name="Medium Shading 2 Accent 3" w:semiHidden="0" w:uiPriority="64" w:unhideWhenUsed="0"/>
-    <w:lsdException w:name="Medium List 1 Accent 3" w:semiHidden="0" w:uiPriority="65" w:unhideWhenUsed="0"/>
-    <w:lsdException w:name="Medium List 2 Accent 3" w:semiHidden="0" w:uiPriority="66" w:unhideWhenUsed="0"/>
-    <w:lsdException w:name="Medium Grid 1 Accent 3" w:semiHidden="0" w:uiPriority="67" w:unhideWhenUsed="0"/>
-    <w:lsdException w:name="Medium Grid 2 Accent 3" w:semiHidden="0" w:uiPriority="68" w:unhideWhenUsed="0"/>
-    <w:lsdException w:name="Medium Grid 3 Accent 3" w:semiHidden="0" w:uiPriority="69" w:unhideWhenUsed="0"/>
-    <w:lsdException w:name="Dark List Accent 3" w:semiHidden="0" w:uiPriority="70" w:unhideWhenUsed="0"/>
-    <w:lsdException w:name="Colorful Shading Accent 3" w:semiHidden="0" w:uiPriority="71" w:unhideWhenUsed="0"/>
-    <w:lsdException w:name="Colorful List Accent 3" w:semiHidden="0" w:uiPriority="72" w:unhideWhenUsed="0"/>
-    <w:lsdException w:name="Colorful Grid Accent 3" w:semiHidden="0" w:uiPriority="73" w:unhideWhenUsed="0"/>
-    <w:lsdException w:name="Light Shading Accent 4" w:semiHidden="0" w:uiPriority="60" w:unhideWhenUsed="0"/>
-    <w:lsdException w:name="Light List Accent 4" w:semiHidden="0" w:uiPriority="61" w:unhideWhenUsed="0"/>
-    <w:lsdException w:name="Light Grid Accent 4" w:semiHidden="0" w:uiPriority="62" w:unhideWhenUsed="0"/>
-    <w:lsdException w:name="Medium Shading 1 Accent 4" w:semiHidden="0" w:uiPriority="63" w:unhideWhenUsed="0"/>
-    <w:lsdException w:name="Medium Shading 2 Accent 4" w:semiHidden="0" w:uiPriority="64" w:unhideWhenUsed="0"/>
-    <w:lsdException w:name="Medium List 1 Accent 4" w:semiHidden="0" w:uiPriority="65" w:unhideWhenUsed="0"/>
-    <w:lsdException w:name="Medium List 2 Accent 4" w:semiHidden="0" w:uiPriority="66" w:unhideWhenUsed="0"/>
-    <w:lsdException w:name="Medium Grid 1 Accent 4" w:semiHidden="0" w:uiPriority="67" w:unhideWhenUsed="0"/>
-    <w:lsdException w:name="Medium Grid 2 Accent 4" w:semiHidden="0" w:uiPriority="68" w:unhideWhenUsed="0"/>
-    <w:lsdException w:name="Medium Grid 3 Accent 4" w:semiHidden="0" w:uiPriority="69" w:unhideWhenUsed="0"/>
-    <w:lsdException w:name="Dark List Accent 4" w:semiHidden="0" w:uiPriority="70" w:unhideWhenUsed="0"/>
-    <w:lsdException w:name="Colorful Shading Accent 4" w:semiHidden="0" w:uiPriority="71" w:unhideWhenUsed="0"/>
-    <w:lsdException w:name="Colorful List Accent 4" w:semiHidden="0" w:uiPriority="72" w:unhideWhenUsed="0"/>
-    <w:lsdException w:name="Colorful Grid Accent 4" w:semiHidden="0" w:uiPriority="73" w:unhideWhenUsed="0"/>
-    <w:lsdException w:name="Light Shading Accent 5" w:semiHidden="0" w:uiPriority="60" w:unhideWhenUsed="0"/>
-    <w:lsdException w:name="Light List Accent 5" w:semiHidden="0" w:uiPriority="61" w:unhideWhenUsed="0"/>
-    <w:lsdException w:name="Light Grid Accent 5" w:semiHidden="0" w:uiPriority="62" w:unhideWhenUsed="0"/>
-    <w:lsdException w:name="Medium Shading 1 Accent 5" w:semiHidden="0" w:uiPriority="63" w:unhideWhenUsed="0"/>
-    <w:lsdException w:name="Medium Shading 2 Accent 5" w:semiHidden="0" w:uiPriority="64" w:unhideWhenUsed="0"/>
-    <w:lsdException w:name="Medium List 1 Accent 5" w:semiHidden="0" w:uiPriority="65" w:unhideWhenUsed="0"/>
-    <w:lsdException w:name="Medium List 2 Accent 5" w:semiHidden="0" w:uiPriority="66" w:unhideWhenUsed="0"/>
-    <w:lsdException w:name="Medium Grid 1 Accent 5" w:semiHidden="0" w:uiPriority="67" w:unhideWhenUsed="0"/>
-    <w:lsdException w:name="Medium Grid 2 Accent 5" w:semiHidden="0" w:uiPriority="68" w:unhideWhenUsed="0"/>
-    <w:lsdException w:name="Medium Grid 3 Accent 5" w:semiHidden="0" w:uiPriority="69" w:unhideWhenUsed="0"/>
-    <w:lsdException w:name="Dark List Accent 5" w:semiHidden="0" w:uiPriority="70" w:unhideWhenUsed="0"/>
-    <w:lsdException w:name="Colorful Shading Accent 5" w:semiHidden="0" w:uiPriority="71" w:unhideWhenUsed="0"/>
-    <w:lsdException w:name="Colorful List Accent 5" w:semiHidden="0" w:uiPriority="72" w:unhideWhenUsed="0"/>
-    <w:lsdException w:name="Colorful Grid Accent 5" w:semiHidden="0" w:uiPriority="73" w:unhideWhenUsed="0"/>
-    <w:lsdException w:name="Light Shading Accent 6" w:semiHidden="0" w:uiPriority="60" w:unhideWhenUsed="0"/>
-    <w:lsdException w:name="Light List Accent 6" w:semiHidden="0" w:uiPriority="61" w:unhideWhenUsed="0"/>
-    <w:lsdException w:name="Light Grid Accent 6" w:semiHidden="0" w:uiPriority="62" w:unhideWhenUsed="0"/>
-    <w:lsdException w:name="Medium Shading 1 Accent 6" w:semiHidden="0" w:uiPriority="63" w:unhideWhenUsed="0"/>
-    <w:lsdException w:name="Medium Shading 2 Accent 6" w:semiHidden="0" w:uiPriority="64" w:unhideWhenUsed="0"/>
-    <w:lsdException w:name="Medium List 1 Accent 6" w:semiHidden="0" w:uiPriority="65" w:unhideWhenUsed="0"/>
-    <w:lsdException w:name="Medium List 2 Accent 6" w:semiHidden="0" w:uiPriority="66" w:unhideWhenUsed="0"/>
-    <w:lsdException w:name="Medium Grid 1 Accent 6" w:semiHidden="0" w:uiPriority="67" w:unhideWhenUsed="0"/>
-    <w:lsdException w:name="Medium Grid 2 Accent 6" w:semiHidden="0" w:uiPriority="68" w:unhideWhenUsed="0"/>
-    <w:lsdException w:name="Medium Grid 3 Accent 6" w:semiHidden="0" w:uiPriority="69" w:unhideWhenUsed="0"/>
-    <w:lsdException w:name="Dark List Accent 6" w:semiHidden="0" w:uiPriority="70" w:unhideWhenUsed="0"/>
-    <w:lsdException w:name="Colorful Shading Accent 6" w:semiHidden="0" w:uiPriority="71" w:unhideWhenUsed="0"/>
-    <w:lsdException w:name="Colorful List Accent 6" w:semiHidden="0" w:uiPriority="72" w:unhideWhenUsed="0"/>
-    <w:lsdException w:name="Colorful Grid Accent 6" w:semiHidden="0" w:uiPriority="73" w:unhideWhenUsed="0"/>
-    <w:lsdException w:name="Subtle Emphasis" w:semiHidden="0" w:uiPriority="19" w:unhideWhenUsed="0" w:qFormat="1"/>
-    <w:lsdException w:name="Intense Emphasis" w:semiHidden="0" w:uiPriority="21" w:unhideWhenUsed="0" w:qFormat="1"/>
-    <w:lsdException w:name="Subtle Reference" w:semiHidden="0" w:uiPriority="31" w:unhideWhenUsed="0" w:qFormat="1"/>
-    <w:lsdException w:name="Intense Reference" w:semiHidden="0" w:uiPriority="32" w:unhideWhenUsed="0" w:qFormat="1"/>
-    <w:lsdException w:name="Book Title" w:semiHidden="0" w:uiPriority="33" w:unhideWhenUsed="0" w:qFormat="1"/>
-    <w:lsdException w:name="Bibliography" w:uiPriority="37"/>
-    <w:lsdException w:name="TOC Heading" w:uiPriority="39" w:qFormat="1"/>
-  </w:latentStyles>
-  <w:style w:type="paragraph" w:default="1" w:styleId="Normal">
-    <w:name w:val="Normal"/>
-    <w:qFormat/>
-  </w:style>
-  <w:style w:type="character" w:default="1" w:styleId="DefaultParagraphFont">
-    <w:name w:val="Default Paragraph Font"/>
-    <w:uiPriority w:val="1"/>
-    <w:semiHidden/>
-    <w:unhideWhenUsed/>
-  </w:style>
-  <w:style w:type="table" w:default="1" w:styleId="TableNormal">
-    <w:name w:val="Normal Table"/>
-    <w:uiPriority w:val="99"/>
-    <w:semiHidden/>
-    <w:unhideWhenUsed/>
-    <w:tblPr>
-      <w:tblInd w:w="0" w:type="dxa"/>
-      <w:tblCellMar>
-        <w:top w:w="0" w:type="dxa"/>
-        <w:left w:w="108" w:type="dxa"/>
-        <w:bottom w:w="0" w:type="dxa"/>
-        <w:right w:w="108" w:type="dxa"/>
-      </w:tblCellMar>
-    </w:tblPr>
-  </w:style>
-  <w:style w:type="numbering" w:default="1" w:styleId="NoList">
-    <w:name w:val="No List"/>
-    <w:uiPriority w:val="99"/>
-    <w:semiHidden/>
-    <w:unhideWhenUsed/>
-  </w:style>
-  <w:style w:type="character" w:customStyle="1" w:styleId="il">
-    <w:name w:val="il"/>
-    <w:basedOn w:val="DefaultParagraphFont"/>
-    <w:rsid w:val="00916B0E"/>
-  </w:style>
-  <w:style w:type="paragraph" w:styleId="BalloonText">
-    <w:name w:val="Balloon Text"/>
-    <w:basedOn w:val="Normal"/>
-    <w:link w:val="BalloonTextChar"/>
-    <w:uiPriority w:val="99"/>
-    <w:semiHidden/>
-    <w:unhideWhenUsed/>
-    <w:rsid w:val="00B5433F"/>
-    <w:pPr>
-      <w:spacing w:after="0" w:line="240" w:lineRule="auto"/>
-    </w:pPr>
-    <w:rPr>
-      <w:rFonts w:ascii="Tahoma" w:hAnsi="Tahoma" w:cs="Tahoma"/>
-      <w:sz w:val="16"/>
-      <w:szCs w:val="16"/>
-    </w:rPr>
-  </w:style>
-  <w:style w:type="character" w:customStyle="1" w:styleId="BalloonTextChar">
-    <w:name w:val="Balloon Text Char"/>
-    <w:basedOn w:val="DefaultParagraphFont"/>
-    <w:link w:val="BalloonText"/>
-    <w:uiPriority w:val="99"/>
-    <w:semiHidden/>
-    <w:rsid w:val="00B5433F"/>
-    <w:rPr>
-      <w:rFonts w:ascii="Tahoma" w:hAnsi="Tahoma" w:cs="Tahoma"/>
-      <w:sz w:val="16"/>
-      <w:szCs w:val="16"/>
-    </w:rPr>
-  </w:style>
-  <w:style w:type="paragraph" w:styleId="ListParagraph">
-    <w:name w:val="List Paragraph"/>
-    <w:basedOn w:val="Normal"/>
-    <w:uiPriority w:val="34"/>
-    <w:qFormat/>
-    <w:rsid w:val="004E0253"/>
-    <w:pPr>
-      <w:ind w:left="720"/>
-      <w:contextualSpacing/>
-    </w:pPr>
-  </w:style>
-</w:styles>
-</file>
-
-<file path=word/stylesWithEffects.xml><?xml version="1.0" encoding="utf-8"?>
-<w:styles xmlns:wpc="http://schemas.microsoft.com/office/word/2010/wordprocessingCanvas" xmlns:mc="http://schemas.openxmlformats.org/markup-compatibility/2006" xmlns:o="urn:schemas-microsoft-com:office:office" xmlns:r="http://schemas.openxmlformats.org/officeDocument/2006/relationships" xmlns:m="http://schemas.openxmlformats.org/officeDocument/2006/math" xmlns:v="urn:schemas-microsoft-com:vml" xmlns:wp14="http://schemas.microsoft.com/office/word/2010/wordprocessingDrawing" xmlns:wp="http://schemas.openxmlformats.org/drawingml/2006/wordprocessingDrawing" xmlns:w10="urn:schemas-microsoft-com:office:word" xmlns:w="http://schemas.openxmlformats.org/wordprocessingml/2006/main" xmlns:w14="http://schemas.microsoft.com/office/word/2010/wordml" xmlns:wpg="http://schemas.microsoft.com/office/word/2010/wordprocessingGroup" xmlns:wpi="http://schemas.microsoft.com/office/word/2010/wordprocessingInk" xmlns:wne="http://schemas.microsoft.com/office/word/2006/wordml" xmlns:wps="http://schemas.microsoft.com/office/word/2010/wordprocessingShape" mc:Ignorable="w14 wp14">
-  <w:docDefaults>
-    <w:rPrDefault>
-      <w:rPr>
-        <w:rFonts w:asciiTheme="minorHAnsi" w:eastAsiaTheme="minorEastAsia" w:hAnsiTheme="minorHAnsi" w:cstheme="minorBidi"/>
-        <w:sz w:val="22"/>
-        <w:szCs w:val="22"/>
-        <w:lang w:val="en-US" w:eastAsia="en-US" w:bidi="ar-SA"/>
-      </w:rPr>
-    </w:rPrDefault>
-    <w:pPrDefault>
-      <w:pPr>
-        <w:spacing w:after="200" w:line="276" w:lineRule="auto"/>
-      </w:pPr>
-    </w:pPrDefault>
-  </w:docDefaults>
-  <w:latentStyles w:defLockedState="0" w:defUIPriority="99" w:defSemiHidden="1" w:defUnhideWhenUsed="1" w:defQFormat="0" w:count="267">
-    <w:lsdException w:name="Normal" w:semiHidden="0" w:uiPriority="0" w:unhideWhenUsed="0" w:qFormat="1"/>
-    <w:lsdException w:name="heading 1" w:semiHidden="0" w:uiPriority="9" w:unhideWhenUsed="0" w:qFormat="1"/>
-    <w:lsdException w:name="heading 2" w:uiPriority="9" w:qFormat="1"/>
-    <w:lsdException w:name="heading 3" w:uiPriority="9" w:qFormat="1"/>
-    <w:lsdException w:name="heading 4" w:uiPriority="9" w:qFormat="1"/>
-    <w:lsdException w:name="heading 5" w:uiPriority="9" w:qFormat="1"/>
-    <w:lsdException w:name="heading 6" w:uiPriority="9" w:qFormat="1"/>
-    <w:lsdException w:name="heading 7" w:uiPriority="9" w:qFormat="1"/>
-    <w:lsdException w:name="heading 8" w:uiPriority="9" w:qFormat="1"/>
-    <w:lsdException w:name="heading 9" w:uiPriority="9" w:qFormat="1"/>
-    <w:lsdException w:name="toc 1" w:uiPriority="39"/>
-    <w:lsdException w:name="toc 2" w:uiPriority="39"/>
-    <w:lsdException w:name="toc 3" w:uiPriority="39"/>
-    <w:lsdException w:name="toc 4" w:uiPriority="39"/>
-    <w:lsdException w:name="toc 5" w:uiPriority="39"/>
-    <w:lsdException w:name="toc 6" w:uiPriority="39"/>
-    <w:lsdException w:name="toc 7" w:uiPriority="39"/>
-    <w:lsdException w:name="toc 8" w:uiPriority="39"/>
-    <w:lsdException w:name="toc 9" w:uiPriority="39"/>
-    <w:lsdException w:name="caption" w:uiPriority="35" w:qFormat="1"/>
-    <w:lsdException w:name="Title" w:semiHidden="0" w:uiPriority="10" w:unhideWhenUsed="0" w:qFormat="1"/>
-    <w:lsdException w:name="Default Paragraph Font" w:uiPriority="1"/>
-    <w:lsdException w:name="Subtitle" w:semiHidden="0" w:uiPriority="11" w:unhideWhenUsed="0" w:qFormat="1"/>
-    <w:lsdException w:name="Strong" w:semiHidden="0" w:uiPriority="22" w:unhideWhenUsed="0" w:qFormat="1"/>
-    <w:lsdException w:name="Emphasis" w:semiHidden="0" w:uiPriority="20" w:unhideWhenUsed="0" w:qFormat="1"/>
-    <w:lsdException w:name="Table Grid" w:semiHidden="0" w:uiPriority="59" w:unhideWhenUsed="0"/>
-    <w:lsdException w:name="Placeholder Text" w:unhideWhenUsed="0"/>
-    <w:lsdException w:name="No Spacing" w:semiHidden="0" w:uiPriority="1" w:unhideWhenUsed="0" w:qFormat="1"/>
-    <w:lsdException w:name="Light Shading" w:semiHidden="0" w:uiPriority="60" w:unhideWhenUsed="0"/>
-    <w:lsdException w:name="Light List" w:semiHidden="0" w:uiPriority="61" w:unhideWhenUsed="0"/>
-    <w:lsdException w:name="Light Grid" w:semiHidden="0" w:uiPriority="62" w:unhideWhenUsed="0"/>
-    <w:lsdException w:name="Medium Shading 1" w:semiHidden="0" w:uiPriority="63" w:unhideWhenUsed="0"/>
-    <w:lsdException w:name="Medium Shading 2" w:semiHidden="0" w:uiPriority="64" w:unhideWhenUsed="0"/>
-    <w:lsdException w:name="Medium List 1" w:semiHidden="0" w:uiPriority="65" w:unhideWhenUsed="0"/>
-    <w:lsdException w:name="Medium List 2" w:semiHidden="0" w:uiPriority="66" w:unhideWhenUsed="0"/>
-    <w:lsdException w:name="Medium Grid 1" w:semiHidden="0" w:uiPriority="67" w:unhideWhenUsed="0"/>
-    <w:lsdException w:name="Medium Grid 2" w:semiHidden="0" w:uiPriority="68" w:unhideWhenUsed="0"/>
-    <w:lsdException w:name="Medium Grid 3" w:semiHidden="0" w:uiPriority="69" w:unhideWhenUsed="0"/>
-    <w:lsdException w:name="Dark List" w:semiHidden="0" w:uiPriority="70" w:unhideWhenUsed="0"/>
-    <w:lsdException w:name="Colorful Shading" w:semiHidden="0" w:uiPriority="71" w:unhideWhenUsed="0"/>
-    <w:lsdException w:name="Colorful List" w:semiHidden="0" w:uiPriority="72" w:unhideWhenUsed="0"/>
-    <w:lsdException w:name="Colorful Grid" w:semiHidden="0" w:uiPriority="73" w:unhideWhenUsed="0"/>
-    <w:lsdException w:name="Light Shading Accent 1" w:semiHidden="0" w:uiPriority="60" w:unhideWhenUsed="0"/>
-    <w:lsdException w:name="Light List Accent 1" w:semiHidden="0" w:uiPriority="61" w:unhideWhenUsed="0"/>
-    <w:lsdException w:name="Light Grid Accent 1" w:semiHidden="0" w:uiPriority="62" w:unhideWhenUsed="0"/>
-    <w:lsdException w:name="Medium Shading 1 Accent 1" w:semiHidden="0" w:uiPriority="63" w:unhideWhenUsed="0"/>
-    <w:lsdException w:name="Medium Shading 2 Accent 1" w:semiHidden="0" w:uiPriority="64" w:unhideWhenUsed="0"/>
-    <w:lsdException w:name="Medium List 1 Accent 1" w:semiHidden="0" w:uiPriority="65" w:unhideWhenUsed="0"/>
-    <w:lsdException w:name="Revision" w:unhideWhenUsed="0"/>
-    <w:lsdException w:name="List Paragraph" w:semiHidden="0" w:uiPriority="34" w:unhideWhenUsed="0" w:qFormat="1"/>
-    <w:lsdException w:name="Quote" w:semiHidden="0" w:uiPriority="29" w:unhideWhenUsed="0" w:qFormat="1"/>
-    <w:lsdException w:name="Intense Quote" w:semiHidden="0" w:uiPriority="30" w:unhideWhenUsed="0" w:qFormat="1"/>
-    <w:lsdException w:name="Medium List 2 Accent 1" w:semiHidden="0" w:uiPriority="66" w:unhideWhenUsed="0"/>
-    <w:lsdException w:name="Medium Grid 1 Accent 1" w:semiHidden="0" w:uiPriority="67" w:unhideWhenUsed="0"/>
-    <w:lsdException w:name="Medium Grid 2 Accent 1" w:semiHidden="0" w:uiPriority="68" w:unhideWhenUsed="0"/>
-    <w:lsdException w:name="Medium Grid 3 Accent 1" w:semiHidden="0" w:uiPriority="69" w:unhideWhenUsed="0"/>
-    <w:lsdException w:name="Dark List Accent 1" w:semiHidden="0" w:uiPriority="70" w:unhideWhenUsed="0"/>
-    <w:lsdException w:name="Colorful Shading Accent 1" w:semiHidden="0" w:uiPriority="71" w:unhideWhenUsed="0"/>
-    <w:lsdException w:name="Colorful List Accent 1" w:semiHidden="0" w:uiPriority="72" w:unhideWhenUsed="0"/>
-    <w:lsdException w:name="Colorful Grid Accent 1" w:semiHidden="0" w:uiPriority="73" w:unhideWhenUsed="0"/>
-    <w:lsdException w:name="Light Shading Accent 2" w:semiHidden="0" w:uiPriority="60" w:unhideWhenUsed="0"/>
-    <w:lsdException w:name="Light List Accent 2" w:semiHidden="0" w:uiPriority="61" w:unhideWhenUsed="0"/>
-    <w:lsdException w:name="Light Grid Accent 2" w:semiHidden="0" w:uiPriority="62" w:unhideWhenUsed="0"/>
-    <w:lsdException w:name="Medium Shading 1 Accent 2" w:semiHidden="0" w:uiPriority="63" w:unhideWhenUsed="0"/>
-    <w:lsdException w:name="Medium Shading 2 Accent 2" w:semiHidden="0" w:uiPriority="64" w:unhideWhenUsed="0"/>
-    <w:lsdException w:name="Medium List 1 Accent 2" w:semiHidden="0" w:uiPriority="65" w:unhideWhenUsed="0"/>
-    <w:lsdException w:name="Medium List 2 Accent 2" w:semiHidden="0" w:uiPriority="66" w:unhideWhenUsed="0"/>
-    <w:lsdException w:name="Medium Grid 1 Accent 2" w:semiHidden="0" w:uiPriority="67" w:unhideWhenUsed="0"/>
-    <w:lsdException w:name="Medium Grid 2 Accent 2" w:semiHidden="0" w:uiPriority="68" w:unhideWhenUsed="0"/>
-    <w:lsdException w:name="Medium Grid 3 Accent 2" w:semiHidden="0" w:uiPriority="69" w:unhideWhenUsed="0"/>
-    <w:lsdException w:name="Dark List Accent 2" w:semiHidden="0" w:uiPriority="70" w:unhideWhenUsed="0"/>
-    <w:lsdException w:name="Colorful Shading Accent 2" w:semiHidden="0" w:uiPriority="71" w:unhideWhenUsed="0"/>
-    <w:lsdException w:name="Colorful List Accent 2" w:semiHidden="0" w:uiPriority="72" w:unhideWhenUsed="0"/>
-    <w:lsdException w:name="Colorful Grid Accent 2" w:semiHidden="0" w:uiPriority="73" w:unhideWhenUsed="0"/>
-    <w:lsdException w:name="Light Shading Accent 3" w:semiHidden="0" w:uiPriority="60" w:unhideWhenUsed="0"/>
-    <w:lsdException w:name="Light List Accent 3" w:semiHidden="0" w:uiPriority="61" w:unhideWhenUsed="0"/>
-    <w:lsdException w:name="Light Grid Accent 3" w:semiHidden="0" w:uiPriority="62" w:unhideWhenUsed="0"/>
-    <w:lsdException w:name="Medium Shading 1 Accent 3" w:semiHidden="0" w:uiPriority="63" w:unhideWhenUsed="0"/>
-    <w:lsdException w:name="Medium Shading 2 Accent 3" w:semiHidden="0" w:uiPriority="64" w:unhideWhenUsed="0"/>
-    <w:lsdException w:name="Medium List 1 Accent 3" w:semiHidden="0" w:uiPriority="65" w:unhideWhenUsed="0"/>
-    <w:lsdException w:name="Medium List 2 Accent 3" w:semiHidden="0" w:uiPriority="66" w:unhideWhenUsed="0"/>
-    <w:lsdException w:name="Medium Grid 1 Accent 3" w:semiHidden="0" w:uiPriority="67" w:unhideWhenUsed="0"/>
-    <w:lsdException w:name="Medium Grid 2 Accent 3" w:semiHidden="0" w:uiPriority="68" w:unhideWhenUsed="0"/>
-    <w:lsdException w:name="Medium Grid 3 Accent 3" w:semiHidden="0" w:uiPriority="69" w:unhideWhenUsed="0"/>
-    <w:lsdException w:name="Dark List Accent 3" w:semiHidden="0" w:uiPriority="70" w:unhideWhenUsed="0"/>
-    <w:lsdException w:name="Colorful Shading Accent 3" w:semiHidden="0" w:uiPriority="71" w:unhideWhenUsed="0"/>
-    <w:lsdException w:name="Colorful List Accent 3" w:semiHidden="0" w:uiPriority="72" w:unhideWhenUsed="0"/>
-    <w:lsdException w:name="Colorful Grid Accent 3" w:semiHidden="0" w:uiPriority="73" w:unhideWhenUsed="0"/>
-    <w:lsdException w:name="Light Shading Accent 4" w:semiHidden="0" w:uiPriority="60" w:unhideWhenUsed="0"/>
-    <w:lsdException w:name="Light List Accent 4" w:semiHidden="0" w:uiPriority="61" w:unhideWhenUsed="0"/>
-    <w:lsdException w:name="Light Grid Accent 4" w:semiHidden="0" w:uiPriority="62" w:unhideWhenUsed="0"/>
-    <w:lsdException w:name="Medium Shading 1 Accent 4" w:semiHidden="0" w:uiPriority="63" w:unhideWhenUsed="0"/>
-    <w:lsdException w:name="Medium Shading 2 Accent 4" w:semiHidden="0" w:uiPriority="64" w:unhideWhenUsed="0"/>
-    <w:lsdException w:name="Medium List 1 Accent 4" w:semiHidden="0" w:uiPriority="65" w:unhideWhenUsed="0"/>
-    <w:lsdException w:name="Medium List 2 Accent 4" w:semiHidden="0" w:uiPriority="66" w:unhideWhenUsed="0"/>
-    <w:lsdException w:name="Medium Grid 1 Accent 4" w:semiHidden="0" w:uiPriority="67" w:unhideWhenUsed="0"/>
-    <w:lsdException w:name="Medium Grid 2 Accent 4" w:semiHidden="0" w:uiPriority="68" w:unhideWhenUsed="0"/>
-    <w:lsdException w:name="Medium Grid 3 Accent 4" w:semiHidden="0" w:uiPriority="69" w:unhideWhenUsed="0"/>
-    <w:lsdException w:name="Dark List Accent 4" w:semiHidden="0" w:uiPriority="70" w:unhideWhenUsed="0"/>
-    <w:lsdException w:name="Colorful Shading Accent 4" w:semiHidden="0" w:uiPriority="71" w:unhideWhenUsed="0"/>
-    <w:lsdException w:name="Colorful List Accent 4" w:semiHidden="0" w:uiPriority="72" w:unhideWhenUsed="0"/>
-    <w:lsdException w:name="Colorful Grid Accent 4" w:semiHidden="0" w:uiPriority="73" w:unhideWhenUsed="0"/>
-    <w:lsdException w:name="Light Shading Accent 5" w:semiHidden="0" w:uiPriority="60" w:unhideWhenUsed="0"/>
-    <w:lsdException w:name="Light List Accent 5" w:semiHidden="0" w:uiPriority="61" w:unhideWhenUsed="0"/>
-    <w:lsdException w:name="Light Grid Accent 5" w:semiHidden="0" w:uiPriority="62" w:unhideWhenUsed="0"/>
-    <w:lsdException w:name="Medium Shading 1 Accent 5" w:semiHidden="0" w:uiPriority="63" w:unhideWhenUsed="0"/>
-    <w:lsdException w:name="Medium Shading 2 Accent 5" w:semiHidden="0" w:uiPriority="64" w:unhideWhenUsed="0"/>
-    <w:lsdException w:name="Medium List 1 Accent 5" w:semiHidden="0" w:uiPriority="65" w:unhideWhenUsed="0"/>
-    <w:lsdException w:name="Medium List 2 Accent 5" w:semiHidden="0" w:uiPriority="66" w:unhideWhenUsed="0"/>
-    <w:lsdException w:name="Medium Grid 1 Accent 5" w:semiHidden="0" w:uiPriority="67" w:unhideWhenUsed="0"/>
-    <w:lsdException w:name="Medium Grid 2 Accent 5" w:semiHidden="0" w:uiPriority="68" w:unhideWhenUsed="0"/>
-    <w:lsdException w:name="Medium Grid 3 Accent 5" w:semiHidden="0" w:uiPriority="69" w:unhideWhenUsed="0"/>
-    <w:lsdException w:name="Dark List Accent 5" w:semiHidden="0" w:uiPriority="70" w:unhideWhenUsed="0"/>
-    <w:lsdException w:name="Colorful Shading Accent 5" w:semiHidden="0" w:uiPriority="71" w:unhideWhenUsed="0"/>
-    <w:lsdException w:name="Colorful List Accent 5" w:semiHidden="0" w:uiPriority="72" w:unhideWhenUsed="0"/>
-    <w:lsdException w:name="Colorful Grid Accent 5" w:semiHidden="0" w:uiPriority="73" w:unhideWhenUsed="0"/>
-    <w:lsdException w:name="Light Shading Accent 6" w:semiHidden="0" w:uiPriority="60" w:unhideWhenUsed="0"/>
-    <w:lsdException w:name="Light List Accent 6" w:semiHidden="0" w:uiPriority="61" w:unhideWhenUsed="0"/>
-    <w:lsdException w:name="Light Grid Accent 6" w:semiHidden="0" w:uiPriority="62" w:unhideWhenUsed="0"/>
-    <w:lsdException w:name="Medium Shading 1 Accent 6" w:semiHidden="0" w:uiPriority="63" w:unhideWhenUsed="0"/>
-    <w:lsdException w:name="Medium Shading 2 Accent 6" w:semiHidden="0" w:uiPriority="64" w:unhideWhenUsed="0"/>
-    <w:lsdException w:name="Medium List 1 Accent 6" w:semiHidden="0" w:uiPriority="65" w:unhideWhenUsed="0"/>
-    <w:lsdException w:name="Medium List 2 Accent 6" w:semiHidden="0" w:uiPriority="66" w:unhideWhenUsed="0"/>
-    <w:lsdException w:name="Medium Grid 1 Accent 6" w:semiHidden="0" w:uiPriority="67" w:unhideWhenUsed="0"/>
-    <w:lsdException w:name="Medium Grid 2 Accent 6" w:semiHidden="0" w:uiPriority="68" w:unhideWhenUsed="0"/>
-    <w:lsdException w:name="Medium Grid 3 Accent 6" w:semiHidden="0" w:uiPriority="69" w:unhideWhenUsed="0"/>
-    <w:lsdException w:name="Dark List Accent 6" w:semiHidden="0" w:uiPriority="70" w:unhideWhenUsed="0"/>
-    <w:lsdException w:name="Colorful Shading Accent 6" w:semiHidden="0" w:uiPriority="71" w:unhideWhenUsed="0"/>
-    <w:lsdException w:name="Colorful List Accent 6" w:semiHidden="0" w:uiPriority="72" w:unhideWhenUsed="0"/>
-    <w:lsdException w:name="Colorful Grid Accent 6" w:semiHidden="0" w:uiPriority="73" w:unhideWhenUsed="0"/>
-    <w:lsdException w:name="Subtle Emphasis" w:semiHidden="0" w:uiPriority="19" w:unhideWhenUsed="0" w:qFormat="1"/>
-    <w:lsdException w:name="Intense Emphasis" w:semiHidden="0" w:uiPriority="21" w:unhideWhenUsed="0" w:qFormat="1"/>
-    <w:lsdException w:name="Subtle Reference" w:semiHidden="0" w:uiPriority="31" w:unhideWhenUsed="0" w:qFormat="1"/>
-    <w:lsdException w:name="Intense Reference" w:semiHidden="0" w:uiPriority="32" w:unhideWhenUsed="0" w:qFormat="1"/>
-    <w:lsdException w:name="Book Title" w:semiHidden="0" w:uiPriority="33" w:unhideWhenUsed="0" w:qFormat="1"/>
-    <w:lsdException w:name="Bibliography" w:uiPriority="37"/>
-    <w:lsdException w:name="TOC Heading" w:uiPriority="39" w:qFormat="1"/>
+  <w:latentStyles w:defLockedState="0" w:defUIPriority="99" w:defSemiHidden="0" w:defUnhideWhenUsed="0" w:defQFormat="0" w:count="376">
+    <w:lsdException w:name="Normal" w:uiPriority="0" w:qFormat="1"/>
+    <w:lsdException w:name="heading 1" w:uiPriority="9" w:qFormat="1"/>
+    <w:lsdException w:name="heading 2" w:semiHidden="1" w:uiPriority="9" w:unhideWhenUsed="1" w:qFormat="1"/>
+    <w:lsdException w:name="heading 3" w:semiHidden="1" w:uiPriority="9" w:unhideWhenUsed="1" w:qFormat="1"/>
+    <w:lsdException w:name="heading 4" w:semiHidden="1" w:uiPriority="9" w:unhideWhenUsed="1" w:qFormat="1"/>
+    <w:lsdException w:name="heading 5" w:semiHidden="1" w:uiPriority="9" w:unhideWhenUsed="1" w:qFormat="1"/>
+    <w:lsdException w:name="heading 6" w:semiHidden="1" w:uiPriority="9" w:unhideWhenUsed="1" w:qFormat="1"/>
+    <w:lsdException w:name="heading 7" w:semiHidden="1" w:uiPriority="9" w:unhideWhenUsed="1" w:qFormat="1"/>
+    <w:lsdException w:name="heading 8" w:semiHidden="1" w:uiPriority="9" w:unhideWhenUsed="1" w:qFormat="1"/>
+    <w:lsdException w:name="heading 9" w:semiHidden="1" w:uiPriority="9" w:unhideWhenUsed="1" w:qFormat="1"/>
+    <w:lsdException w:name="index 1" w:semiHidden="1" w:unhideWhenUsed="1"/>
+    <w:lsdException w:name="index 2" w:semiHidden="1" w:unhideWhenUsed="1"/>
+    <w:lsdException w:name="index 3" w:semiHidden="1" w:unhideWhenUsed="1"/>
+    <w:lsdException w:name="index 4" w:semiHidden="1" w:unhideWhenUsed="1"/>
+    <w:lsdException w:name="index 5" w:semiHidden="1" w:unhideWhenUsed="1"/>
+    <w:lsdException w:name="index 6" w:semiHidden="1" w:unhideWhenUsed="1"/>
+    <w:lsdException w:name="index 7" w:semiHidden="1" w:unhideWhenUsed="1"/>
+    <w:lsdException w:name="index 8" w:semiHidden="1" w:unhideWhenUsed="1"/>
+    <w:lsdException w:name="index 9" w:semiHidden="1" w:unhideWhenUsed="1"/>
+    <w:lsdException w:name="toc 1" w:semiHidden="1" w:uiPriority="39" w:unhideWhenUsed="1"/>
+    <w:lsdException w:name="toc 2" w:semiHidden="1" w:uiPriority="39" w:unhideWhenUsed="1"/>
+    <w:lsdException w:name="toc 3" w:semiHidden="1" w:uiPriority="39" w:unhideWhenUsed="1"/>
+    <w:lsdException w:name="toc 4" w:semiHidden="1" w:uiPriority="39" w:unhideWhenUsed="1"/>
+    <w:lsdException w:name="toc 5" w:semiHidden="1" w:uiPriority="39" w:unhideWhenUsed="1"/>
+    <w:lsdException w:name="toc 6" w:semiHidden="1" w:uiPriority="39" w:unhideWhenUsed="1"/>
+    <w:lsdException w:name="toc 7" w:semiHidden="1" w:uiPriority="39" w:unhideWhenUsed="1"/>
+    <w:lsdException w:name="toc 8" w:semiHidden="1" w:uiPriority="39" w:unhideWhenUsed="1"/>
+    <w:lsdException w:name="toc 9" w:semiHidden="1" w:uiPriority="39" w:unhideWhenUsed="1"/>
+    <w:lsdException w:name="Normal Indent" w:semiHidden="1" w:unhideWhenUsed="1"/>
+    <w:lsdException w:name="footnote text" w:semiHidden="1" w:unhideWhenUsed="1"/>
+    <w:lsdException w:name="annotation text" w:semiHidden="1" w:unhideWhenUsed="1"/>
+    <w:lsdException w:name="header" w:semiHidden="1" w:unhideWhenUsed="1"/>
+    <w:lsdException w:name="footer" w:semiHidden="1" w:unhideWhenUsed="1"/>
+    <w:lsdException w:name="index heading" w:semiHidden="1" w:unhideWhenUsed="1"/>
+    <w:lsdException w:name="caption" w:semiHidden="1" w:uiPriority="35" w:unhideWhenUsed="1" w:qFormat="1"/>
+    <w:lsdException w:name="table of figures" w:semiHidden="1" w:unhideWhenUsed="1"/>
+    <w:lsdException w:name="envelope address" w:semiHidden="1" w:unhideWhenUsed="1"/>
+    <w:lsdException w:name="envelope return" w:semiHidden="1" w:unhideWhenUsed="1"/>
+    <w:lsdException w:name="footnote reference" w:semiHidden="1" w:unhideWhenUsed="1"/>
+    <w:lsdException w:name="annotation reference" w:semiHidden="1" w:unhideWhenUsed="1"/>
+    <w:lsdException w:name="line number" w:semiHidden="1" w:unhideWhenUsed="1"/>
+    <w:lsdException w:name="page number" w:semiHidden="1" w:unhideWhenUsed="1"/>
+    <w:lsdException w:name="endnote reference" w:semiHidden="1" w:unhideWhenUsed="1"/>
+    <w:lsdException w:name="endnote text" w:semiHidden="1" w:unhideWhenUsed="1"/>
+    <w:lsdException w:name="table of authorities" w:semiHidden="1" w:unhideWhenUsed="1"/>
+    <w:lsdException w:name="macro" w:semiHidden="1" w:unhideWhenUsed="1"/>
+    <w:lsdException w:name="toa heading" w:semiHidden="1" w:unhideWhenUsed="1"/>
+    <w:lsdException w:name="List" w:semiHidden="1" w:unhideWhenUsed="1"/>
+    <w:lsdException w:name="List Bullet" w:semiHidden="1" w:unhideWhenUsed="1"/>
+    <w:lsdException w:name="List Number" w:semiHidden="1" w:unhideWhenUsed="1"/>
+    <w:lsdException w:name="List 2" w:semiHidden="1" w:unhideWhenUsed="1"/>
+    <w:lsdException w:name="List 3" w:semiHidden="1" w:unhideWhenUsed="1"/>
+    <w:lsdException w:name="List 4" w:semiHidden="1" w:unhideWhenUsed="1"/>
+    <w:lsdException w:name="List 5" w:semiHidden="1" w:unhideWhenUsed="1"/>
+    <w:lsdException w:name="List Bullet 2" w:semiHidden="1" w:unhideWhenUsed="1"/>
+    <w:lsdException w:name="List Bullet 3" w:semiHidden="1" w:unhideWhenUsed="1"/>
+    <w:lsdException w:name="List Bullet 4" w:semiHidden="1" w:unhideWhenUsed="1"/>
+    <w:lsdException w:name="List Bullet 5" w:semiHidden="1" w:unhideWhenUsed="1"/>
+    <w:lsdException w:name="List Number 2" w:semiHidden="1" w:unhideWhenUsed="1"/>
+    <w:lsdException w:name="List Number 3" w:semiHidden="1" w:unhideWhenUsed="1"/>
+    <w:lsdException w:name="List Number 4" w:semiHidden="1" w:unhideWhenUsed="1"/>
+    <w:lsdException w:name="List Number 5" w:semiHidden="1" w:unhideWhenUsed="1"/>
+    <w:lsdException w:name="Title" w:uiPriority="10" w:qFormat="1"/>
+    <w:lsdException w:name="Closing" w:semiHidden="1" w:unhideWhenUsed="1"/>
+    <w:lsdException w:name="Signature" w:semiHidden="1" w:unhideWhenUsed="1"/>
+    <w:lsdException w:name="Default Paragraph Font" w:semiHidden="1" w:uiPriority="1" w:unhideWhenUsed="1"/>
+    <w:lsdException w:name="Body Text" w:semiHidden="1" w:unhideWhenUsed="1"/>
+    <w:lsdException w:name="Body Text Indent" w:semiHidden="1" w:unhideWhenUsed="1"/>
+    <w:lsdException w:name="List Continue" w:semiHidden="1" w:unhideWhenUsed="1"/>
+    <w:lsdException w:name="List Continue 2" w:semiHidden="1" w:unhideWhenUsed="1"/>
+    <w:lsdException w:name="List Continue 3" w:semiHidden="1" w:unhideWhenUsed="1"/>
+    <w:lsdException w:name="List Continue 4" w:semiHidden="1" w:unhideWhenUsed="1"/>
+    <w:lsdException w:name="List Continue 5" w:semiHidden="1" w:unhideWhenUsed="1"/>
+    <w:lsdException w:name="Message Header" w:semiHidden="1" w:unhideWhenUsed="1"/>
+    <w:lsdException w:name="Subtitle" w:uiPriority="11" w:qFormat="1"/>
+    <w:lsdException w:name="Salutation" w:semiHidden="1" w:unhideWhenUsed="1"/>
+    <w:lsdException w:name="Date" w:semiHidden="1" w:unhideWhenUsed="1"/>
+    <w:lsdException w:name="Body Text First Indent" w:semiHidden="1" w:unhideWhenUsed="1"/>
+    <w:lsdException w:name="Body Text First Indent 2" w:semiHidden="1" w:unhideWhenUsed="1"/>
+    <w:lsdException w:name="Note Heading" w:semiHidden="1" w:unhideWhenUsed="1"/>
+    <w:lsdException w:name="Body Text 2" w:semiHidden="1" w:unhideWhenUsed="1"/>
+    <w:lsdException w:name="Body Text 3" w:semiHidden="1" w:unhideWhenUsed="1"/>
+    <w:lsdException w:name="Body Text Indent 2" w:semiHidden="1" w:unhideWhenUsed="1"/>
+    <w:lsdException w:name="Body Text Indent 3" w:semiHidden="1" w:unhideWhenUsed="1"/>
+    <w:lsdException w:name="Block Text" w:semiHidden="1" w:unhideWhenUsed="1"/>
+    <w:lsdException w:name="Hyperlink" w:semiHidden="1" w:unhideWhenUsed="1"/>
+    <w:lsdException w:name="FollowedHyperlink" w:semiHidden="1" w:unhideWhenUsed="1"/>
+    <w:lsdException w:name="Strong" w:uiPriority="22" w:qFormat="1"/>
+    <w:lsdException w:name="Emphasis" w:uiPriority="20" w:qFormat="1"/>
+    <w:lsdException w:name="Document Map" w:semiHidden="1" w:unhideWhenUsed="1"/>
+    <w:lsdException w:name="Plain Text" w:semiHidden="1" w:unhideWhenUsed="1"/>
+    <w:lsdException w:name="E-mail Signature" w:semiHidden="1" w:unhideWhenUsed="1"/>
+    <w:lsdException w:name="HTML Top of Form" w:semiHidden="1" w:unhideWhenUsed="1"/>
+    <w:lsdException w:name="HTML Bottom of Form" w:semiHidden="1" w:unhideWhenUsed="1"/>
+    <w:lsdException w:name="Normal (Web)" w:semiHidden="1" w:unhideWhenUsed="1"/>
+    <w:lsdException w:name="HTML Acronym" w:semiHidden="1" w:unhideWhenUsed="1"/>
+    <w:lsdException w:name="HTML Address" w:semiHidden="1" w:unhideWhenUsed="1"/>
+    <w:lsdException w:name="HTML Cite" w:semiHidden="1" w:unhideWhenUsed="1"/>
+    <w:lsdException w:name="HTML Code" w:semiHidden="1" w:unhideWhenUsed="1"/>
+    <w:lsdException w:name="HTML Definition" w:semiHidden="1" w:unhideWhenUsed="1"/>
+    <w:lsdException w:name="HTML Keyboard" w:semiHidden="1" w:unhideWhenUsed="1"/>
+    <w:lsdException w:name="HTML Preformatted" w:semiHidden="1" w:unhideWhenUsed="1"/>
+    <w:lsdException w:name="HTML Sample" w:semiHidden="1" w:unhideWhenUsed="1"/>
+    <w:lsdException w:name="HTML Typewriter" w:semiHidden="1" w:unhideWhenUsed="1"/>
+    <w:lsdException w:name="HTML Variable" w:semiHidden="1" w:unhideWhenUsed="1"/>
+    <w:lsdException w:name="Normal Table" w:semiHidden="1" w:unhideWhenUsed="1"/>
+    <w:lsdException w:name="annotation subject" w:semiHidden="1" w:unhideWhenUsed="1"/>
+    <w:lsdException w:name="No List" w:semiHidden="1" w:unhideWhenUsed="1"/>
+    <w:lsdException w:name="Outline List 1" w:semiHidden="1" w:unhideWhenUsed="1"/>
+    <w:lsdException w:name="Outline List 2" w:semiHidden="1" w:unhideWhenUsed="1"/>
+    <w:lsdException w:name="Outline List 3" w:semiHidden="1" w:unhideWhenUsed="1"/>
+    <w:lsdException w:name="Table Simple 1" w:semiHidden="1" w:unhideWhenUsed="1"/>
+    <w:lsdException w:name="Table Simple 2" w:semiHidden="1" w:unhideWhenUsed="1"/>
+    <w:lsdException w:name="Table Simple 3" w:semiHidden="1" w:unhideWhenUsed="1"/>
+    <w:lsdException w:name="Table Classic 1" w:semiHidden="1" w:unhideWhenUsed="1"/>
+    <w:lsdException w:name="Table Classic 2" w:semiHidden="1" w:unhideWhenUsed="1"/>
+    <w:lsdException w:name="Table Classic 3" w:semiHidden="1" w:unhideWhenUsed="1"/>
+    <w:lsdException w:name="Table Classic 4" w:semiHidden="1" w:unhideWhenUsed="1"/>
+    <w:lsdException w:name="Table Colorful 1" w:semiHidden="1" w:unhideWhenUsed="1"/>
+    <w:lsdException w:name="Table Colorful 2" w:semiHidden="1" w:unhideWhenUsed="1"/>
+    <w:lsdException w:name="Table Colorful 3" w:semiHidden="1" w:unhideWhenUsed="1"/>
+    <w:lsdException w:name="Table Columns 1" w:semiHidden="1" w:unhideWhenUsed="1"/>
+    <w:lsdException w:name="Table Columns 2" w:semiHidden="1" w:unhideWhenUsed="1"/>
+    <w:lsdException w:name="Table Columns 3" w:semiHidden="1" w:unhideWhenUsed="1"/>
+    <w:lsdException w:name="Table Columns 4" w:semiHidden="1" w:unhideWhenUsed="1"/>
+    <w:lsdException w:name="Table Columns 5" w:semiHidden="1" w:unhideWhenUsed="1"/>
+    <w:lsdException w:name="Table Grid 1" w:semiHidden="1" w:unhideWhenUsed="1"/>
+    <w:lsdException w:name="Table Grid 2" w:semiHidden="1" w:unhideWhenUsed="1"/>
+    <w:lsdException w:name="Table Grid 3" w:semiHidden="1" w:unhideWhenUsed="1"/>
+    <w:lsdException w:name="Table Grid 4" w:semiHidden="1" w:unhideWhenUsed="1"/>
+    <w:lsdException w:name="Table Grid 5" w:semiHidden="1" w:unhideWhenUsed="1"/>
+    <w:lsdException w:name="Table Grid 6" w:semiHidden="1" w:unhideWhenUsed="1"/>
+    <w:lsdException w:name="Table Grid 7" w:semiHidden="1" w:unhideWhenUsed="1"/>
+    <w:lsdException w:name="Table Grid 8" w:semiHidden="1" w:unhideWhenUsed="1"/>
+    <w:lsdException w:name="Table List 1" w:semiHidden="1" w:unhideWhenUsed="1"/>
+    <w:lsdException w:name="Table List 2" w:semiHidden="1" w:unhideWhenUsed="1"/>
+    <w:lsdException w:name="Table List 3" w:semiHidden="1" w:unhideWhenUsed="1"/>
+    <w:lsdException w:name="Table List 4" w:semiHidden="1" w:unhideWhenUsed="1"/>
+    <w:lsdException w:name="Table List 5" w:semiHidden="1" w:unhideWhenUsed="1"/>
+    <w:lsdException w:name="Table List 6" w:semiHidden="1" w:unhideWhenUsed="1"/>
+    <w:lsdException w:name="Table List 7" w:semiHidden="1" w:unhideWhenUsed="1"/>
+    <w:lsdException w:name="Table List 8" w:semiHidden="1" w:unhideWhenUsed="1"/>
+    <w:lsdException w:name="Table 3D effects 1" w:semiHidden="1" w:unhideWhenUsed="1"/>
+    <w:lsdException w:name="Table 3D effects 2" w:semiHidden="1" w:unhideWhenUsed="1"/>
+    <w:lsdException w:name="Table 3D effects 3" w:semiHidden="1" w:unhideWhenUsed="1"/>
+    <w:lsdException w:name="Table Contemporary" w:semiHidden="1" w:unhideWhenUsed="1"/>
+    <w:lsdException w:name="Table Elegant" w:semiHidden="1" w:unhideWhenUsed="1"/>
+    <w:lsdException w:name="Table Professional" w:semiHidden="1" w:unhideWhenUsed="1"/>
+    <w:lsdException w:name="Table Subtle 1" w:semiHidden="1" w:unhideWhenUsed="1"/>
+    <w:lsdException w:name="Table Subtle 2" w:semiHidden="1" w:unhideWhenUsed="1"/>
+    <w:lsdException w:name="Table Web 1" w:semiHidden="1" w:unhideWhenUsed="1"/>
+    <w:lsdException w:name="Table Web 2" w:semiHidden="1" w:unhideWhenUsed="1"/>
+    <w:lsdException w:name="Table Web 3" w:semiHidden="1" w:unhideWhenUsed="1"/>
+    <w:lsdException w:name="Balloon Text" w:semiHidden="1" w:unhideWhenUsed="1"/>
+    <w:lsdException w:name="Table Grid" w:uiPriority="59"/>
+    <w:lsdException w:name="Table Theme" w:semiHidden="1" w:unhideWhenUsed="1"/>
+    <w:lsdException w:name="Placeholder Text" w:semiHidden="1"/>
+    <w:lsdException w:name="No Spacing" w:uiPriority="1" w:qFormat="1"/>
+    <w:lsdException w:name="Light Shading" w:uiPriority="60"/>
+    <w:lsdException w:name="Light List" w:uiPriority="61"/>
+    <w:lsdException w:name="Light Grid" w:uiPriority="62"/>
+    <w:lsdException w:name="Medium Shading 1" w:uiPriority="63"/>
+    <w:lsdException w:name="Medium Shading 2" w:uiPriority="64"/>
+    <w:lsdException w:name="Medium List 1" w:uiPriority="65"/>
+    <w:lsdException w:name="Medium List 2" w:uiPriority="66"/>
+    <w:lsdException w:name="Medium Grid 1" w:uiPriority="67"/>
+    <w:lsdException w:name="Medium Grid 2" w:uiPriority="68"/>
+    <w:lsdException w:name="Medium Grid 3" w:uiPriority="69"/>
+    <w:lsdException w:name="Dark List" w:uiPriority="70"/>
+    <w:lsdException w:name="Colorful Shading" w:uiPriority="71"/>
+    <w:lsdException w:name="Colorful List" w:uiPriority="72"/>
+    <w:lsdException w:name="Colorful Grid" w:uiPriority="73"/>
+    <w:lsdException w:name="Light Shading Accent 1" w:uiPriority="60"/>
+    <w:lsdException w:name="Light List Accent 1" w:uiPriority="61"/>
+    <w:lsdException w:name="Light Grid Accent 1" w:uiPriority="62"/>
+    <w:lsdException w:name="Medium Shading 1 Accent 1" w:uiPriority="63"/>
+    <w:lsdException w:name="Medium Shading 2 Accent 1" w:uiPriority="64"/>
+    <w:lsdException w:name="Medium List 1 Accent 1" w:uiPriority="65"/>
+    <w:lsdException w:name="Revision" w:semiHidden="1"/>
+    <w:lsdException w:name="List Paragraph" w:uiPriority="34" w:qFormat="1"/>
+    <w:lsdException w:name="Quote" w:uiPriority="29" w:qFormat="1"/>
+    <w:lsdException w:name="Intense Quote" w:uiPriority="30" w:qFormat="1"/>
+    <w:lsdException w:name="Medium List 2 Accent 1" w:uiPriority="66"/>
+    <w:lsdException w:name="Medium Grid 1 Accent 1" w:uiPriority="67"/>
+    <w:lsdException w:name="Medium Grid 2 Accent 1" w:uiPriority="68"/>
+    <w:lsdException w:name="Medium Grid 3 Accent 1" w:uiPriority="69"/>
+    <w:lsdException w:name="Dark List Accent 1" w:uiPriority="70"/>
+    <w:lsdException w:name="Colorful Shading Accent 1" w:uiPriority="71"/>
+    <w:lsdException w:name="Colorful List Accent 1" w:uiPriority="72"/>
+    <w:lsdException w:name="Colorful Grid Accent 1" w:uiPriority="73"/>
+    <w:lsdException w:name="Light Shading Accent 2" w:uiPriority="60"/>
+    <w:lsdException w:name="Light List Accent 2" w:uiPriority="61"/>
+    <w:lsdException w:name="Light Grid Accent 2" w:uiPriority="62"/>
+    <w:lsdException w:name="Medium Shading 1 Accent 2" w:uiPriority="63"/>
+    <w:lsdException w:name="Medium Shading 2 Accent 2" w:uiPriority="64"/>
+    <w:lsdException w:name="Medium List 1 Accent 2" w:uiPriority="65"/>
+    <w:lsdException w:name="Medium List 2 Accent 2" w:uiPriority="66"/>
+    <w:lsdException w:name="Medium Grid 1 Accent 2" w:uiPriority="67"/>
+    <w:lsdException w:name="Medium Grid 2 Accent 2" w:uiPriority="68"/>
+    <w:lsdException w:name="Medium Grid 3 Accent 2" w:uiPriority="69"/>
+    <w:lsdException w:name="Dark List Accent 2" w:uiPriority="70"/>
+    <w:lsdException w:name="Colorful Shading Accent 2" w:uiPriority="71"/>
+    <w:lsdException w:name="Colorful List Accent 2" w:uiPriority="72"/>
+    <w:lsdException w:name="Colorful Grid Accent 2" w:uiPriority="73"/>
+    <w:lsdException w:name="Light Shading Accent 3" w:uiPriority="60"/>
+    <w:lsdException w:name="Light List Accent 3" w:uiPriority="61"/>
+    <w:lsdException w:name="Light Grid Accent 3" w:uiPriority="62"/>
+    <w:lsdException w:name="Medium Shading 1 Accent 3" w:uiPriority="63"/>
+    <w:lsdException w:name="Medium Shading 2 Accent 3" w:uiPriority="64"/>
+    <w:lsdException w:name="Medium List 1 Accent 3" w:uiPriority="65"/>
+    <w:lsdException w:name="Medium List 2 Accent 3" w:uiPriority="66"/>
+    <w:lsdException w:name="Medium Grid 1 Accent 3" w:uiPriority="67"/>
+    <w:lsdException w:name="Medium Grid 2 Accent 3" w:uiPriority="68"/>
+    <w:lsdException w:name="Medium Grid 3 Accent 3" w:uiPriority="69"/>
+    <w:lsdException w:name="Dark List Accent 3" w:uiPriority="70"/>
+    <w:lsdException w:name="Colorful Shading Accent 3" w:uiPriority="71"/>
+    <w:lsdException w:name="Colorful List Accent 3" w:uiPriority="72"/>
+    <w:lsdException w:name="Colorful Grid Accent 3" w:uiPriority="73"/>
+    <w:lsdException w:name="Light Shading Accent 4" w:uiPriority="60"/>
+    <w:lsdException w:name="Light List Accent 4" w:uiPriority="61"/>
+    <w:lsdException w:name="Light Grid Accent 4" w:uiPriority="62"/>
+    <w:lsdException w:name="Medium Shading 1 Accent 4" w:uiPriority="63"/>
+    <w:lsdException w:name="Medium Shading 2 Accent 4" w:uiPriority="64"/>
+    <w:lsdException w:name="Medium List 1 Accent 4" w:uiPriority="65"/>
+    <w:lsdException w:name="Medium List 2 Accent 4" w:uiPriority="66"/>
+    <w:lsdException w:name="Medium Grid 1 Accent 4" w:uiPriority="67"/>
+    <w:lsdException w:name="Medium Grid 2 Accent 4" w:uiPriority="68"/>
+    <w:lsdException w:name="Medium Grid 3 Accent 4" w:uiPriority="69"/>
+    <w:lsdException w:name="Dark List Accent 4" w:uiPriority="70"/>
+    <w:lsdException w:name="Colorful Shading Accent 4" w:uiPriority="71"/>
+    <w:lsdException w:name="Colorful List Accent 4" w:uiPriority="72"/>
+    <w:lsdException w:name="Colorful Grid Accent 4" w:uiPriority="73"/>
+    <w:lsdException w:name="Light Shading Accent 5" w:uiPriority="60"/>
+    <w:lsdException w:name="Light List Accent 5" w:uiPriority="61"/>
+    <w:lsdException w:name="Light Grid Accent 5" w:uiPriority="62"/>
+    <w:lsdException w:name="Medium Shading 1 Accent 5" w:uiPriority="63"/>
+    <w:lsdException w:name="Medium Shading 2 Accent 5" w:uiPriority="64"/>
+    <w:lsdException w:name="Medium List 1 Accent 5" w:uiPriority="65"/>
+    <w:lsdException w:name="Medium List 2 Accent 5" w:uiPriority="66"/>
+    <w:lsdException w:name="Medium Grid 1 Accent 5" w:uiPriority="67"/>
+    <w:lsdException w:name="Medium Grid 2 Accent 5" w:uiPriority="68"/>
+    <w:lsdException w:name="Medium Grid 3 Accent 5" w:uiPriority="69"/>
+    <w:lsdException w:name="Dark List Accent 5" w:uiPriority="70"/>
+    <w:lsdException w:name="Colorful Shading Accent 5" w:uiPriority="71"/>
+    <w:lsdException w:name="Colorful List Accent 5" w:uiPriority="72"/>
+    <w:lsdException w:name="Colorful Grid Accent 5" w:uiPriority="73"/>
+    <w:lsdException w:name="Light Shading Accent 6" w:uiPriority="60"/>
+    <w:lsdException w:name="Light List Accent 6" w:uiPriority="61"/>
+    <w:lsdException w:name="Light Grid Accent 6" w:uiPriority="62"/>
+    <w:lsdException w:name="Medium Shading 1 Accent 6" w:uiPriority="63"/>
+    <w:lsdException w:name="Medium Shading 2 Accent 6" w:uiPriority="64"/>
+    <w:lsdException w:name="Medium List 1 Accent 6" w:uiPriority="65"/>
+    <w:lsdException w:name="Medium List 2 Accent 6" w:uiPriority="66"/>
+    <w:lsdException w:name="Medium Grid 1 Accent 6" w:uiPriority="67"/>
+    <w:lsdException w:name="Medium Grid 2 Accent 6" w:uiPriority="68"/>
+    <w:lsdException w:name="Medium Grid 3 Accent 6" w:uiPriority="69"/>
+    <w:lsdException w:name="Dark List Accent 6" w:uiPriority="70"/>
+    <w:lsdException w:name="Colorful Shading Accent 6" w:uiPriority="71"/>
+    <w:lsdException w:name="Colorful List Accent 6" w:uiPriority="72"/>
+    <w:lsdException w:name="Colorful Grid Accent 6" w:uiPriority="73"/>
+    <w:lsdException w:name="Subtle Emphasis" w:uiPriority="19" w:qFormat="1"/>
+    <w:lsdException w:name="Intense Emphasis" w:uiPriority="21" w:qFormat="1"/>
+    <w:lsdException w:name="Subtle Reference" w:uiPriority="31" w:qFormat="1"/>
+    <w:lsdException w:name="Intense Reference" w:uiPriority="32" w:qFormat="1"/>
+    <w:lsdException w:name="Book Title" w:uiPriority="33" w:qFormat="1"/>
+    <w:lsdException w:name="Bibliography" w:semiHidden="1" w:uiPriority="37" w:unhideWhenUsed="1"/>
+    <w:lsdException w:name="TOC Heading" w:semiHidden="1" w:uiPriority="39" w:unhideWhenUsed="1" w:qFormat="1"/>
+    <w:lsdException w:name="Plain Table 1" w:uiPriority="41"/>
+    <w:lsdException w:name="Plain Table 2" w:uiPriority="42"/>
+    <w:lsdException w:name="Plain Table 3" w:uiPriority="43"/>
+    <w:lsdException w:name="Plain Table 4" w:uiPriority="44"/>
+    <w:lsdException w:name="Plain Table 5" w:uiPriority="45"/>
+    <w:lsdException w:name="Grid Table Light" w:uiPriority="40"/>
+    <w:lsdException w:name="Grid Table 1 Light" w:uiPriority="46"/>
+    <w:lsdException w:name="Grid Table 2" w:uiPriority="47"/>
+    <w:lsdException w:name="Grid Table 3" w:uiPriority="48"/>
+    <w:lsdException w:name="Grid Table 4" w:uiPriority="49"/>
+    <w:lsdException w:name="Grid Table 5 Dark" w:uiPriority="50"/>
+    <w:lsdException w:name="Grid Table 6 Colorful" w:uiPriority="51"/>
+    <w:lsdException w:name="Grid Table 7 Colorful" w:uiPriority="52"/>
+    <w:lsdException w:name="Grid Table 1 Light Accent 1" w:uiPriority="46"/>
+    <w:lsdException w:name="Grid Table 2 Accent 1" w:uiPriority="47"/>
+    <w:lsdException w:name="Grid Table 3 Accent 1" w:uiPriority="48"/>
+    <w:lsdException w:name="Grid Table 4 Accent 1" w:uiPriority="49"/>
+    <w:lsdException w:name="Grid Table 5 Dark Accent 1" w:uiPriority="50"/>
+    <w:lsdException w:name="Grid Table 6 Colorful Accent 1" w:uiPriority="51"/>
+    <w:lsdException w:name="Grid Table 7 Colorful Accent 1" w:uiPriority="52"/>
+    <w:lsdException w:name="Grid Table 1 Light Accent 2" w:uiPriority="46"/>
+    <w:lsdException w:name="Grid Table 2 Accent 2" w:uiPriority="47"/>
+    <w:lsdException w:name="Grid Table 3 Accent 2" w:uiPriority="48"/>
+    <w:lsdException w:name="Grid Table 4 Accent 2" w:uiPriority="49"/>
+    <w:lsdException w:name="Grid Table 5 Dark Accent 2" w:uiPriority="50"/>
+    <w:lsdException w:name="Grid Table 6 Colorful Accent 2" w:uiPriority="51"/>
+    <w:lsdException w:name="Grid Table 7 Colorful Accent 2" w:uiPriority="52"/>
+    <w:lsdException w:name="Grid Table 1 Light Accent 3" w:uiPriority="46"/>
+    <w:lsdException w:name="Grid Table 2 Accent 3" w:uiPriority="47"/>
+    <w:lsdException w:name="Grid Table 3 Accent 3" w:uiPriority="48"/>
+    <w:lsdException w:name="Grid Table 4 Accent 3" w:uiPriority="49"/>
+    <w:lsdException w:name="Grid Table 5 Dark Accent 3" w:uiPriority="50"/>
+    <w:lsdException w:name="Grid Table 6 Colorful Accent 3" w:uiPriority="51"/>
+    <w:lsdException w:name="Grid Table 7 Colorful Accent 3" w:uiPriority="52"/>
+    <w:lsdException w:name="Grid Table 1 Light Accent 4" w:uiPriority="46"/>
+    <w:lsdException w:name="Grid Table 2 Accent 4" w:uiPriority="47"/>
+    <w:lsdException w:name="Grid Table 3 Accent 4" w:uiPriority="48"/>
+    <w:lsdException w:name="Grid Table 4 Accent 4" w:uiPriority="49"/>
+    <w:lsdException w:name="Grid Table 5 Dark Accent 4" w:uiPriority="50"/>
+    <w:lsdException w:name="Grid Table 6 Colorful Accent 4" w:uiPriority="51"/>
+    <w:lsdException w:name="Grid Table 7 Colorful Accent 4" w:uiPriority="52"/>
+    <w:lsdException w:name="Grid Table 1 Light Accent 5" w:uiPriority="46"/>
+    <w:lsdException w:name="Grid Table 2 Accent 5" w:uiPriority="47"/>
+    <w:lsdException w:name="Grid Table 3 Accent 5" w:uiPriority="48"/>
+    <w:lsdException w:name="Grid Table 4 Accent 5" w:uiPriority="49"/>
+    <w:lsdException w:name="Grid Table 5 Dark Accent 5" w:uiPriority="50"/>
+    <w:lsdException w:name="Grid Table 6 Colorful Accent 5" w:uiPriority="51"/>
+    <w:lsdException w:name="Grid Table 7 Colorful Accent 5" w:uiPriority="52"/>
+    <w:lsdException w:name="Grid Table 1 Light Accent 6" w:uiPriority="46"/>
+    <w:lsdException w:name="Grid Table 2 Accent 6" w:uiPriority="47"/>
+    <w:lsdException w:name="Grid Table 3 Accent 6" w:uiPriority="48"/>
+    <w:lsdException w:name="Grid Table 4 Accent 6" w:uiPriority="49"/>
+    <w:lsdException w:name="Grid Table 5 Dark Accent 6" w:uiPriority="50"/>
+    <w:lsdException w:name="Grid Table 6 Colorful Accent 6" w:uiPriority="51"/>
+    <w:lsdException w:name="Grid Table 7 Colorful Accent 6" w:uiPriority="52"/>
+    <w:lsdException w:name="List Table 1 Light" w:uiPriority="46"/>
+    <w:lsdException w:name="List Table 2" w:uiPriority="47"/>
+    <w:lsdException w:name="List Table 3" w:uiPriority="48"/>
+    <w:lsdException w:name="List Table 4" w:uiPriority="49"/>
+    <w:lsdException w:name="List Table 5 Dark" w:uiPriority="50"/>
+    <w:lsdException w:name="List Table 6 Colorful" w:uiPriority="51"/>
+    <w:lsdException w:name="List Table 7 Colorful" w:uiPriority="52"/>
+    <w:lsdException w:name="List Table 1 Light Accent 1" w:uiPriority="46"/>
+    <w:lsdException w:name="List Table 2 Accent 1" w:uiPriority="47"/>
+    <w:lsdException w:name="List Table 3 Accent 1" w:uiPriority="48"/>
+    <w:lsdException w:name="List Table 4 Accent 1" w:uiPriority="49"/>
+    <w:lsdException w:name="List Table 5 Dark Accent 1" w:uiPriority="50"/>
+    <w:lsdException w:name="List Table 6 Colorful Accent 1" w:uiPriority="51"/>
+    <w:lsdException w:name="List Table 7 Colorful Accent 1" w:uiPriority="52"/>
+    <w:lsdException w:name="List Table 1 Light Accent 2" w:uiPriority="46"/>
+    <w:lsdException w:name="List Table 2 Accent 2" w:uiPriority="47"/>
+    <w:lsdException w:name="List Table 3 Accent 2" w:uiPriority="48"/>
+    <w:lsdException w:name="List Table 4 Accent 2" w:uiPriority="49"/>
+    <w:lsdException w:name="List Table 5 Dark Accent 2" w:uiPriority="50"/>
+    <w:lsdException w:name="List Table 6 Colorful Accent 2" w:uiPriority="51"/>
+    <w:lsdException w:name="List Table 7 Colorful Accent 2" w:uiPriority="52"/>
+    <w:lsdException w:name="List Table 1 Light Accent 3" w:uiPriority="46"/>
+    <w:lsdException w:name="List Table 2 Accent 3" w:uiPriority="47"/>
+    <w:lsdException w:name="List Table 3 Accent 3" w:uiPriority="48"/>
+    <w:lsdException w:name="List Table 4 Accent 3" w:uiPriority="49"/>
+    <w:lsdException w:name="List Table 5 Dark Accent 3" w:uiPriority="50"/>
+    <w:lsdException w:name="List Table 6 Colorful Accent 3" w:uiPriority="51"/>
+    <w:lsdException w:name="List Table 7 Colorful Accent 3" w:uiPriority="52"/>
+    <w:lsdException w:name="List Table 1 Light Accent 4" w:uiPriority="46"/>
+    <w:lsdException w:name="List Table 2 Accent 4" w:uiPriority="47"/>
+    <w:lsdException w:name="List Table 3 Accent 4" w:uiPriority="48"/>
+    <w:lsdException w:name="List Table 4 Accent 4" w:uiPriority="49"/>
+    <w:lsdException w:name="List Table 5 Dark Accent 4" w:uiPriority="50"/>
+    <w:lsdException w:name="List Table 6 Colorful Accent 4" w:uiPriority="51"/>
+    <w:lsdException w:name="List Table 7 Colorful Accent 4" w:uiPriority="52"/>
+    <w:lsdException w:name="List Table 1 Light Accent 5" w:uiPriority="46"/>
+    <w:lsdException w:name="List Table 2 Accent 5" w:uiPriority="47"/>
+    <w:lsdException w:name="List Table 3 Accent 5" w:uiPriority="48"/>
+    <w:lsdException w:name="List Table 4 Accent 5" w:uiPriority="49"/>
+    <w:lsdException w:name="List Table 5 Dark Accent 5" w:uiPriority="50"/>
+    <w:lsdException w:name="List Table 6 Colorful Accent 5" w:uiPriority="51"/>
+    <w:lsdException w:name="List Table 7 Colorful Accent 5" w:uiPriority="52"/>
+    <w:lsdException w:name="List Table 1 Light Accent 6" w:uiPriority="46"/>
+    <w:lsdException w:name="List Table 2 Accent 6" w:uiPriority="47"/>
+    <w:lsdException w:name="List Table 3 Accent 6" w:uiPriority="48"/>
+    <w:lsdException w:name="List Table 4 Accent 6" w:uiPriority="49"/>
+    <w:lsdException w:name="List Table 5 Dark Accent 6" w:uiPriority="50"/>
+    <w:lsdException w:name="List Table 6 Colorful Accent 6" w:uiPriority="51"/>
+    <w:lsdException w:name="List Table 7 Colorful Accent 6" w:uiPriority="52"/>
+    <w:lsdException w:name="Mention" w:semiHidden="1" w:unhideWhenUsed="1"/>
+    <w:lsdException w:name="Smart Hyperlink" w:semiHidden="1" w:unhideWhenUsed="1"/>
+    <w:lsdException w:name="Hashtag" w:semiHidden="1" w:unhideWhenUsed="1"/>
+    <w:lsdException w:name="Unresolved Mention" w:semiHidden="1" w:unhideWhenUsed="1"/>
+    <w:lsdException w:name="Smart Link" w:semiHidden="1" w:unhideWhenUsed="1"/>
   </w:latentStyles>
   <w:style w:type="paragraph" w:default="1" w:styleId="Normal">
     <w:name w:val="Normal"/>

</xml_diff>